<commit_message>
LCG Update Protocolo de entrega - Sprint 1
</commit_message>
<xml_diff>
--- a/Sprints/1/Sprint1_Equipo_TICDevSolutions.docx
+++ b/Sprints/1/Sprint1_Equipo_TICDevSolutions.docx
@@ -234,13 +234,7 @@
           <w:rPr>
             <w:rStyle w:val="Hipervnculo"/>
           </w:rPr>
-          <w:t>santivasquez1@gmail.co</w:t>
-        </w:r>
-        <w:r>
-          <w:rPr>
-            <w:rStyle w:val="Hipervnculo"/>
-          </w:rPr>
-          <w:t>m</w:t>
+          <w:t>santivasquez1@gmail.com</w:t>
         </w:r>
       </w:hyperlink>
       <w:r>
@@ -255,29 +249,31 @@
           <w:numId w:val="1"/>
         </w:numPr>
         <w:jc w:val="both"/>
-        <w:rPr>
-          <w:lang w:val="en-US"/>
-        </w:rPr>
-      </w:pPr>
-      <w:r>
-        <w:rPr>
-          <w:lang w:val="en-US"/>
-        </w:rPr>
-        <w:t xml:space="preserve">Nancy – </w:t>
+      </w:pPr>
+      <w:r>
+        <w:t xml:space="preserve">Nancy </w:t>
+      </w:r>
+      <w:r>
+        <w:t xml:space="preserve">Viviana </w:t>
+      </w:r>
+      <w:r>
+        <w:t>Es</w:t>
+      </w:r>
+      <w:r>
+        <w:t xml:space="preserve">pinosa Jiménez </w:t>
+      </w:r>
+      <w:r>
+        <w:t xml:space="preserve">– </w:t>
       </w:r>
       <w:hyperlink r:id="rId13" w:history="1">
         <w:r>
           <w:rPr>
             <w:rStyle w:val="Hipervnculo"/>
-            <w:lang w:val="en-US"/>
           </w:rPr>
           <w:t>nancyespinosaj@gmail.com</w:t>
         </w:r>
       </w:hyperlink>
       <w:r>
-        <w:rPr>
-          <w:lang w:val="en-US"/>
-        </w:rPr>
         <w:t xml:space="preserve"> </w:t>
       </w:r>
     </w:p>
@@ -351,20 +347,75 @@
         <w:rPr>
           <w:lang w:val="es-ES"/>
         </w:rPr>
-        <w:t>en el cual se crearon los 3 branch necesarios para el proyecto: main, development, release. También, cada integrante del equipo realizó el clone del repositorio en su equipo local.</w:t>
+        <w:t>en el cual se crearon los 3 branch necesarios para el proyecto: main, develo</w:t>
+      </w:r>
+      <w:r>
+        <w:rPr>
+          <w:lang w:val="es-ES"/>
+        </w:rPr>
+        <w:t>p</w:t>
+      </w:r>
+      <w:r>
+        <w:rPr>
+          <w:lang w:val="es-ES"/>
+        </w:rPr>
+        <w:t>, release. También, cada integrante del equipo realizó el clone del repositorio en su equipo local.</w:t>
       </w:r>
     </w:p>
     <w:p>
       <w:pPr>
         <w:jc w:val="center"/>
         <w:rPr>
-          <w:i/>
-          <w:iCs/>
-          <w:sz w:val="20"/>
-          <w:szCs w:val="20"/>
-          <w:lang w:val="es-ES"/>
-        </w:rPr>
-      </w:pPr>
+          <w:lang w:val="es-ES"/>
+        </w:rPr>
+      </w:pPr>
+      <w:r>
+        <w:rPr>
+          <w:noProof/>
+          <w:lang w:val="es-ES"/>
+        </w:rPr>
+        <w:drawing>
+          <wp:inline distT="0" distB="0" distL="0" distR="0" wp14:anchorId="4B5A2BF6" wp14:editId="4C376749">
+            <wp:extent cx="3505200" cy="3599592"/>
+            <wp:effectExtent l="0" t="0" r="0" b="1270"/>
+            <wp:docPr id="21" name="Imagen 21" descr="Interfaz de usuario gráfica, Texto&#10;&#10;Descripción generada automáticamente"/>
+            <wp:cNvGraphicFramePr>
+              <a:graphicFrameLocks xmlns:a="http://schemas.openxmlformats.org/drawingml/2006/main" noChangeAspect="1"/>
+            </wp:cNvGraphicFramePr>
+            <a:graphic xmlns:a="http://schemas.openxmlformats.org/drawingml/2006/main">
+              <a:graphicData uri="http://schemas.openxmlformats.org/drawingml/2006/picture">
+                <pic:pic xmlns:pic="http://schemas.openxmlformats.org/drawingml/2006/picture">
+                  <pic:nvPicPr>
+                    <pic:cNvPr id="21" name="Imagen 21" descr="Interfaz de usuario gráfica, Texto&#10;&#10;Descripción generada automáticamente"/>
+                    <pic:cNvPicPr/>
+                  </pic:nvPicPr>
+                  <pic:blipFill>
+                    <a:blip r:embed="rId15">
+                      <a:extLst>
+                        <a:ext uri="{28A0092B-C50C-407E-A947-70E740481C1C}">
+                          <a14:useLocalDpi xmlns:a14="http://schemas.microsoft.com/office/drawing/2010/main" val="0"/>
+                        </a:ext>
+                      </a:extLst>
+                    </a:blip>
+                    <a:stretch>
+                      <a:fillRect/>
+                    </a:stretch>
+                  </pic:blipFill>
+                  <pic:spPr>
+                    <a:xfrm>
+                      <a:off x="0" y="0"/>
+                      <a:ext cx="3513703" cy="3608324"/>
+                    </a:xfrm>
+                    <a:prstGeom prst="rect">
+                      <a:avLst/>
+                    </a:prstGeom>
+                  </pic:spPr>
+                </pic:pic>
+              </a:graphicData>
+            </a:graphic>
+          </wp:inline>
+        </w:drawing>
+      </w:r>
     </w:p>
     <w:p>
       <w:pPr>
@@ -375,83 +426,280 @@
           <w:sz w:val="20"/>
           <w:szCs w:val="20"/>
         </w:rPr>
-        <w:sectPr>
-          <w:headerReference w:type="even" r:id="rId15"/>
-          <w:headerReference w:type="default" r:id="rId16"/>
-          <w:footerReference w:type="even" r:id="rId17"/>
-          <w:footerReference w:type="default" r:id="rId18"/>
-          <w:headerReference w:type="first" r:id="rId19"/>
-          <w:footerReference w:type="first" r:id="rId20"/>
-          <w:type w:val="continuous"/>
-          <w:pgSz w:w="12240" w:h="15840"/>
-          <w:pgMar w:top="1417" w:right="1701" w:bottom="1417" w:left="1701" w:header="708" w:footer="708" w:gutter="0"/>
-          <w:cols w:space="708"/>
-          <w:docGrid w:linePitch="360"/>
-        </w:sectPr>
-      </w:pPr>
+      </w:pPr>
+      <w:r>
+        <w:rPr>
+          <w:i/>
+          <w:iCs/>
+          <w:sz w:val="20"/>
+          <w:szCs w:val="20"/>
+        </w:rPr>
+        <w:t xml:space="preserve">Imagen </w:t>
+      </w:r>
+      <w:r>
+        <w:rPr>
+          <w:i/>
+          <w:iCs/>
+          <w:sz w:val="20"/>
+          <w:szCs w:val="20"/>
+        </w:rPr>
+        <w:t>1</w:t>
+      </w:r>
+      <w:r>
+        <w:rPr>
+          <w:i/>
+          <w:iCs/>
+          <w:sz w:val="20"/>
+          <w:szCs w:val="20"/>
+        </w:rPr>
+        <w:t xml:space="preserve">. </w:t>
+      </w:r>
+      <w:r>
+        <w:rPr>
+          <w:i/>
+          <w:iCs/>
+          <w:sz w:val="20"/>
+          <w:szCs w:val="20"/>
+        </w:rPr>
+        <w:t>Creación del repositorio</w:t>
+      </w:r>
     </w:p>
     <w:p>
       <w:pPr>
         <w:jc w:val="center"/>
-        <w:rPr>
-          <w:i/>
-          <w:iCs/>
-          <w:sz w:val="20"/>
-          <w:szCs w:val="20"/>
-        </w:rPr>
-      </w:pPr>
-      <w:r>
-        <w:rPr>
-          <w:i/>
-          <w:iCs/>
-          <w:sz w:val="20"/>
-          <w:szCs w:val="20"/>
-        </w:rPr>
-        <w:t xml:space="preserve">Imagen </w:t>
-      </w:r>
-      <w:r>
-        <w:rPr>
-          <w:i/>
-          <w:iCs/>
-          <w:sz w:val="20"/>
-          <w:szCs w:val="20"/>
-        </w:rPr>
-        <w:t>1</w:t>
-      </w:r>
-      <w:r>
-        <w:rPr>
-          <w:i/>
-          <w:iCs/>
-          <w:sz w:val="20"/>
-          <w:szCs w:val="20"/>
-        </w:rPr>
-        <w:t xml:space="preserve">. Branch </w:t>
-      </w:r>
-      <w:r>
-        <w:rPr>
-          <w:i/>
-          <w:iCs/>
-          <w:sz w:val="20"/>
-          <w:szCs w:val="20"/>
-        </w:rPr>
-        <w:t>main</w:t>
-      </w:r>
-    </w:p>
-    <w:p>
-      <w:pPr>
-        <w:jc w:val="both"/>
         <w:rPr>
           <w:b/>
           <w:bCs/>
           <w:lang w:val="es-ES"/>
         </w:rPr>
+      </w:pPr>
+      <w:r>
+        <w:rPr>
+          <w:b/>
+          <w:bCs/>
+          <w:noProof/>
+          <w:lang w:val="es-ES"/>
+        </w:rPr>
+        <w:lastRenderedPageBreak/>
+        <w:drawing>
+          <wp:inline distT="0" distB="0" distL="0" distR="0" wp14:anchorId="5246206F" wp14:editId="2A44A5A6">
+            <wp:extent cx="4305300" cy="1743456"/>
+            <wp:effectExtent l="0" t="0" r="0" b="9525"/>
+            <wp:docPr id="22" name="Imagen 22" descr="Interfaz de usuario gráfica, Aplicación, Tabla&#10;&#10;Descripción generada automáticamente"/>
+            <wp:cNvGraphicFramePr>
+              <a:graphicFrameLocks xmlns:a="http://schemas.openxmlformats.org/drawingml/2006/main" noChangeAspect="1"/>
+            </wp:cNvGraphicFramePr>
+            <a:graphic xmlns:a="http://schemas.openxmlformats.org/drawingml/2006/main">
+              <a:graphicData uri="http://schemas.openxmlformats.org/drawingml/2006/picture">
+                <pic:pic xmlns:pic="http://schemas.openxmlformats.org/drawingml/2006/picture">
+                  <pic:nvPicPr>
+                    <pic:cNvPr id="22" name="Imagen 22" descr="Interfaz de usuario gráfica, Aplicación, Tabla&#10;&#10;Descripción generada automáticamente"/>
+                    <pic:cNvPicPr/>
+                  </pic:nvPicPr>
+                  <pic:blipFill>
+                    <a:blip r:embed="rId16" cstate="print">
+                      <a:extLst>
+                        <a:ext uri="{28A0092B-C50C-407E-A947-70E740481C1C}">
+                          <a14:useLocalDpi xmlns:a14="http://schemas.microsoft.com/office/drawing/2010/main" val="0"/>
+                        </a:ext>
+                      </a:extLst>
+                    </a:blip>
+                    <a:stretch>
+                      <a:fillRect/>
+                    </a:stretch>
+                  </pic:blipFill>
+                  <pic:spPr>
+                    <a:xfrm>
+                      <a:off x="0" y="0"/>
+                      <a:ext cx="4324827" cy="1751364"/>
+                    </a:xfrm>
+                    <a:prstGeom prst="rect">
+                      <a:avLst/>
+                    </a:prstGeom>
+                  </pic:spPr>
+                </pic:pic>
+              </a:graphicData>
+            </a:graphic>
+          </wp:inline>
+        </w:drawing>
+      </w:r>
+    </w:p>
+    <w:p>
+      <w:pPr>
+        <w:jc w:val="center"/>
+        <w:rPr>
+          <w:i/>
+          <w:iCs/>
+          <w:sz w:val="20"/>
+          <w:szCs w:val="20"/>
+        </w:rPr>
+      </w:pPr>
+      <w:r>
+        <w:rPr>
+          <w:i/>
+          <w:iCs/>
+          <w:sz w:val="20"/>
+          <w:szCs w:val="20"/>
+        </w:rPr>
+        <w:t xml:space="preserve">Imagen </w:t>
+      </w:r>
+      <w:r>
+        <w:rPr>
+          <w:i/>
+          <w:iCs/>
+          <w:sz w:val="20"/>
+          <w:szCs w:val="20"/>
+        </w:rPr>
+        <w:t>2</w:t>
+      </w:r>
+      <w:r>
+        <w:rPr>
+          <w:i/>
+          <w:iCs/>
+          <w:sz w:val="20"/>
+          <w:szCs w:val="20"/>
+        </w:rPr>
+        <w:t xml:space="preserve">. </w:t>
+      </w:r>
+      <w:r>
+        <w:rPr>
+          <w:i/>
+          <w:iCs/>
+          <w:sz w:val="20"/>
+          <w:szCs w:val="20"/>
+        </w:rPr>
+        <w:t xml:space="preserve">Creación del </w:t>
+      </w:r>
+      <w:r>
+        <w:rPr>
+          <w:i/>
+          <w:iCs/>
+          <w:sz w:val="20"/>
+          <w:szCs w:val="20"/>
+        </w:rPr>
+        <w:t>los branch</w:t>
+      </w:r>
+    </w:p>
+    <w:p>
+      <w:pPr>
+        <w:jc w:val="center"/>
+        <w:rPr>
+          <w:i/>
+          <w:iCs/>
+          <w:sz w:val="20"/>
+          <w:szCs w:val="20"/>
+        </w:rPr>
+      </w:pPr>
+      <w:r>
+        <w:rPr>
+          <w:b/>
+          <w:bCs/>
+          <w:noProof/>
+        </w:rPr>
+        <w:drawing>
+          <wp:inline distT="0" distB="0" distL="0" distR="0" wp14:anchorId="2BF22214" wp14:editId="7AC5CE89">
+            <wp:extent cx="3615366" cy="2000765"/>
+            <wp:effectExtent l="0" t="0" r="4445" b="0"/>
+            <wp:docPr id="23" name="Imagen 23" descr="Interfaz de usuario gráfica, Texto, Aplicación, Correo electrónico&#10;&#10;Descripción generada automáticamente"/>
+            <wp:cNvGraphicFramePr>
+              <a:graphicFrameLocks xmlns:a="http://schemas.openxmlformats.org/drawingml/2006/main" noChangeAspect="1"/>
+            </wp:cNvGraphicFramePr>
+            <a:graphic xmlns:a="http://schemas.openxmlformats.org/drawingml/2006/main">
+              <a:graphicData uri="http://schemas.openxmlformats.org/drawingml/2006/picture">
+                <pic:pic xmlns:pic="http://schemas.openxmlformats.org/drawingml/2006/picture">
+                  <pic:nvPicPr>
+                    <pic:cNvPr id="23" name="Imagen 23" descr="Interfaz de usuario gráfica, Texto, Aplicación, Correo electrónico&#10;&#10;Descripción generada automáticamente"/>
+                    <pic:cNvPicPr/>
+                  </pic:nvPicPr>
+                  <pic:blipFill>
+                    <a:blip r:embed="rId17" cstate="print">
+                      <a:extLst>
+                        <a:ext uri="{28A0092B-C50C-407E-A947-70E740481C1C}">
+                          <a14:useLocalDpi xmlns:a14="http://schemas.microsoft.com/office/drawing/2010/main" val="0"/>
+                        </a:ext>
+                      </a:extLst>
+                    </a:blip>
+                    <a:stretch>
+                      <a:fillRect/>
+                    </a:stretch>
+                  </pic:blipFill>
+                  <pic:spPr>
+                    <a:xfrm>
+                      <a:off x="0" y="0"/>
+                      <a:ext cx="3627415" cy="2007433"/>
+                    </a:xfrm>
+                    <a:prstGeom prst="rect">
+                      <a:avLst/>
+                    </a:prstGeom>
+                  </pic:spPr>
+                </pic:pic>
+              </a:graphicData>
+            </a:graphic>
+          </wp:inline>
+        </w:drawing>
+      </w:r>
+    </w:p>
+    <w:p>
+      <w:pPr>
+        <w:jc w:val="center"/>
+        <w:rPr>
+          <w:i/>
+          <w:iCs/>
+          <w:sz w:val="20"/>
+          <w:szCs w:val="20"/>
+        </w:rPr>
+      </w:pPr>
+      <w:r>
+        <w:rPr>
+          <w:i/>
+          <w:iCs/>
+          <w:sz w:val="20"/>
+          <w:szCs w:val="20"/>
+        </w:rPr>
+        <w:t xml:space="preserve">Imagen </w:t>
+      </w:r>
+      <w:r>
+        <w:rPr>
+          <w:i/>
+          <w:iCs/>
+          <w:sz w:val="20"/>
+          <w:szCs w:val="20"/>
+        </w:rPr>
+        <w:t>3</w:t>
+      </w:r>
+      <w:r>
+        <w:rPr>
+          <w:i/>
+          <w:iCs/>
+          <w:sz w:val="20"/>
+          <w:szCs w:val="20"/>
+        </w:rPr>
+        <w:t xml:space="preserve">. </w:t>
+      </w:r>
+      <w:r>
+        <w:rPr>
+          <w:i/>
+          <w:iCs/>
+          <w:sz w:val="20"/>
+          <w:szCs w:val="20"/>
+        </w:rPr>
+        <w:t>Branch main</w:t>
+      </w:r>
+    </w:p>
+    <w:p>
+      <w:pPr>
+        <w:jc w:val="both"/>
+        <w:rPr>
+          <w:b/>
+          <w:bCs/>
+        </w:rPr>
         <w:sectPr>
-          <w:headerReference w:type="even" r:id="rId21"/>
-          <w:headerReference w:type="default" r:id="rId22"/>
-          <w:footerReference w:type="even" r:id="rId23"/>
-          <w:footerReference w:type="default" r:id="rId24"/>
-          <w:headerReference w:type="first" r:id="rId25"/>
-          <w:footerReference w:type="first" r:id="rId26"/>
+          <w:headerReference w:type="even" r:id="rId18"/>
+          <w:headerReference w:type="default" r:id="rId19"/>
+          <w:footerReference w:type="even" r:id="rId20"/>
+          <w:footerReference w:type="default" r:id="rId21"/>
+          <w:headerReference w:type="first" r:id="rId22"/>
+          <w:footerReference w:type="first" r:id="rId23"/>
           <w:type w:val="continuous"/>
           <w:pgSz w:w="12240" w:h="15840"/>
           <w:pgMar w:top="1417" w:right="1701" w:bottom="1417" w:left="1701" w:header="708" w:footer="708" w:gutter="0"/>
@@ -515,13 +763,1017 @@
         <w:rPr>
           <w:lang w:val="es-ES"/>
         </w:rPr>
+      </w:pPr>
+      <w:r>
+        <w:rPr>
+          <w:lang w:val="es-ES"/>
+        </w:rPr>
+        <w:t>Una vez clonado el repositorio, cada integrante creó su branch personal en el que realiza la presentación personal en un archivo .tx</w:t>
+      </w:r>
+      <w:r>
+        <w:rPr>
+          <w:lang w:val="es-ES"/>
+        </w:rPr>
+        <w:t>t</w:t>
+      </w:r>
+    </w:p>
+    <w:p>
+      <w:pPr>
+        <w:jc w:val="center"/>
+        <w:rPr>
+          <w:lang w:val="es-ES"/>
+        </w:rPr>
+      </w:pPr>
+      <w:r>
+        <w:rPr>
+          <w:noProof/>
+          <w:lang w:val="es-ES"/>
+        </w:rPr>
+        <w:drawing>
+          <wp:inline distT="0" distB="0" distL="0" distR="0" wp14:anchorId="290A4F90" wp14:editId="4958B143">
+            <wp:extent cx="4572000" cy="2337600"/>
+            <wp:effectExtent l="0" t="0" r="0" b="5715"/>
+            <wp:docPr id="15" name="Imagen 15"/>
+            <wp:cNvGraphicFramePr>
+              <a:graphicFrameLocks xmlns:a="http://schemas.openxmlformats.org/drawingml/2006/main" noChangeAspect="1"/>
+            </wp:cNvGraphicFramePr>
+            <a:graphic xmlns:a="http://schemas.openxmlformats.org/drawingml/2006/main">
+              <a:graphicData uri="http://schemas.openxmlformats.org/drawingml/2006/picture">
+                <pic:pic xmlns:pic="http://schemas.openxmlformats.org/drawingml/2006/picture">
+                  <pic:nvPicPr>
+                    <pic:cNvPr id="0" name="Picture 2"/>
+                    <pic:cNvPicPr>
+                      <a:picLocks noChangeAspect="1" noChangeArrowheads="1"/>
+                    </pic:cNvPicPr>
+                  </pic:nvPicPr>
+                  <pic:blipFill rotWithShape="1">
+                    <a:blip r:embed="rId24" cstate="print">
+                      <a:extLst>
+                        <a:ext uri="{28A0092B-C50C-407E-A947-70E740481C1C}">
+                          <a14:useLocalDpi xmlns:a14="http://schemas.microsoft.com/office/drawing/2010/main" val="0"/>
+                        </a:ext>
+                      </a:extLst>
+                    </a:blip>
+                    <a:srcRect b="19304"/>
+                    <a:stretch/>
+                  </pic:blipFill>
+                  <pic:spPr bwMode="auto">
+                    <a:xfrm>
+                      <a:off x="0" y="0"/>
+                      <a:ext cx="4617533" cy="2360881"/>
+                    </a:xfrm>
+                    <a:prstGeom prst="rect">
+                      <a:avLst/>
+                    </a:prstGeom>
+                    <a:noFill/>
+                    <a:ln>
+                      <a:noFill/>
+                    </a:ln>
+                    <a:extLst>
+                      <a:ext uri="{53640926-AAD7-44D8-BBD7-CCE9431645EC}">
+                        <a14:shadowObscured xmlns:a14="http://schemas.microsoft.com/office/drawing/2010/main"/>
+                      </a:ext>
+                    </a:extLst>
+                  </pic:spPr>
+                </pic:pic>
+              </a:graphicData>
+            </a:graphic>
+          </wp:inline>
+        </w:drawing>
+      </w:r>
+    </w:p>
+    <w:p>
+      <w:pPr>
+        <w:jc w:val="center"/>
+        <w:rPr>
+          <w:i/>
+          <w:iCs/>
+          <w:sz w:val="20"/>
+          <w:szCs w:val="20"/>
+          <w:lang w:val="de-DE"/>
+        </w:rPr>
+      </w:pPr>
+      <w:r>
+        <w:rPr>
+          <w:i/>
+          <w:iCs/>
+          <w:sz w:val="20"/>
+          <w:szCs w:val="20"/>
+          <w:lang w:val="de-DE"/>
+        </w:rPr>
+        <w:t xml:space="preserve">Imagen </w:t>
+      </w:r>
+      <w:r>
+        <w:rPr>
+          <w:i/>
+          <w:iCs/>
+          <w:sz w:val="20"/>
+          <w:szCs w:val="20"/>
+          <w:lang w:val="de-DE"/>
+        </w:rPr>
+        <w:t>4</w:t>
+      </w:r>
+      <w:r>
+        <w:rPr>
+          <w:i/>
+          <w:iCs/>
+          <w:sz w:val="20"/>
+          <w:szCs w:val="20"/>
+          <w:lang w:val="de-DE"/>
+        </w:rPr>
+        <w:t>. Branch erojas</w:t>
+      </w:r>
+    </w:p>
+    <w:p>
+      <w:pPr>
+        <w:jc w:val="center"/>
+        <w:rPr>
+          <w:lang w:val="es-ES"/>
+        </w:rPr>
+      </w:pPr>
+      <w:r>
+        <w:rPr>
+          <w:noProof/>
+          <w:lang w:val="es-ES"/>
+        </w:rPr>
+        <w:lastRenderedPageBreak/>
+        <w:drawing>
+          <wp:inline distT="0" distB="0" distL="0" distR="0" wp14:anchorId="58856BD3" wp14:editId="41133C3F">
+            <wp:extent cx="4587624" cy="2609210"/>
+            <wp:effectExtent l="0" t="0" r="3810" b="1270"/>
+            <wp:docPr id="16" name="Imagen 16"/>
+            <wp:cNvGraphicFramePr>
+              <a:graphicFrameLocks xmlns:a="http://schemas.openxmlformats.org/drawingml/2006/main" noChangeAspect="1"/>
+            </wp:cNvGraphicFramePr>
+            <a:graphic xmlns:a="http://schemas.openxmlformats.org/drawingml/2006/main">
+              <a:graphicData uri="http://schemas.openxmlformats.org/drawingml/2006/picture">
+                <pic:pic xmlns:pic="http://schemas.openxmlformats.org/drawingml/2006/picture">
+                  <pic:nvPicPr>
+                    <pic:cNvPr id="0" name="Picture 3"/>
+                    <pic:cNvPicPr>
+                      <a:picLocks noChangeAspect="1" noChangeArrowheads="1"/>
+                    </pic:cNvPicPr>
+                  </pic:nvPicPr>
+                  <pic:blipFill>
+                    <a:blip r:embed="rId25" cstate="print">
+                      <a:extLst>
+                        <a:ext uri="{28A0092B-C50C-407E-A947-70E740481C1C}">
+                          <a14:useLocalDpi xmlns:a14="http://schemas.microsoft.com/office/drawing/2010/main" val="0"/>
+                        </a:ext>
+                      </a:extLst>
+                    </a:blip>
+                    <a:srcRect/>
+                    <a:stretch>
+                      <a:fillRect/>
+                    </a:stretch>
+                  </pic:blipFill>
+                  <pic:spPr bwMode="auto">
+                    <a:xfrm>
+                      <a:off x="0" y="0"/>
+                      <a:ext cx="4612722" cy="2623484"/>
+                    </a:xfrm>
+                    <a:prstGeom prst="rect">
+                      <a:avLst/>
+                    </a:prstGeom>
+                    <a:noFill/>
+                  </pic:spPr>
+                </pic:pic>
+              </a:graphicData>
+            </a:graphic>
+          </wp:inline>
+        </w:drawing>
+      </w:r>
+    </w:p>
+    <w:p>
+      <w:pPr>
+        <w:jc w:val="center"/>
+        <w:rPr>
+          <w:i/>
+          <w:iCs/>
+          <w:sz w:val="20"/>
+          <w:szCs w:val="20"/>
+          <w:lang w:val="de-DE"/>
+        </w:rPr>
+      </w:pPr>
+      <w:r>
+        <w:rPr>
+          <w:i/>
+          <w:iCs/>
+          <w:sz w:val="20"/>
+          <w:szCs w:val="20"/>
+          <w:lang w:val="de-DE"/>
+        </w:rPr>
+        <w:t xml:space="preserve">Imagen </w:t>
+      </w:r>
+      <w:r>
+        <w:rPr>
+          <w:i/>
+          <w:iCs/>
+          <w:sz w:val="20"/>
+          <w:szCs w:val="20"/>
+          <w:lang w:val="de-DE"/>
+        </w:rPr>
+        <w:t>5</w:t>
+      </w:r>
+      <w:r>
+        <w:rPr>
+          <w:i/>
+          <w:iCs/>
+          <w:sz w:val="20"/>
+          <w:szCs w:val="20"/>
+          <w:lang w:val="de-DE"/>
+        </w:rPr>
+        <w:t xml:space="preserve">. Branch </w:t>
+      </w:r>
+      <w:r>
+        <w:rPr>
+          <w:i/>
+          <w:iCs/>
+          <w:sz w:val="20"/>
+          <w:szCs w:val="20"/>
+          <w:lang w:val="de-DE"/>
+        </w:rPr>
+        <w:t>erojas</w:t>
+      </w:r>
+      <w:r>
+        <w:rPr>
+          <w:i/>
+          <w:iCs/>
+          <w:sz w:val="20"/>
+          <w:szCs w:val="20"/>
+          <w:lang w:val="fr-FR"/>
+        </w:rPr>
+        <w:t xml:space="preserve"> </w:t>
+      </w:r>
+      <w:r>
+        <w:rPr>
+          <w:i/>
+          <w:iCs/>
+          <w:sz w:val="20"/>
+          <w:szCs w:val="20"/>
+          <w:lang w:val="fr-FR"/>
+        </w:rPr>
+        <w:t>merge develop</w:t>
+      </w:r>
+    </w:p>
+    <w:p>
+      <w:pPr>
+        <w:jc w:val="center"/>
+        <w:rPr>
+          <w:lang w:val="de-DE"/>
+        </w:rPr>
+      </w:pPr>
+      <w:r>
+        <w:rPr>
+          <w:noProof/>
+          <w:lang w:val="de-DE"/>
+        </w:rPr>
+        <w:drawing>
+          <wp:inline distT="0" distB="0" distL="0" distR="0" wp14:anchorId="768890E8" wp14:editId="23847B83">
+            <wp:extent cx="4562475" cy="2242004"/>
+            <wp:effectExtent l="0" t="0" r="0" b="6350"/>
+            <wp:docPr id="24" name="Imagen 24" descr="Interfaz de usuario gráfica, Texto, Aplicación&#10;&#10;Descripción generada automáticamente"/>
+            <wp:cNvGraphicFramePr>
+              <a:graphicFrameLocks xmlns:a="http://schemas.openxmlformats.org/drawingml/2006/main" noChangeAspect="1"/>
+            </wp:cNvGraphicFramePr>
+            <a:graphic xmlns:a="http://schemas.openxmlformats.org/drawingml/2006/main">
+              <a:graphicData uri="http://schemas.openxmlformats.org/drawingml/2006/picture">
+                <pic:pic xmlns:pic="http://schemas.openxmlformats.org/drawingml/2006/picture">
+                  <pic:nvPicPr>
+                    <pic:cNvPr id="24" name="Imagen 24" descr="Interfaz de usuario gráfica, Texto, Aplicación&#10;&#10;Descripción generada automáticamente"/>
+                    <pic:cNvPicPr/>
+                  </pic:nvPicPr>
+                  <pic:blipFill>
+                    <a:blip r:embed="rId26">
+                      <a:extLst>
+                        <a:ext uri="{28A0092B-C50C-407E-A947-70E740481C1C}">
+                          <a14:useLocalDpi xmlns:a14="http://schemas.microsoft.com/office/drawing/2010/main" val="0"/>
+                        </a:ext>
+                      </a:extLst>
+                    </a:blip>
+                    <a:stretch>
+                      <a:fillRect/>
+                    </a:stretch>
+                  </pic:blipFill>
+                  <pic:spPr>
+                    <a:xfrm>
+                      <a:off x="0" y="0"/>
+                      <a:ext cx="4565673" cy="2243575"/>
+                    </a:xfrm>
+                    <a:prstGeom prst="rect">
+                      <a:avLst/>
+                    </a:prstGeom>
+                  </pic:spPr>
+                </pic:pic>
+              </a:graphicData>
+            </a:graphic>
+          </wp:inline>
+        </w:drawing>
+      </w:r>
+    </w:p>
+    <w:p>
+      <w:pPr>
+        <w:jc w:val="center"/>
+        <w:rPr>
+          <w:i/>
+          <w:iCs/>
+          <w:sz w:val="20"/>
+          <w:szCs w:val="20"/>
+          <w:lang w:val="fr-FR"/>
+        </w:rPr>
+      </w:pPr>
+      <w:r>
+        <w:rPr>
+          <w:i/>
+          <w:iCs/>
+          <w:sz w:val="20"/>
+          <w:szCs w:val="20"/>
+          <w:lang w:val="fr-FR"/>
+        </w:rPr>
+        <w:t xml:space="preserve">Imagen </w:t>
+      </w:r>
+      <w:r>
+        <w:rPr>
+          <w:i/>
+          <w:iCs/>
+          <w:sz w:val="20"/>
+          <w:szCs w:val="20"/>
+          <w:lang w:val="fr-FR"/>
+        </w:rPr>
+        <w:t>6</w:t>
+      </w:r>
+      <w:r>
+        <w:rPr>
+          <w:i/>
+          <w:iCs/>
+          <w:sz w:val="20"/>
+          <w:szCs w:val="20"/>
+          <w:lang w:val="fr-FR"/>
+        </w:rPr>
+        <w:t xml:space="preserve">. </w:t>
+      </w:r>
+      <w:r>
+        <w:rPr>
+          <w:i/>
+          <w:iCs/>
+          <w:sz w:val="20"/>
+          <w:szCs w:val="20"/>
+          <w:lang w:val="fr-FR"/>
+        </w:rPr>
+        <w:t xml:space="preserve">Branch </w:t>
+      </w:r>
+      <w:r>
+        <w:rPr>
+          <w:i/>
+          <w:iCs/>
+          <w:sz w:val="20"/>
+          <w:szCs w:val="20"/>
+          <w:lang w:val="fr-FR"/>
+        </w:rPr>
+        <w:t>mmanrique</w:t>
+      </w:r>
+    </w:p>
+    <w:p>
+      <w:pPr>
+        <w:jc w:val="center"/>
+        <w:rPr>
+          <w:i/>
+          <w:iCs/>
+          <w:sz w:val="20"/>
+          <w:szCs w:val="20"/>
+          <w:lang w:val="fr-FR"/>
+        </w:rPr>
+      </w:pPr>
+    </w:p>
+    <w:p>
+      <w:pPr>
+        <w:jc w:val="center"/>
+        <w:rPr>
+          <w:i/>
+          <w:iCs/>
+          <w:sz w:val="20"/>
+          <w:szCs w:val="20"/>
+          <w:lang w:val="fr-FR"/>
+        </w:rPr>
+      </w:pPr>
+      <w:r>
+        <w:rPr>
+          <w:i/>
+          <w:iCs/>
+          <w:sz w:val="20"/>
+          <w:szCs w:val="20"/>
+          <w:lang w:val="fr-FR"/>
+        </w:rPr>
+        <w:t xml:space="preserve">Imagen </w:t>
+      </w:r>
+      <w:r>
+        <w:rPr>
+          <w:i/>
+          <w:iCs/>
+          <w:sz w:val="20"/>
+          <w:szCs w:val="20"/>
+          <w:lang w:val="fr-FR"/>
+        </w:rPr>
+        <w:t>7</w:t>
+      </w:r>
+      <w:r>
+        <w:rPr>
+          <w:i/>
+          <w:iCs/>
+          <w:sz w:val="20"/>
+          <w:szCs w:val="20"/>
+          <w:lang w:val="fr-FR"/>
+        </w:rPr>
+        <w:t xml:space="preserve">. </w:t>
+      </w:r>
+      <w:r>
+        <w:rPr>
+          <w:i/>
+          <w:iCs/>
+          <w:sz w:val="20"/>
+          <w:szCs w:val="20"/>
+          <w:lang w:val="fr-FR"/>
+        </w:rPr>
+        <w:t>Branch mmanrique</w:t>
+      </w:r>
+      <w:r>
+        <w:rPr>
+          <w:i/>
+          <w:iCs/>
+          <w:sz w:val="20"/>
+          <w:szCs w:val="20"/>
+          <w:lang w:val="fr-FR"/>
+        </w:rPr>
+        <w:t xml:space="preserve"> </w:t>
+      </w:r>
+      <w:r>
+        <w:rPr>
+          <w:i/>
+          <w:iCs/>
+          <w:sz w:val="20"/>
+          <w:szCs w:val="20"/>
+          <w:lang w:val="fr-FR"/>
+        </w:rPr>
+        <w:t>merge develop</w:t>
+      </w:r>
+    </w:p>
+    <w:p>
+      <w:pPr>
+        <w:jc w:val="center"/>
+        <w:rPr>
+          <w:i/>
+          <w:iCs/>
+          <w:sz w:val="20"/>
+          <w:szCs w:val="20"/>
+          <w:lang w:val="fr-FR"/>
+        </w:rPr>
+      </w:pPr>
+    </w:p>
+    <w:p>
+      <w:pPr>
+        <w:jc w:val="center"/>
+        <w:rPr>
+          <w:i/>
+          <w:iCs/>
+          <w:sz w:val="20"/>
+          <w:szCs w:val="20"/>
+          <w:lang w:val="fr-FR"/>
+        </w:rPr>
+      </w:pPr>
+    </w:p>
+    <w:p>
+      <w:pPr>
+        <w:jc w:val="center"/>
+        <w:rPr>
+          <w:lang w:val="fr-FR"/>
+        </w:rPr>
+      </w:pPr>
+      <w:r>
+        <w:rPr>
+          <w:noProof/>
+          <w:lang w:val="fr-FR"/>
+        </w:rPr>
+        <w:lastRenderedPageBreak/>
+        <w:drawing>
+          <wp:inline distT="0" distB="0" distL="0" distR="0" wp14:anchorId="7371DF09" wp14:editId="015507BF">
+            <wp:extent cx="4295775" cy="2584824"/>
+            <wp:effectExtent l="0" t="0" r="0" b="6350"/>
+            <wp:docPr id="18" name="Imagen 18"/>
+            <wp:cNvGraphicFramePr>
+              <a:graphicFrameLocks xmlns:a="http://schemas.openxmlformats.org/drawingml/2006/main" noChangeAspect="1"/>
+            </wp:cNvGraphicFramePr>
+            <a:graphic xmlns:a="http://schemas.openxmlformats.org/drawingml/2006/main">
+              <a:graphicData uri="http://schemas.openxmlformats.org/drawingml/2006/picture">
+                <pic:pic xmlns:pic="http://schemas.openxmlformats.org/drawingml/2006/picture">
+                  <pic:nvPicPr>
+                    <pic:cNvPr id="0" name="Picture 4"/>
+                    <pic:cNvPicPr>
+                      <a:picLocks noChangeAspect="1" noChangeArrowheads="1"/>
+                    </pic:cNvPicPr>
+                  </pic:nvPicPr>
+                  <pic:blipFill>
+                    <a:blip r:embed="rId27">
+                      <a:extLst>
+                        <a:ext uri="{28A0092B-C50C-407E-A947-70E740481C1C}">
+                          <a14:useLocalDpi xmlns:a14="http://schemas.microsoft.com/office/drawing/2010/main" val="0"/>
+                        </a:ext>
+                      </a:extLst>
+                    </a:blip>
+                    <a:srcRect/>
+                    <a:stretch>
+                      <a:fillRect/>
+                    </a:stretch>
+                  </pic:blipFill>
+                  <pic:spPr bwMode="auto">
+                    <a:xfrm>
+                      <a:off x="0" y="0"/>
+                      <a:ext cx="4316886" cy="2597527"/>
+                    </a:xfrm>
+                    <a:prstGeom prst="rect">
+                      <a:avLst/>
+                    </a:prstGeom>
+                    <a:noFill/>
+                  </pic:spPr>
+                </pic:pic>
+              </a:graphicData>
+            </a:graphic>
+          </wp:inline>
+        </w:drawing>
+      </w:r>
+    </w:p>
+    <w:p>
+      <w:pPr>
+        <w:jc w:val="center"/>
+        <w:rPr>
+          <w:i/>
+          <w:iCs/>
+          <w:sz w:val="20"/>
+          <w:szCs w:val="20"/>
+        </w:rPr>
+      </w:pPr>
+      <w:r>
+        <w:rPr>
+          <w:i/>
+          <w:iCs/>
+          <w:sz w:val="20"/>
+          <w:szCs w:val="20"/>
+        </w:rPr>
+        <w:t>Imagen 4. Branch svasquez</w:t>
+      </w:r>
+    </w:p>
+    <w:p>
+      <w:pPr>
+        <w:jc w:val="center"/>
+        <w:rPr>
+          <w:lang w:val="fr-FR"/>
+        </w:rPr>
+      </w:pPr>
+      <w:r>
+        <w:rPr>
+          <w:noProof/>
+          <w:lang w:val="fr-FR"/>
+        </w:rPr>
+        <w:drawing>
+          <wp:inline distT="0" distB="0" distL="0" distR="0" wp14:anchorId="1E8678F3" wp14:editId="4C3501DF">
+            <wp:extent cx="4314825" cy="1923749"/>
+            <wp:effectExtent l="0" t="0" r="0" b="635"/>
+            <wp:docPr id="20" name="Imagen 20"/>
+            <wp:cNvGraphicFramePr>
+              <a:graphicFrameLocks xmlns:a="http://schemas.openxmlformats.org/drawingml/2006/main" noChangeAspect="1"/>
+            </wp:cNvGraphicFramePr>
+            <a:graphic xmlns:a="http://schemas.openxmlformats.org/drawingml/2006/main">
+              <a:graphicData uri="http://schemas.openxmlformats.org/drawingml/2006/picture">
+                <pic:pic xmlns:pic="http://schemas.openxmlformats.org/drawingml/2006/picture">
+                  <pic:nvPicPr>
+                    <pic:cNvPr id="0" name="Picture 5"/>
+                    <pic:cNvPicPr>
+                      <a:picLocks noChangeAspect="1" noChangeArrowheads="1"/>
+                    </pic:cNvPicPr>
+                  </pic:nvPicPr>
+                  <pic:blipFill>
+                    <a:blip r:embed="rId28">
+                      <a:extLst>
+                        <a:ext uri="{28A0092B-C50C-407E-A947-70E740481C1C}">
+                          <a14:useLocalDpi xmlns:a14="http://schemas.microsoft.com/office/drawing/2010/main" val="0"/>
+                        </a:ext>
+                      </a:extLst>
+                    </a:blip>
+                    <a:srcRect/>
+                    <a:stretch>
+                      <a:fillRect/>
+                    </a:stretch>
+                  </pic:blipFill>
+                  <pic:spPr bwMode="auto">
+                    <a:xfrm>
+                      <a:off x="0" y="0"/>
+                      <a:ext cx="4340168" cy="1935048"/>
+                    </a:xfrm>
+                    <a:prstGeom prst="rect">
+                      <a:avLst/>
+                    </a:prstGeom>
+                    <a:noFill/>
+                  </pic:spPr>
+                </pic:pic>
+              </a:graphicData>
+            </a:graphic>
+          </wp:inline>
+        </w:drawing>
+      </w:r>
+    </w:p>
+    <w:p>
+      <w:pPr>
+        <w:jc w:val="center"/>
+        <w:rPr>
+          <w:i/>
+          <w:iCs/>
+          <w:sz w:val="20"/>
+          <w:szCs w:val="20"/>
+        </w:rPr>
+      </w:pPr>
+      <w:r>
+        <w:rPr>
+          <w:i/>
+          <w:iCs/>
+          <w:sz w:val="20"/>
+          <w:szCs w:val="20"/>
+        </w:rPr>
+        <w:t>Imagen</w:t>
+      </w:r>
+      <w:r>
+        <w:rPr>
+          <w:i/>
+          <w:iCs/>
+          <w:sz w:val="20"/>
+          <w:szCs w:val="20"/>
+        </w:rPr>
+        <w:t xml:space="preserve"> 4</w:t>
+      </w:r>
+      <w:r>
+        <w:rPr>
+          <w:i/>
+          <w:iCs/>
+          <w:sz w:val="20"/>
+          <w:szCs w:val="20"/>
+        </w:rPr>
+        <w:t xml:space="preserve">. Branch </w:t>
+      </w:r>
+      <w:r>
+        <w:rPr>
+          <w:i/>
+          <w:iCs/>
+          <w:sz w:val="20"/>
+          <w:szCs w:val="20"/>
+        </w:rPr>
+        <w:t>svasquez</w:t>
+      </w:r>
+      <w:r>
+        <w:rPr>
+          <w:i/>
+          <w:iCs/>
+          <w:sz w:val="20"/>
+          <w:szCs w:val="20"/>
+        </w:rPr>
+        <w:t xml:space="preserve"> </w:t>
+      </w:r>
+      <w:r>
+        <w:rPr>
+          <w:i/>
+          <w:iCs/>
+          <w:sz w:val="20"/>
+          <w:szCs w:val="20"/>
+        </w:rPr>
+        <w:t>merge develop</w:t>
+      </w:r>
+    </w:p>
+    <w:p>
+      <w:pPr>
+        <w:jc w:val="center"/>
+      </w:pPr>
+      <w:r>
+        <w:rPr>
+          <w:noProof/>
+        </w:rPr>
+        <w:drawing>
+          <wp:inline distT="0" distB="0" distL="0" distR="0" wp14:anchorId="46C22FEB" wp14:editId="1204B1CA">
+            <wp:extent cx="4838700" cy="2665720"/>
+            <wp:effectExtent l="0" t="0" r="0" b="1905"/>
+            <wp:docPr id="1" name="Imagen 1" descr="Interfaz de usuario gráfica, Texto, Aplicación, Correo electrónico&#10;&#10;Descripción generada automáticamente"/>
+            <wp:cNvGraphicFramePr>
+              <a:graphicFrameLocks xmlns:a="http://schemas.openxmlformats.org/drawingml/2006/main" noChangeAspect="1"/>
+            </wp:cNvGraphicFramePr>
+            <a:graphic xmlns:a="http://schemas.openxmlformats.org/drawingml/2006/main">
+              <a:graphicData uri="http://schemas.openxmlformats.org/drawingml/2006/picture">
+                <pic:pic xmlns:pic="http://schemas.openxmlformats.org/drawingml/2006/picture">
+                  <pic:nvPicPr>
+                    <pic:cNvPr id="1" name="Imagen 1" descr="Interfaz de usuario gráfica, Texto, Aplicación, Correo electrónico&#10;&#10;Descripción generada automáticamente"/>
+                    <pic:cNvPicPr/>
+                  </pic:nvPicPr>
+                  <pic:blipFill>
+                    <a:blip r:embed="rId29"/>
+                    <a:stretch>
+                      <a:fillRect/>
+                    </a:stretch>
+                  </pic:blipFill>
+                  <pic:spPr>
+                    <a:xfrm>
+                      <a:off x="0" y="0"/>
+                      <a:ext cx="4844031" cy="2668657"/>
+                    </a:xfrm>
+                    <a:prstGeom prst="rect">
+                      <a:avLst/>
+                    </a:prstGeom>
+                  </pic:spPr>
+                </pic:pic>
+              </a:graphicData>
+            </a:graphic>
+          </wp:inline>
+        </w:drawing>
+      </w:r>
+    </w:p>
+    <w:p>
+      <w:pPr>
+        <w:jc w:val="center"/>
+        <w:rPr>
+          <w:i/>
+          <w:iCs/>
+          <w:sz w:val="20"/>
+          <w:szCs w:val="20"/>
+        </w:rPr>
+      </w:pPr>
+      <w:r>
+        <w:rPr>
+          <w:i/>
+          <w:iCs/>
+          <w:sz w:val="20"/>
+          <w:szCs w:val="20"/>
+        </w:rPr>
+        <w:t xml:space="preserve">Imagen </w:t>
+      </w:r>
+      <w:r>
+        <w:rPr>
+          <w:i/>
+          <w:iCs/>
+          <w:sz w:val="20"/>
+          <w:szCs w:val="20"/>
+        </w:rPr>
+        <w:t>5</w:t>
+      </w:r>
+      <w:r>
+        <w:rPr>
+          <w:i/>
+          <w:iCs/>
+          <w:sz w:val="20"/>
+          <w:szCs w:val="20"/>
+        </w:rPr>
+        <w:t xml:space="preserve">. Branch </w:t>
+      </w:r>
+      <w:r>
+        <w:rPr>
+          <w:i/>
+          <w:iCs/>
+          <w:sz w:val="20"/>
+          <w:szCs w:val="20"/>
+        </w:rPr>
+        <w:t>lcardenas</w:t>
+      </w:r>
+    </w:p>
+    <w:p>
+      <w:pPr>
+        <w:jc w:val="center"/>
+        <w:rPr>
+          <w:i/>
+          <w:iCs/>
+          <w:sz w:val="20"/>
+          <w:szCs w:val="20"/>
+        </w:rPr>
+      </w:pPr>
+      <w:r>
+        <w:rPr>
+          <w:i/>
+          <w:iCs/>
+          <w:sz w:val="20"/>
+          <w:szCs w:val="20"/>
+        </w:rPr>
+        <w:lastRenderedPageBreak/>
+        <w:t>Imagen 5. Branch lcardenas</w:t>
+      </w:r>
+      <w:r>
+        <w:rPr>
+          <w:i/>
+          <w:iCs/>
+          <w:sz w:val="20"/>
+          <w:szCs w:val="20"/>
+        </w:rPr>
+        <w:t xml:space="preserve"> merge develop</w:t>
+      </w:r>
+    </w:p>
+    <w:p>
+      <w:pPr>
+        <w:jc w:val="both"/>
+      </w:pPr>
+    </w:p>
+    <w:p>
+      <w:pPr>
+        <w:jc w:val="center"/>
+        <w:rPr>
+          <w:i/>
+          <w:iCs/>
+          <w:sz w:val="20"/>
+          <w:szCs w:val="20"/>
+        </w:rPr>
+      </w:pPr>
+      <w:r>
+        <w:rPr>
+          <w:i/>
+          <w:iCs/>
+          <w:sz w:val="20"/>
+          <w:szCs w:val="20"/>
+          <w:lang w:val="de-DE"/>
+        </w:rPr>
+        <w:t xml:space="preserve">Imagen </w:t>
+      </w:r>
+      <w:r>
+        <w:rPr>
+          <w:i/>
+          <w:iCs/>
+          <w:sz w:val="20"/>
+          <w:szCs w:val="20"/>
+          <w:lang w:val="de-DE"/>
+        </w:rPr>
+        <w:t>6</w:t>
+      </w:r>
+      <w:r>
+        <w:rPr>
+          <w:i/>
+          <w:iCs/>
+          <w:sz w:val="20"/>
+          <w:szCs w:val="20"/>
+          <w:lang w:val="de-DE"/>
+        </w:rPr>
+        <w:t xml:space="preserve">. </w:t>
+      </w:r>
+      <w:r>
+        <w:rPr>
+          <w:i/>
+          <w:iCs/>
+          <w:sz w:val="20"/>
+          <w:szCs w:val="20"/>
+        </w:rPr>
+        <w:t xml:space="preserve">Branch </w:t>
+      </w:r>
+      <w:r>
+        <w:rPr>
+          <w:i/>
+          <w:iCs/>
+          <w:sz w:val="20"/>
+          <w:szCs w:val="20"/>
+        </w:rPr>
+        <w:t>jmaldonado</w:t>
+      </w:r>
+    </w:p>
+    <w:p>
+      <w:pPr>
+        <w:jc w:val="center"/>
+        <w:rPr>
+          <w:i/>
+          <w:iCs/>
+          <w:sz w:val="20"/>
+          <w:szCs w:val="20"/>
+        </w:rPr>
+      </w:pPr>
+      <w:r>
+        <w:rPr>
+          <w:i/>
+          <w:iCs/>
+          <w:sz w:val="20"/>
+          <w:szCs w:val="20"/>
+        </w:rPr>
+        <w:t xml:space="preserve">Imagen 5. Branch </w:t>
+      </w:r>
+      <w:r>
+        <w:rPr>
+          <w:i/>
+          <w:iCs/>
+          <w:sz w:val="20"/>
+          <w:szCs w:val="20"/>
+        </w:rPr>
+        <w:t xml:space="preserve">jmaldonado </w:t>
+      </w:r>
+      <w:r>
+        <w:rPr>
+          <w:i/>
+          <w:iCs/>
+          <w:sz w:val="20"/>
+          <w:szCs w:val="20"/>
+        </w:rPr>
+        <w:t>merge develop</w:t>
+      </w:r>
+    </w:p>
+    <w:p>
+      <w:pPr>
+        <w:jc w:val="both"/>
+      </w:pPr>
+    </w:p>
+    <w:p>
+      <w:pPr>
+        <w:jc w:val="center"/>
+        <w:rPr>
+          <w:i/>
+          <w:iCs/>
+          <w:sz w:val="20"/>
+          <w:szCs w:val="20"/>
+          <w:lang w:val="de-DE"/>
+        </w:rPr>
+      </w:pPr>
+      <w:r>
+        <w:rPr>
+          <w:i/>
+          <w:iCs/>
+          <w:sz w:val="20"/>
+          <w:szCs w:val="20"/>
+          <w:lang w:val="de-DE"/>
+        </w:rPr>
+        <w:t xml:space="preserve">Imagen </w:t>
+      </w:r>
+      <w:r>
+        <w:rPr>
+          <w:i/>
+          <w:iCs/>
+          <w:sz w:val="20"/>
+          <w:szCs w:val="20"/>
+          <w:lang w:val="de-DE"/>
+        </w:rPr>
+        <w:t>7</w:t>
+      </w:r>
+      <w:r>
+        <w:rPr>
+          <w:i/>
+          <w:iCs/>
+          <w:sz w:val="20"/>
+          <w:szCs w:val="20"/>
+          <w:lang w:val="de-DE"/>
+        </w:rPr>
+        <w:t xml:space="preserve">. Branch </w:t>
+      </w:r>
+      <w:r>
+        <w:rPr>
+          <w:i/>
+          <w:iCs/>
+          <w:sz w:val="20"/>
+          <w:szCs w:val="20"/>
+          <w:lang w:val="de-DE"/>
+        </w:rPr>
+        <w:t>nespinosa</w:t>
+      </w:r>
+    </w:p>
+    <w:p>
+      <w:pPr>
+        <w:jc w:val="center"/>
+        <w:rPr>
+          <w:i/>
+          <w:iCs/>
+          <w:sz w:val="20"/>
+          <w:szCs w:val="20"/>
+        </w:rPr>
+      </w:pPr>
+      <w:r>
+        <w:rPr>
+          <w:i/>
+          <w:iCs/>
+          <w:sz w:val="20"/>
+          <w:szCs w:val="20"/>
+        </w:rPr>
+        <w:t xml:space="preserve">Imagen 5. Branch </w:t>
+      </w:r>
+      <w:r>
+        <w:rPr>
+          <w:i/>
+          <w:iCs/>
+          <w:sz w:val="20"/>
+          <w:szCs w:val="20"/>
+        </w:rPr>
+        <w:t xml:space="preserve">nespinosa </w:t>
+      </w:r>
+      <w:r>
+        <w:rPr>
+          <w:i/>
+          <w:iCs/>
+          <w:sz w:val="20"/>
+          <w:szCs w:val="20"/>
+        </w:rPr>
+        <w:t>merge develop</w:t>
+      </w:r>
+    </w:p>
+    <w:p>
+      <w:pPr>
+        <w:jc w:val="both"/>
         <w:sectPr>
-          <w:headerReference w:type="even" r:id="rId27"/>
-          <w:headerReference w:type="default" r:id="rId28"/>
-          <w:footerReference w:type="even" r:id="rId29"/>
-          <w:footerReference w:type="default" r:id="rId30"/>
-          <w:headerReference w:type="first" r:id="rId31"/>
-          <w:footerReference w:type="first" r:id="rId32"/>
+          <w:headerReference w:type="even" r:id="rId30"/>
+          <w:headerReference w:type="default" r:id="rId31"/>
+          <w:footerReference w:type="even" r:id="rId32"/>
+          <w:footerReference w:type="default" r:id="rId33"/>
+          <w:headerReference w:type="first" r:id="rId34"/>
+          <w:footerReference w:type="first" r:id="rId35"/>
           <w:type w:val="continuous"/>
           <w:pgSz w:w="12240" w:h="15840"/>
           <w:pgMar w:top="1417" w:right="1701" w:bottom="1417" w:left="1701" w:header="708" w:footer="708" w:gutter="0"/>
@@ -529,12 +1781,6 @@
           <w:docGrid w:linePitch="360"/>
         </w:sectPr>
       </w:pPr>
-      <w:r>
-        <w:rPr>
-          <w:lang w:val="es-ES"/>
-        </w:rPr>
-        <w:t>Una vez clonado el repositorio, cada integrante creó su branch personal en el que realiza la presentación personal en un archivo .txt</w:t>
-      </w:r>
     </w:p>
     <w:p>
       <w:pPr>
@@ -542,13 +1788,59 @@
         <w:rPr>
           <w:lang w:val="es-ES"/>
         </w:rPr>
+      </w:pPr>
+      <w:r>
+        <w:rPr>
+          <w:lang w:val="es-ES"/>
+        </w:rPr>
+        <w:t>Luego de que cada integra</w:t>
+      </w:r>
+      <w:r>
+        <w:rPr>
+          <w:lang w:val="es-ES"/>
+        </w:rPr>
+        <w:t>n</w:t>
+      </w:r>
+      <w:r>
+        <w:rPr>
+          <w:lang w:val="es-ES"/>
+        </w:rPr>
+        <w:t>te</w:t>
+      </w:r>
+      <w:r>
+        <w:rPr>
+          <w:lang w:val="es-ES"/>
+        </w:rPr>
+        <w:t xml:space="preserve"> creara esta presentación, se hace merge en el Branch </w:t>
+      </w:r>
+      <w:r>
+        <w:rPr>
+          <w:lang w:val="es-ES"/>
+        </w:rPr>
+        <w:t>develop, en donde se podrán encontrar todos los archivos .txt de cada uno de los integrantes del equipo.</w:t>
+      </w:r>
+    </w:p>
+    <w:p>
+      <w:pPr>
+        <w:jc w:val="both"/>
+        <w:rPr>
+          <w:lang w:val="es-ES"/>
+        </w:rPr>
+      </w:pPr>
+    </w:p>
+    <w:p>
+      <w:pPr>
+        <w:jc w:val="both"/>
+        <w:rPr>
+          <w:lang w:val="es-ES"/>
+        </w:rPr>
         <w:sectPr>
-          <w:headerReference w:type="even" r:id="rId33"/>
-          <w:headerReference w:type="default" r:id="rId34"/>
-          <w:footerReference w:type="even" r:id="rId35"/>
-          <w:footerReference w:type="default" r:id="rId36"/>
-          <w:headerReference w:type="first" r:id="rId37"/>
-          <w:footerReference w:type="first" r:id="rId38"/>
+          <w:headerReference w:type="even" r:id="rId36"/>
+          <w:headerReference w:type="default" r:id="rId37"/>
+          <w:footerReference w:type="even" r:id="rId38"/>
+          <w:footerReference w:type="default" r:id="rId39"/>
+          <w:headerReference w:type="first" r:id="rId40"/>
+          <w:footerReference w:type="first" r:id="rId41"/>
           <w:type w:val="continuous"/>
           <w:pgSz w:w="12240" w:h="15840"/>
           <w:pgMar w:top="1417" w:right="1701" w:bottom="1417" w:left="1701" w:header="708" w:footer="708" w:gutter="0"/>
@@ -556,26 +1848,53 @@
           <w:docGrid w:linePitch="360"/>
         </w:sectPr>
       </w:pPr>
-      <w:r>
-        <w:rPr>
-          <w:lang w:val="es-ES"/>
-        </w:rPr>
-        <w:t xml:space="preserve">Luego de que </w:t>
-      </w:r>
-      <w:proofErr w:type="gramStart"/>
-      <w:r>
-        <w:rPr>
-          <w:lang w:val="es-ES"/>
-        </w:rPr>
-        <w:t>cada  integra</w:t>
-      </w:r>
-      <w:r>
-        <w:rPr>
-          <w:lang w:val="es-ES"/>
-        </w:rPr>
-        <w:t>te</w:t>
-      </w:r>
-      <w:proofErr w:type="gramEnd"/>
+    </w:p>
+    <w:p>
+      <w:pPr>
+        <w:jc w:val="center"/>
+        <w:rPr>
+          <w:i/>
+          <w:iCs/>
+          <w:sz w:val="20"/>
+          <w:szCs w:val="20"/>
+        </w:rPr>
+      </w:pPr>
+      <w:r>
+        <w:rPr>
+          <w:i/>
+          <w:iCs/>
+          <w:sz w:val="20"/>
+          <w:szCs w:val="20"/>
+        </w:rPr>
+        <w:t xml:space="preserve">Imagen </w:t>
+      </w:r>
+      <w:r>
+        <w:rPr>
+          <w:i/>
+          <w:iCs/>
+          <w:sz w:val="20"/>
+          <w:szCs w:val="20"/>
+        </w:rPr>
+        <w:t>8</w:t>
+      </w:r>
+      <w:r>
+        <w:rPr>
+          <w:i/>
+          <w:iCs/>
+          <w:sz w:val="20"/>
+          <w:szCs w:val="20"/>
+        </w:rPr>
+        <w:t xml:space="preserve">. Branch </w:t>
+      </w:r>
+      <w:r>
+        <w:rPr>
+          <w:i/>
+          <w:iCs/>
+          <w:sz w:val="20"/>
+          <w:szCs w:val="20"/>
+        </w:rPr>
+        <w:t>develop</w:t>
+      </w:r>
     </w:p>
     <w:p>
       <w:pPr>
@@ -638,7 +1957,7 @@
       <mc:AlternateContent>
         <mc:Choice Requires="wps">
           <w:drawing>
-            <wp:anchor distT="0" distB="0" distL="0" distR="0" simplePos="0" relativeHeight="251659264" behindDoc="0" locked="0" layoutInCell="1" allowOverlap="1" wp14:anchorId="76FD543B" wp14:editId="6F955AF5">
+            <wp:anchor distT="0" distB="0" distL="0" distR="0" simplePos="0" relativeHeight="251663360" behindDoc="0" locked="0" layoutInCell="1" allowOverlap="1" wp14:anchorId="0A4E0411" wp14:editId="6DFEC0B0">
               <wp:simplePos x="635" y="635"/>
               <wp:positionH relativeFrom="leftMargin">
                 <wp:align>left</wp:align>
@@ -649,7 +1968,7 @@
               <wp:extent cx="443865" cy="443865"/>
               <wp:effectExtent l="0" t="0" r="12065" b="2540"/>
               <wp:wrapSquare wrapText="bothSides"/>
-              <wp:docPr id="2" name="Cuadro de texto 2" descr="Clasificación - Confidencial">
+              <wp:docPr id="4" name="Cuadro de texto 4" descr="Clasificación - Confidencial">
                 <a:extLst xmlns:a="http://schemas.openxmlformats.org/drawingml/2006/main">
                   <a:ext uri="{5AE41FA2-C0FF-4470-9BD4-5FADCA87CBE2}">
                     <aclsh:classification xmlns:aclsh="http://schemas.microsoft.com/office/drawing/2020/classificationShape" classificationOutcomeType="ftr"/>
@@ -711,11 +2030,11 @@
         </mc:Choice>
         <mc:Fallback>
           <w:pict>
-            <v:shapetype w14:anchorId="76FD543B" id="_x0000_t202" coordsize="21600,21600" o:spt="202" path="m,l,21600r21600,l21600,xe">
+            <v:shapetype w14:anchorId="0A4E0411" id="_x0000_t202" coordsize="21600,21600" o:spt="202" path="m,l,21600r21600,l21600,xe">
               <v:stroke joinstyle="miter"/>
               <v:path gradientshapeok="t" o:connecttype="rect"/>
             </v:shapetype>
-            <v:shape id="Cuadro de texto 2" o:spid="_x0000_s1026" type="#_x0000_t202" alt="Clasificación - Confidencial" style="position:absolute;margin-left:0;margin-top:.05pt;width:34.95pt;height:34.95pt;z-index:251659264;visibility:visible;mso-wrap-style:none;mso-wrap-distance-left:0;mso-wrap-distance-top:0;mso-wrap-distance-right:0;mso-wrap-distance-bottom:0;mso-position-horizontal:left;mso-position-horizontal-relative:left-margin-area;mso-position-vertical:absolute;mso-position-vertical-relative:text;v-text-anchor:top" o:gfxdata="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" filled="f" stroked="f">
+            <v:shape id="Cuadro de texto 4" o:spid="_x0000_s1026" type="#_x0000_t202" alt="Clasificación - Confidencial" style="position:absolute;margin-left:0;margin-top:.05pt;width:34.95pt;height:34.95pt;z-index:251663360;visibility:visible;mso-wrap-style:none;mso-wrap-distance-left:0;mso-wrap-distance-top:0;mso-wrap-distance-right:0;mso-wrap-distance-bottom:0;mso-position-horizontal:left;mso-position-horizontal-relative:left-margin-area;mso-position-vertical:absolute;mso-position-vertical-relative:text;v-text-anchor:top" o:gfxdata="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" filled="f" stroked="f">
               <v:textbox style="mso-fit-shape-to-text:t" inset="15pt,0,0,0">
                 <w:txbxContent>
                   <w:p>
@@ -749,7 +2068,627 @@
 </w:ftr>
 </file>
 
-<file path=word/footer10.xml><?xml version="1.0" encoding="utf-8"?>
+<file path=word/footer2.xml><?xml version="1.0" encoding="utf-8"?>
+<w:ftr xmlns:wpc="http://schemas.microsoft.com/office/word/2010/wordprocessingCanvas" xmlns:cx="http://schemas.microsoft.com/office/drawing/2014/chartex" xmlns:cx1="http://schemas.microsoft.com/office/drawing/2015/9/8/chartex" xmlns:cx2="http://schemas.microsoft.com/office/drawing/2015/10/21/chartex" xmlns:cx3="http://schemas.microsoft.com/office/drawing/2016/5/9/chartex" xmlns:cx4="http://schemas.microsoft.com/office/drawing/2016/5/10/chartex" xmlns:cx5="http://schemas.microsoft.com/office/drawing/2016/5/11/chartex" xmlns:cx6="http://schemas.microsoft.com/office/drawing/2016/5/12/chartex" xmlns:cx7="http://schemas.microsoft.com/office/drawing/2016/5/13/chartex" xmlns:cx8="http://schemas.microsoft.com/office/drawing/2016/5/14/chartex" xmlns:mc="http://schemas.openxmlformats.org/markup-compatibility/2006" xmlns:aink="http://schemas.microsoft.com/office/drawing/2016/ink" xmlns:am3d="http://schemas.microsoft.com/office/drawing/2017/model3d" xmlns:o="urn:schemas-microsoft-com:office:office" xmlns:r="http://schemas.openxmlformats.org/officeDocument/2006/relationships" xmlns:m="http://schemas.openxmlformats.org/officeDocument/2006/math" xmlns:v="urn:schemas-microsoft-com:vml" xmlns:wp14="http://schemas.microsoft.com/office/word/2010/wordprocessingDrawing" xmlns:wp="http://schemas.openxmlformats.org/drawingml/2006/wordprocessingDrawing" xmlns:w10="urn:schemas-microsoft-com:office:word" xmlns:w="http://schemas.openxmlformats.org/wordprocessingml/2006/main" xmlns:w14="http://schemas.microsoft.com/office/word/2010/wordml" xmlns:w15="http://schemas.microsoft.com/office/word/2012/wordml" xmlns:w16cex="http://schemas.microsoft.com/office/word/2018/wordml/cex" xmlns:w16cid="http://schemas.microsoft.com/office/word/2016/wordml/cid" xmlns:w16="http://schemas.microsoft.com/office/word/2018/wordml" xmlns:w16sdtdh="http://schemas.microsoft.com/office/word/2020/wordml/sdtdatahash" xmlns:w16se="http://schemas.microsoft.com/office/word/2015/wordml/symex" xmlns:wpg="http://schemas.microsoft.com/office/word/2010/wordprocessingGroup" xmlns:wpi="http://schemas.microsoft.com/office/word/2010/wordprocessingInk" xmlns:wne="http://schemas.microsoft.com/office/word/2006/wordml" xmlns:wps="http://schemas.microsoft.com/office/word/2010/wordprocessingShape" mc:Ignorable="w14 w15 w16se w16cid w16 w16cex w16sdtdh wp14">
+  <w:p>
+    <w:pPr>
+      <w:pStyle w:val="Piedepgina"/>
+    </w:pPr>
+    <w:r>
+      <w:rPr>
+        <w:noProof/>
+      </w:rPr>
+      <mc:AlternateContent>
+        <mc:Choice Requires="wps">
+          <w:drawing>
+            <wp:anchor distT="0" distB="0" distL="0" distR="0" simplePos="0" relativeHeight="251664384" behindDoc="0" locked="0" layoutInCell="1" allowOverlap="1" wp14:anchorId="613308D6" wp14:editId="7DE6DEF8">
+              <wp:simplePos x="635" y="635"/>
+              <wp:positionH relativeFrom="leftMargin">
+                <wp:align>left</wp:align>
+              </wp:positionH>
+              <wp:positionV relativeFrom="paragraph">
+                <wp:posOffset>635</wp:posOffset>
+              </wp:positionV>
+              <wp:extent cx="443865" cy="443865"/>
+              <wp:effectExtent l="0" t="0" r="12065" b="2540"/>
+              <wp:wrapSquare wrapText="bothSides"/>
+              <wp:docPr id="5" name="Cuadro de texto 5" descr="Clasificación - Confidencial">
+                <a:extLst xmlns:a="http://schemas.openxmlformats.org/drawingml/2006/main">
+                  <a:ext uri="{5AE41FA2-C0FF-4470-9BD4-5FADCA87CBE2}">
+                    <aclsh:classification xmlns:aclsh="http://schemas.microsoft.com/office/drawing/2020/classificationShape" classificationOutcomeType="ftr"/>
+                  </a:ext>
+                </a:extLst>
+              </wp:docPr>
+              <wp:cNvGraphicFramePr/>
+              <a:graphic xmlns:a="http://schemas.openxmlformats.org/drawingml/2006/main">
+                <a:graphicData uri="http://schemas.microsoft.com/office/word/2010/wordprocessingShape">
+                  <wps:wsp>
+                    <wps:cNvSpPr txBox="1"/>
+                    <wps:spPr>
+                      <a:xfrm>
+                        <a:off x="0" y="0"/>
+                        <a:ext cx="443865" cy="443865"/>
+                      </a:xfrm>
+                      <a:prstGeom prst="rect">
+                        <a:avLst/>
+                      </a:prstGeom>
+                      <a:noFill/>
+                      <a:ln>
+                        <a:noFill/>
+                      </a:ln>
+                    </wps:spPr>
+                    <wps:txbx>
+                      <w:txbxContent>
+                        <w:p>
+                          <w:pPr>
+                            <w:rPr>
+                              <w:rFonts w:ascii="Calibri" w:eastAsia="Calibri" w:hAnsi="Calibri" w:cs="Calibri"/>
+                              <w:color w:val="000000"/>
+                              <w:sz w:val="24"/>
+                              <w:szCs w:val="24"/>
+                            </w:rPr>
+                          </w:pPr>
+                          <w:r>
+                            <w:rPr>
+                              <w:rFonts w:ascii="Calibri" w:eastAsia="Calibri" w:hAnsi="Calibri" w:cs="Calibri"/>
+                              <w:color w:val="000000"/>
+                              <w:sz w:val="24"/>
+                              <w:szCs w:val="24"/>
+                            </w:rPr>
+                            <w:t>Clasificación - Confidencial</w:t>
+                          </w:r>
+                        </w:p>
+                      </w:txbxContent>
+                    </wps:txbx>
+                    <wps:bodyPr rot="0" spcFirstLastPara="0" vertOverflow="overflow" horzOverflow="overflow" vert="horz" wrap="none" lIns="190500" tIns="0" rIns="0" bIns="0" numCol="1" spcCol="0" rtlCol="0" fromWordArt="0" anchor="t" anchorCtr="0" forceAA="0" compatLnSpc="1">
+                      <a:prstTxWarp prst="textNoShape">
+                        <a:avLst/>
+                      </a:prstTxWarp>
+                      <a:spAutoFit/>
+                    </wps:bodyPr>
+                  </wps:wsp>
+                </a:graphicData>
+              </a:graphic>
+            </wp:anchor>
+          </w:drawing>
+        </mc:Choice>
+        <mc:Fallback>
+          <w:pict>
+            <v:shapetype w14:anchorId="613308D6" id="_x0000_t202" coordsize="21600,21600" o:spt="202" path="m,l,21600r21600,l21600,xe">
+              <v:stroke joinstyle="miter"/>
+              <v:path gradientshapeok="t" o:connecttype="rect"/>
+            </v:shapetype>
+            <v:shape id="Cuadro de texto 5" o:spid="_x0000_s1027" type="#_x0000_t202" alt="Clasificación - Confidencial" style="position:absolute;margin-left:0;margin-top:.05pt;width:34.95pt;height:34.95pt;z-index:251664384;visibility:visible;mso-wrap-style:none;mso-wrap-distance-left:0;mso-wrap-distance-top:0;mso-wrap-distance-right:0;mso-wrap-distance-bottom:0;mso-position-horizontal:left;mso-position-horizontal-relative:left-margin-area;mso-position-vertical:absolute;mso-position-vertical-relative:text;v-text-anchor:top" o:gfxdata="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" filled="f" stroked="f">
+              <v:textbox style="mso-fit-shape-to-text:t" inset="15pt,0,0,0">
+                <w:txbxContent>
+                  <w:p>
+                    <w:pPr>
+                      <w:rPr>
+                        <w:rFonts w:ascii="Calibri" w:eastAsia="Calibri" w:hAnsi="Calibri" w:cs="Calibri"/>
+                        <w:color w:val="000000"/>
+                        <w:sz w:val="24"/>
+                        <w:szCs w:val="24"/>
+                      </w:rPr>
+                    </w:pPr>
+                    <w:r>
+                      <w:rPr>
+                        <w:rFonts w:ascii="Calibri" w:eastAsia="Calibri" w:hAnsi="Calibri" w:cs="Calibri"/>
+                        <w:color w:val="000000"/>
+                        <w:sz w:val="24"/>
+                        <w:szCs w:val="24"/>
+                      </w:rPr>
+                      <w:t>Clasificación - Confidencial</w:t>
+                    </w:r>
+                  </w:p>
+                </w:txbxContent>
+              </v:textbox>
+              <w10:wrap type="square" anchorx="margin"/>
+            </v:shape>
+          </w:pict>
+        </mc:Fallback>
+      </mc:AlternateContent>
+    </w:r>
+  </w:p>
+</w:ftr>
+</file>
+
+<file path=word/footer3.xml><?xml version="1.0" encoding="utf-8"?>
+<w:ftr xmlns:wpc="http://schemas.microsoft.com/office/word/2010/wordprocessingCanvas" xmlns:cx="http://schemas.microsoft.com/office/drawing/2014/chartex" xmlns:cx1="http://schemas.microsoft.com/office/drawing/2015/9/8/chartex" xmlns:cx2="http://schemas.microsoft.com/office/drawing/2015/10/21/chartex" xmlns:cx3="http://schemas.microsoft.com/office/drawing/2016/5/9/chartex" xmlns:cx4="http://schemas.microsoft.com/office/drawing/2016/5/10/chartex" xmlns:cx5="http://schemas.microsoft.com/office/drawing/2016/5/11/chartex" xmlns:cx6="http://schemas.microsoft.com/office/drawing/2016/5/12/chartex" xmlns:cx7="http://schemas.microsoft.com/office/drawing/2016/5/13/chartex" xmlns:cx8="http://schemas.microsoft.com/office/drawing/2016/5/14/chartex" xmlns:mc="http://schemas.openxmlformats.org/markup-compatibility/2006" xmlns:aink="http://schemas.microsoft.com/office/drawing/2016/ink" xmlns:am3d="http://schemas.microsoft.com/office/drawing/2017/model3d" xmlns:o="urn:schemas-microsoft-com:office:office" xmlns:r="http://schemas.openxmlformats.org/officeDocument/2006/relationships" xmlns:m="http://schemas.openxmlformats.org/officeDocument/2006/math" xmlns:v="urn:schemas-microsoft-com:vml" xmlns:wp14="http://schemas.microsoft.com/office/word/2010/wordprocessingDrawing" xmlns:wp="http://schemas.openxmlformats.org/drawingml/2006/wordprocessingDrawing" xmlns:w10="urn:schemas-microsoft-com:office:word" xmlns:w="http://schemas.openxmlformats.org/wordprocessingml/2006/main" xmlns:w14="http://schemas.microsoft.com/office/word/2010/wordml" xmlns:w15="http://schemas.microsoft.com/office/word/2012/wordml" xmlns:w16cex="http://schemas.microsoft.com/office/word/2018/wordml/cex" xmlns:w16cid="http://schemas.microsoft.com/office/word/2016/wordml/cid" xmlns:w16="http://schemas.microsoft.com/office/word/2018/wordml" xmlns:w16sdtdh="http://schemas.microsoft.com/office/word/2020/wordml/sdtdatahash" xmlns:w16se="http://schemas.microsoft.com/office/word/2015/wordml/symex" xmlns:wpg="http://schemas.microsoft.com/office/word/2010/wordprocessingGroup" xmlns:wpi="http://schemas.microsoft.com/office/word/2010/wordprocessingInk" xmlns:wne="http://schemas.microsoft.com/office/word/2006/wordml" xmlns:wps="http://schemas.microsoft.com/office/word/2010/wordprocessingShape" mc:Ignorable="w14 w15 w16se w16cid w16 w16cex w16sdtdh wp14">
+  <w:p>
+    <w:pPr>
+      <w:pStyle w:val="Piedepgina"/>
+    </w:pPr>
+    <w:r>
+      <w:rPr>
+        <w:noProof/>
+      </w:rPr>
+      <mc:AlternateContent>
+        <mc:Choice Requires="wps">
+          <w:drawing>
+            <wp:anchor distT="0" distB="0" distL="0" distR="0" simplePos="0" relativeHeight="251662336" behindDoc="0" locked="0" layoutInCell="1" allowOverlap="1" wp14:anchorId="1D04B925" wp14:editId="593F8D64">
+              <wp:simplePos x="635" y="635"/>
+              <wp:positionH relativeFrom="leftMargin">
+                <wp:align>left</wp:align>
+              </wp:positionH>
+              <wp:positionV relativeFrom="paragraph">
+                <wp:posOffset>635</wp:posOffset>
+              </wp:positionV>
+              <wp:extent cx="443865" cy="443865"/>
+              <wp:effectExtent l="0" t="0" r="12065" b="2540"/>
+              <wp:wrapSquare wrapText="bothSides"/>
+              <wp:docPr id="7" name="Cuadro de texto 7" descr="Clasificación - Confidencial">
+                <a:extLst xmlns:a="http://schemas.openxmlformats.org/drawingml/2006/main">
+                  <a:ext uri="{5AE41FA2-C0FF-4470-9BD4-5FADCA87CBE2}">
+                    <aclsh:classification xmlns:aclsh="http://schemas.microsoft.com/office/drawing/2020/classificationShape" classificationOutcomeType="ftr"/>
+                  </a:ext>
+                </a:extLst>
+              </wp:docPr>
+              <wp:cNvGraphicFramePr/>
+              <a:graphic xmlns:a="http://schemas.openxmlformats.org/drawingml/2006/main">
+                <a:graphicData uri="http://schemas.microsoft.com/office/word/2010/wordprocessingShape">
+                  <wps:wsp>
+                    <wps:cNvSpPr txBox="1"/>
+                    <wps:spPr>
+                      <a:xfrm>
+                        <a:off x="0" y="0"/>
+                        <a:ext cx="443865" cy="443865"/>
+                      </a:xfrm>
+                      <a:prstGeom prst="rect">
+                        <a:avLst/>
+                      </a:prstGeom>
+                      <a:noFill/>
+                      <a:ln>
+                        <a:noFill/>
+                      </a:ln>
+                    </wps:spPr>
+                    <wps:txbx>
+                      <w:txbxContent>
+                        <w:p>
+                          <w:pPr>
+                            <w:rPr>
+                              <w:rFonts w:ascii="Calibri" w:eastAsia="Calibri" w:hAnsi="Calibri" w:cs="Calibri"/>
+                              <w:color w:val="000000"/>
+                              <w:sz w:val="24"/>
+                              <w:szCs w:val="24"/>
+                            </w:rPr>
+                          </w:pPr>
+                          <w:r>
+                            <w:rPr>
+                              <w:rFonts w:ascii="Calibri" w:eastAsia="Calibri" w:hAnsi="Calibri" w:cs="Calibri"/>
+                              <w:color w:val="000000"/>
+                              <w:sz w:val="24"/>
+                              <w:szCs w:val="24"/>
+                            </w:rPr>
+                            <w:t>Clasificación - Confidencial</w:t>
+                          </w:r>
+                        </w:p>
+                      </w:txbxContent>
+                    </wps:txbx>
+                    <wps:bodyPr rot="0" spcFirstLastPara="0" vertOverflow="overflow" horzOverflow="overflow" vert="horz" wrap="none" lIns="190500" tIns="0" rIns="0" bIns="0" numCol="1" spcCol="0" rtlCol="0" fromWordArt="0" anchor="t" anchorCtr="0" forceAA="0" compatLnSpc="1">
+                      <a:prstTxWarp prst="textNoShape">
+                        <a:avLst/>
+                      </a:prstTxWarp>
+                      <a:spAutoFit/>
+                    </wps:bodyPr>
+                  </wps:wsp>
+                </a:graphicData>
+              </a:graphic>
+            </wp:anchor>
+          </w:drawing>
+        </mc:Choice>
+        <mc:Fallback>
+          <w:pict>
+            <v:shapetype w14:anchorId="1D04B925" id="_x0000_t202" coordsize="21600,21600" o:spt="202" path="m,l,21600r21600,l21600,xe">
+              <v:stroke joinstyle="miter"/>
+              <v:path gradientshapeok="t" o:connecttype="rect"/>
+            </v:shapetype>
+            <v:shape id="Cuadro de texto 7" o:spid="_x0000_s1028" type="#_x0000_t202" alt="Clasificación - Confidencial" style="position:absolute;margin-left:0;margin-top:.05pt;width:34.95pt;height:34.95pt;z-index:251662336;visibility:visible;mso-wrap-style:none;mso-wrap-distance-left:0;mso-wrap-distance-top:0;mso-wrap-distance-right:0;mso-wrap-distance-bottom:0;mso-position-horizontal:left;mso-position-horizontal-relative:left-margin-area;mso-position-vertical:absolute;mso-position-vertical-relative:text;v-text-anchor:top" o:gfxdata="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" filled="f" stroked="f">
+              <v:textbox style="mso-fit-shape-to-text:t" inset="15pt,0,0,0">
+                <w:txbxContent>
+                  <w:p>
+                    <w:pPr>
+                      <w:rPr>
+                        <w:rFonts w:ascii="Calibri" w:eastAsia="Calibri" w:hAnsi="Calibri" w:cs="Calibri"/>
+                        <w:color w:val="000000"/>
+                        <w:sz w:val="24"/>
+                        <w:szCs w:val="24"/>
+                      </w:rPr>
+                    </w:pPr>
+                    <w:r>
+                      <w:rPr>
+                        <w:rFonts w:ascii="Calibri" w:eastAsia="Calibri" w:hAnsi="Calibri" w:cs="Calibri"/>
+                        <w:color w:val="000000"/>
+                        <w:sz w:val="24"/>
+                        <w:szCs w:val="24"/>
+                      </w:rPr>
+                      <w:t>Clasificación - Confidencial</w:t>
+                    </w:r>
+                  </w:p>
+                </w:txbxContent>
+              </v:textbox>
+              <w10:wrap type="square" anchorx="margin"/>
+            </v:shape>
+          </w:pict>
+        </mc:Fallback>
+      </mc:AlternateContent>
+    </w:r>
+  </w:p>
+</w:ftr>
+</file>
+
+<file path=word/footer4.xml><?xml version="1.0" encoding="utf-8"?>
+<w:ftr xmlns:wpc="http://schemas.microsoft.com/office/word/2010/wordprocessingCanvas" xmlns:cx="http://schemas.microsoft.com/office/drawing/2014/chartex" xmlns:cx1="http://schemas.microsoft.com/office/drawing/2015/9/8/chartex" xmlns:cx2="http://schemas.microsoft.com/office/drawing/2015/10/21/chartex" xmlns:cx3="http://schemas.microsoft.com/office/drawing/2016/5/9/chartex" xmlns:cx4="http://schemas.microsoft.com/office/drawing/2016/5/10/chartex" xmlns:cx5="http://schemas.microsoft.com/office/drawing/2016/5/11/chartex" xmlns:cx6="http://schemas.microsoft.com/office/drawing/2016/5/12/chartex" xmlns:cx7="http://schemas.microsoft.com/office/drawing/2016/5/13/chartex" xmlns:cx8="http://schemas.microsoft.com/office/drawing/2016/5/14/chartex" xmlns:mc="http://schemas.openxmlformats.org/markup-compatibility/2006" xmlns:aink="http://schemas.microsoft.com/office/drawing/2016/ink" xmlns:am3d="http://schemas.microsoft.com/office/drawing/2017/model3d" xmlns:o="urn:schemas-microsoft-com:office:office" xmlns:r="http://schemas.openxmlformats.org/officeDocument/2006/relationships" xmlns:m="http://schemas.openxmlformats.org/officeDocument/2006/math" xmlns:v="urn:schemas-microsoft-com:vml" xmlns:wp14="http://schemas.microsoft.com/office/word/2010/wordprocessingDrawing" xmlns:wp="http://schemas.openxmlformats.org/drawingml/2006/wordprocessingDrawing" xmlns:w10="urn:schemas-microsoft-com:office:word" xmlns:w="http://schemas.openxmlformats.org/wordprocessingml/2006/main" xmlns:w14="http://schemas.microsoft.com/office/word/2010/wordml" xmlns:w15="http://schemas.microsoft.com/office/word/2012/wordml" xmlns:w16cex="http://schemas.microsoft.com/office/word/2018/wordml/cex" xmlns:w16cid="http://schemas.microsoft.com/office/word/2016/wordml/cid" xmlns:w16="http://schemas.microsoft.com/office/word/2018/wordml" xmlns:w16sdtdh="http://schemas.microsoft.com/office/word/2020/wordml/sdtdatahash" xmlns:w16se="http://schemas.microsoft.com/office/word/2015/wordml/symex" xmlns:wpg="http://schemas.microsoft.com/office/word/2010/wordprocessingGroup" xmlns:wpi="http://schemas.microsoft.com/office/word/2010/wordprocessingInk" xmlns:wne="http://schemas.microsoft.com/office/word/2006/wordml" xmlns:wps="http://schemas.microsoft.com/office/word/2010/wordprocessingShape" mc:Ignorable="w14 w15 w16se w16cid w16 w16cex w16sdtdh wp14">
+  <w:p>
+    <w:pPr>
+      <w:pStyle w:val="Piedepgina"/>
+    </w:pPr>
+    <w:r>
+      <w:rPr>
+        <w:noProof/>
+      </w:rPr>
+      <mc:AlternateContent>
+        <mc:Choice Requires="wps">
+          <w:drawing>
+            <wp:anchor distT="0" distB="0" distL="0" distR="0" simplePos="0" relativeHeight="251667456" behindDoc="0" locked="0" layoutInCell="1" allowOverlap="1" wp14:anchorId="1081D4F3" wp14:editId="5FD32AF8">
+              <wp:simplePos x="635" y="635"/>
+              <wp:positionH relativeFrom="leftMargin">
+                <wp:align>left</wp:align>
+              </wp:positionH>
+              <wp:positionV relativeFrom="paragraph">
+                <wp:posOffset>635</wp:posOffset>
+              </wp:positionV>
+              <wp:extent cx="443865" cy="443865"/>
+              <wp:effectExtent l="0" t="0" r="12065" b="2540"/>
+              <wp:wrapSquare wrapText="bothSides"/>
+              <wp:docPr id="8" name="Cuadro de texto 8" descr="Clasificación - Confidencial">
+                <a:extLst xmlns:a="http://schemas.openxmlformats.org/drawingml/2006/main">
+                  <a:ext uri="{5AE41FA2-C0FF-4470-9BD4-5FADCA87CBE2}">
+                    <aclsh:classification xmlns:aclsh="http://schemas.microsoft.com/office/drawing/2020/classificationShape" classificationOutcomeType="ftr"/>
+                  </a:ext>
+                </a:extLst>
+              </wp:docPr>
+              <wp:cNvGraphicFramePr/>
+              <a:graphic xmlns:a="http://schemas.openxmlformats.org/drawingml/2006/main">
+                <a:graphicData uri="http://schemas.microsoft.com/office/word/2010/wordprocessingShape">
+                  <wps:wsp>
+                    <wps:cNvSpPr txBox="1"/>
+                    <wps:spPr>
+                      <a:xfrm>
+                        <a:off x="0" y="0"/>
+                        <a:ext cx="443865" cy="443865"/>
+                      </a:xfrm>
+                      <a:prstGeom prst="rect">
+                        <a:avLst/>
+                      </a:prstGeom>
+                      <a:noFill/>
+                      <a:ln>
+                        <a:noFill/>
+                      </a:ln>
+                    </wps:spPr>
+                    <wps:txbx>
+                      <w:txbxContent>
+                        <w:p>
+                          <w:pPr>
+                            <w:rPr>
+                              <w:rFonts w:ascii="Calibri" w:eastAsia="Calibri" w:hAnsi="Calibri" w:cs="Calibri"/>
+                              <w:color w:val="000000"/>
+                              <w:sz w:val="24"/>
+                              <w:szCs w:val="24"/>
+                            </w:rPr>
+                          </w:pPr>
+                          <w:r>
+                            <w:rPr>
+                              <w:rFonts w:ascii="Calibri" w:eastAsia="Calibri" w:hAnsi="Calibri" w:cs="Calibri"/>
+                              <w:color w:val="000000"/>
+                              <w:sz w:val="24"/>
+                              <w:szCs w:val="24"/>
+                            </w:rPr>
+                            <w:t>Clasificación - Confidencial</w:t>
+                          </w:r>
+                        </w:p>
+                      </w:txbxContent>
+                    </wps:txbx>
+                    <wps:bodyPr rot="0" spcFirstLastPara="0" vertOverflow="overflow" horzOverflow="overflow" vert="horz" wrap="none" lIns="190500" tIns="0" rIns="0" bIns="0" numCol="1" spcCol="0" rtlCol="0" fromWordArt="0" anchor="t" anchorCtr="0" forceAA="0" compatLnSpc="1">
+                      <a:prstTxWarp prst="textNoShape">
+                        <a:avLst/>
+                      </a:prstTxWarp>
+                      <a:spAutoFit/>
+                    </wps:bodyPr>
+                  </wps:wsp>
+                </a:graphicData>
+              </a:graphic>
+            </wp:anchor>
+          </w:drawing>
+        </mc:Choice>
+        <mc:Fallback>
+          <w:pict>
+            <v:shapetype w14:anchorId="1081D4F3" id="_x0000_t202" coordsize="21600,21600" o:spt="202" path="m,l,21600r21600,l21600,xe">
+              <v:stroke joinstyle="miter"/>
+              <v:path gradientshapeok="t" o:connecttype="rect"/>
+            </v:shapetype>
+            <v:shape id="Cuadro de texto 8" o:spid="_x0000_s1029" type="#_x0000_t202" alt="Clasificación - Confidencial" style="position:absolute;margin-left:0;margin-top:.05pt;width:34.95pt;height:34.95pt;z-index:251667456;visibility:visible;mso-wrap-style:none;mso-wrap-distance-left:0;mso-wrap-distance-top:0;mso-wrap-distance-right:0;mso-wrap-distance-bottom:0;mso-position-horizontal:left;mso-position-horizontal-relative:left-margin-area;mso-position-vertical:absolute;mso-position-vertical-relative:text;v-text-anchor:top" o:gfxdata="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" filled="f" stroked="f">
+              <v:textbox style="mso-fit-shape-to-text:t" inset="15pt,0,0,0">
+                <w:txbxContent>
+                  <w:p>
+                    <w:pPr>
+                      <w:rPr>
+                        <w:rFonts w:ascii="Calibri" w:eastAsia="Calibri" w:hAnsi="Calibri" w:cs="Calibri"/>
+                        <w:color w:val="000000"/>
+                        <w:sz w:val="24"/>
+                        <w:szCs w:val="24"/>
+                      </w:rPr>
+                    </w:pPr>
+                    <w:r>
+                      <w:rPr>
+                        <w:rFonts w:ascii="Calibri" w:eastAsia="Calibri" w:hAnsi="Calibri" w:cs="Calibri"/>
+                        <w:color w:val="000000"/>
+                        <w:sz w:val="24"/>
+                        <w:szCs w:val="24"/>
+                      </w:rPr>
+                      <w:t>Clasificación - Confidencial</w:t>
+                    </w:r>
+                  </w:p>
+                </w:txbxContent>
+              </v:textbox>
+              <w10:wrap type="square" anchorx="margin"/>
+            </v:shape>
+          </w:pict>
+        </mc:Fallback>
+      </mc:AlternateContent>
+    </w:r>
+  </w:p>
+</w:ftr>
+</file>
+
+<file path=word/footer5.xml><?xml version="1.0" encoding="utf-8"?>
+<w:ftr xmlns:wpc="http://schemas.microsoft.com/office/word/2010/wordprocessingCanvas" xmlns:cx="http://schemas.microsoft.com/office/drawing/2014/chartex" xmlns:cx1="http://schemas.microsoft.com/office/drawing/2015/9/8/chartex" xmlns:cx2="http://schemas.microsoft.com/office/drawing/2015/10/21/chartex" xmlns:cx3="http://schemas.microsoft.com/office/drawing/2016/5/9/chartex" xmlns:cx4="http://schemas.microsoft.com/office/drawing/2016/5/10/chartex" xmlns:cx5="http://schemas.microsoft.com/office/drawing/2016/5/11/chartex" xmlns:cx6="http://schemas.microsoft.com/office/drawing/2016/5/12/chartex" xmlns:cx7="http://schemas.microsoft.com/office/drawing/2016/5/13/chartex" xmlns:cx8="http://schemas.microsoft.com/office/drawing/2016/5/14/chartex" xmlns:mc="http://schemas.openxmlformats.org/markup-compatibility/2006" xmlns:aink="http://schemas.microsoft.com/office/drawing/2016/ink" xmlns:am3d="http://schemas.microsoft.com/office/drawing/2017/model3d" xmlns:o="urn:schemas-microsoft-com:office:office" xmlns:r="http://schemas.openxmlformats.org/officeDocument/2006/relationships" xmlns:m="http://schemas.openxmlformats.org/officeDocument/2006/math" xmlns:v="urn:schemas-microsoft-com:vml" xmlns:wp14="http://schemas.microsoft.com/office/word/2010/wordprocessingDrawing" xmlns:wp="http://schemas.openxmlformats.org/drawingml/2006/wordprocessingDrawing" xmlns:w10="urn:schemas-microsoft-com:office:word" xmlns:w="http://schemas.openxmlformats.org/wordprocessingml/2006/main" xmlns:w14="http://schemas.microsoft.com/office/word/2010/wordml" xmlns:w15="http://schemas.microsoft.com/office/word/2012/wordml" xmlns:w16cex="http://schemas.microsoft.com/office/word/2018/wordml/cex" xmlns:w16cid="http://schemas.microsoft.com/office/word/2016/wordml/cid" xmlns:w16="http://schemas.microsoft.com/office/word/2018/wordml" xmlns:w16sdtdh="http://schemas.microsoft.com/office/word/2020/wordml/sdtdatahash" xmlns:w16se="http://schemas.microsoft.com/office/word/2015/wordml/symex" xmlns:wpg="http://schemas.microsoft.com/office/word/2010/wordprocessingGroup" xmlns:wpi="http://schemas.microsoft.com/office/word/2010/wordprocessingInk" xmlns:wne="http://schemas.microsoft.com/office/word/2006/wordml" xmlns:wps="http://schemas.microsoft.com/office/word/2010/wordprocessingShape" mc:Ignorable="w14 w15 w16se w16cid w16 w16cex w16sdtdh wp14">
+  <w:p>
+    <w:pPr>
+      <w:pStyle w:val="Piedepgina"/>
+    </w:pPr>
+    <w:r>
+      <w:rPr>
+        <w:noProof/>
+      </w:rPr>
+      <mc:AlternateContent>
+        <mc:Choice Requires="wps">
+          <w:drawing>
+            <wp:anchor distT="0" distB="0" distL="0" distR="0" simplePos="0" relativeHeight="251668480" behindDoc="0" locked="0" layoutInCell="1" allowOverlap="1" wp14:anchorId="43244AE1" wp14:editId="62596AF5">
+              <wp:simplePos x="635" y="635"/>
+              <wp:positionH relativeFrom="leftMargin">
+                <wp:align>left</wp:align>
+              </wp:positionH>
+              <wp:positionV relativeFrom="paragraph">
+                <wp:posOffset>635</wp:posOffset>
+              </wp:positionV>
+              <wp:extent cx="443865" cy="443865"/>
+              <wp:effectExtent l="0" t="0" r="12065" b="2540"/>
+              <wp:wrapSquare wrapText="bothSides"/>
+              <wp:docPr id="9" name="Cuadro de texto 9" descr="Clasificación - Confidencial">
+                <a:extLst xmlns:a="http://schemas.openxmlformats.org/drawingml/2006/main">
+                  <a:ext uri="{5AE41FA2-C0FF-4470-9BD4-5FADCA87CBE2}">
+                    <aclsh:classification xmlns:aclsh="http://schemas.microsoft.com/office/drawing/2020/classificationShape" classificationOutcomeType="ftr"/>
+                  </a:ext>
+                </a:extLst>
+              </wp:docPr>
+              <wp:cNvGraphicFramePr/>
+              <a:graphic xmlns:a="http://schemas.openxmlformats.org/drawingml/2006/main">
+                <a:graphicData uri="http://schemas.microsoft.com/office/word/2010/wordprocessingShape">
+                  <wps:wsp>
+                    <wps:cNvSpPr txBox="1"/>
+                    <wps:spPr>
+                      <a:xfrm>
+                        <a:off x="0" y="0"/>
+                        <a:ext cx="443865" cy="443865"/>
+                      </a:xfrm>
+                      <a:prstGeom prst="rect">
+                        <a:avLst/>
+                      </a:prstGeom>
+                      <a:noFill/>
+                      <a:ln>
+                        <a:noFill/>
+                      </a:ln>
+                    </wps:spPr>
+                    <wps:txbx>
+                      <w:txbxContent>
+                        <w:p>
+                          <w:pPr>
+                            <w:rPr>
+                              <w:rFonts w:ascii="Calibri" w:eastAsia="Calibri" w:hAnsi="Calibri" w:cs="Calibri"/>
+                              <w:color w:val="000000"/>
+                              <w:sz w:val="24"/>
+                              <w:szCs w:val="24"/>
+                            </w:rPr>
+                          </w:pPr>
+                          <w:r>
+                            <w:rPr>
+                              <w:rFonts w:ascii="Calibri" w:eastAsia="Calibri" w:hAnsi="Calibri" w:cs="Calibri"/>
+                              <w:color w:val="000000"/>
+                              <w:sz w:val="24"/>
+                              <w:szCs w:val="24"/>
+                            </w:rPr>
+                            <w:t>Clasificación - Confidencial</w:t>
+                          </w:r>
+                        </w:p>
+                      </w:txbxContent>
+                    </wps:txbx>
+                    <wps:bodyPr rot="0" spcFirstLastPara="0" vertOverflow="overflow" horzOverflow="overflow" vert="horz" wrap="none" lIns="190500" tIns="0" rIns="0" bIns="0" numCol="1" spcCol="0" rtlCol="0" fromWordArt="0" anchor="t" anchorCtr="0" forceAA="0" compatLnSpc="1">
+                      <a:prstTxWarp prst="textNoShape">
+                        <a:avLst/>
+                      </a:prstTxWarp>
+                      <a:spAutoFit/>
+                    </wps:bodyPr>
+                  </wps:wsp>
+                </a:graphicData>
+              </a:graphic>
+            </wp:anchor>
+          </w:drawing>
+        </mc:Choice>
+        <mc:Fallback>
+          <w:pict>
+            <v:shapetype w14:anchorId="43244AE1" id="_x0000_t202" coordsize="21600,21600" o:spt="202" path="m,l,21600r21600,l21600,xe">
+              <v:stroke joinstyle="miter"/>
+              <v:path gradientshapeok="t" o:connecttype="rect"/>
+            </v:shapetype>
+            <v:shape id="Cuadro de texto 9" o:spid="_x0000_s1030" type="#_x0000_t202" alt="Clasificación - Confidencial" style="position:absolute;margin-left:0;margin-top:.05pt;width:34.95pt;height:34.95pt;z-index:251668480;visibility:visible;mso-wrap-style:none;mso-wrap-distance-left:0;mso-wrap-distance-top:0;mso-wrap-distance-right:0;mso-wrap-distance-bottom:0;mso-position-horizontal:left;mso-position-horizontal-relative:left-margin-area;mso-position-vertical:absolute;mso-position-vertical-relative:text;v-text-anchor:top" o:gfxdata="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" filled="f" stroked="f">
+              <v:textbox style="mso-fit-shape-to-text:t" inset="15pt,0,0,0">
+                <w:txbxContent>
+                  <w:p>
+                    <w:pPr>
+                      <w:rPr>
+                        <w:rFonts w:ascii="Calibri" w:eastAsia="Calibri" w:hAnsi="Calibri" w:cs="Calibri"/>
+                        <w:color w:val="000000"/>
+                        <w:sz w:val="24"/>
+                        <w:szCs w:val="24"/>
+                      </w:rPr>
+                    </w:pPr>
+                    <w:r>
+                      <w:rPr>
+                        <w:rFonts w:ascii="Calibri" w:eastAsia="Calibri" w:hAnsi="Calibri" w:cs="Calibri"/>
+                        <w:color w:val="000000"/>
+                        <w:sz w:val="24"/>
+                        <w:szCs w:val="24"/>
+                      </w:rPr>
+                      <w:t>Clasificación - Confidencial</w:t>
+                    </w:r>
+                  </w:p>
+                </w:txbxContent>
+              </v:textbox>
+              <w10:wrap type="square" anchorx="margin"/>
+            </v:shape>
+          </w:pict>
+        </mc:Fallback>
+      </mc:AlternateContent>
+    </w:r>
+  </w:p>
+</w:ftr>
+</file>
+
+<file path=word/footer6.xml><?xml version="1.0" encoding="utf-8"?>
+<w:ftr xmlns:wpc="http://schemas.microsoft.com/office/word/2010/wordprocessingCanvas" xmlns:cx="http://schemas.microsoft.com/office/drawing/2014/chartex" xmlns:cx1="http://schemas.microsoft.com/office/drawing/2015/9/8/chartex" xmlns:cx2="http://schemas.microsoft.com/office/drawing/2015/10/21/chartex" xmlns:cx3="http://schemas.microsoft.com/office/drawing/2016/5/9/chartex" xmlns:cx4="http://schemas.microsoft.com/office/drawing/2016/5/10/chartex" xmlns:cx5="http://schemas.microsoft.com/office/drawing/2016/5/11/chartex" xmlns:cx6="http://schemas.microsoft.com/office/drawing/2016/5/12/chartex" xmlns:cx7="http://schemas.microsoft.com/office/drawing/2016/5/13/chartex" xmlns:cx8="http://schemas.microsoft.com/office/drawing/2016/5/14/chartex" xmlns:mc="http://schemas.openxmlformats.org/markup-compatibility/2006" xmlns:aink="http://schemas.microsoft.com/office/drawing/2016/ink" xmlns:am3d="http://schemas.microsoft.com/office/drawing/2017/model3d" xmlns:o="urn:schemas-microsoft-com:office:office" xmlns:r="http://schemas.openxmlformats.org/officeDocument/2006/relationships" xmlns:m="http://schemas.openxmlformats.org/officeDocument/2006/math" xmlns:v="urn:schemas-microsoft-com:vml" xmlns:wp14="http://schemas.microsoft.com/office/word/2010/wordprocessingDrawing" xmlns:wp="http://schemas.openxmlformats.org/drawingml/2006/wordprocessingDrawing" xmlns:w10="urn:schemas-microsoft-com:office:word" xmlns:w="http://schemas.openxmlformats.org/wordprocessingml/2006/main" xmlns:w14="http://schemas.microsoft.com/office/word/2010/wordml" xmlns:w15="http://schemas.microsoft.com/office/word/2012/wordml" xmlns:w16cex="http://schemas.microsoft.com/office/word/2018/wordml/cex" xmlns:w16cid="http://schemas.microsoft.com/office/word/2016/wordml/cid" xmlns:w16="http://schemas.microsoft.com/office/word/2018/wordml" xmlns:w16sdtdh="http://schemas.microsoft.com/office/word/2020/wordml/sdtdatahash" xmlns:w16se="http://schemas.microsoft.com/office/word/2015/wordml/symex" xmlns:wpg="http://schemas.microsoft.com/office/word/2010/wordprocessingGroup" xmlns:wpi="http://schemas.microsoft.com/office/word/2010/wordprocessingInk" xmlns:wne="http://schemas.microsoft.com/office/word/2006/wordml" xmlns:wps="http://schemas.microsoft.com/office/word/2010/wordprocessingShape" mc:Ignorable="w14 w15 w16se w16cid w16 w16cex w16sdtdh wp14">
+  <w:p>
+    <w:pPr>
+      <w:pStyle w:val="Piedepgina"/>
+    </w:pPr>
+    <w:r>
+      <w:rPr>
+        <w:noProof/>
+      </w:rPr>
+      <mc:AlternateContent>
+        <mc:Choice Requires="wps">
+          <w:drawing>
+            <wp:anchor distT="0" distB="0" distL="0" distR="0" simplePos="0" relativeHeight="251666432" behindDoc="0" locked="0" layoutInCell="1" allowOverlap="1" wp14:anchorId="1B693550" wp14:editId="2E2EFEA7">
+              <wp:simplePos x="635" y="635"/>
+              <wp:positionH relativeFrom="leftMargin">
+                <wp:align>left</wp:align>
+              </wp:positionH>
+              <wp:positionV relativeFrom="paragraph">
+                <wp:posOffset>635</wp:posOffset>
+              </wp:positionV>
+              <wp:extent cx="443865" cy="443865"/>
+              <wp:effectExtent l="0" t="0" r="12065" b="2540"/>
+              <wp:wrapSquare wrapText="bothSides"/>
+              <wp:docPr id="10" name="Cuadro de texto 10" descr="Clasificación - Confidencial">
+                <a:extLst xmlns:a="http://schemas.openxmlformats.org/drawingml/2006/main">
+                  <a:ext uri="{5AE41FA2-C0FF-4470-9BD4-5FADCA87CBE2}">
+                    <aclsh:classification xmlns:aclsh="http://schemas.microsoft.com/office/drawing/2020/classificationShape" classificationOutcomeType="ftr"/>
+                  </a:ext>
+                </a:extLst>
+              </wp:docPr>
+              <wp:cNvGraphicFramePr/>
+              <a:graphic xmlns:a="http://schemas.openxmlformats.org/drawingml/2006/main">
+                <a:graphicData uri="http://schemas.microsoft.com/office/word/2010/wordprocessingShape">
+                  <wps:wsp>
+                    <wps:cNvSpPr txBox="1"/>
+                    <wps:spPr>
+                      <a:xfrm>
+                        <a:off x="0" y="0"/>
+                        <a:ext cx="443865" cy="443865"/>
+                      </a:xfrm>
+                      <a:prstGeom prst="rect">
+                        <a:avLst/>
+                      </a:prstGeom>
+                      <a:noFill/>
+                      <a:ln>
+                        <a:noFill/>
+                      </a:ln>
+                    </wps:spPr>
+                    <wps:txbx>
+                      <w:txbxContent>
+                        <w:p>
+                          <w:pPr>
+                            <w:rPr>
+                              <w:rFonts w:ascii="Calibri" w:eastAsia="Calibri" w:hAnsi="Calibri" w:cs="Calibri"/>
+                              <w:color w:val="000000"/>
+                              <w:sz w:val="24"/>
+                              <w:szCs w:val="24"/>
+                            </w:rPr>
+                          </w:pPr>
+                          <w:r>
+                            <w:rPr>
+                              <w:rFonts w:ascii="Calibri" w:eastAsia="Calibri" w:hAnsi="Calibri" w:cs="Calibri"/>
+                              <w:color w:val="000000"/>
+                              <w:sz w:val="24"/>
+                              <w:szCs w:val="24"/>
+                            </w:rPr>
+                            <w:t>Clasificación - Confidencial</w:t>
+                          </w:r>
+                        </w:p>
+                      </w:txbxContent>
+                    </wps:txbx>
+                    <wps:bodyPr rot="0" spcFirstLastPara="0" vertOverflow="overflow" horzOverflow="overflow" vert="horz" wrap="none" lIns="190500" tIns="0" rIns="0" bIns="0" numCol="1" spcCol="0" rtlCol="0" fromWordArt="0" anchor="t" anchorCtr="0" forceAA="0" compatLnSpc="1">
+                      <a:prstTxWarp prst="textNoShape">
+                        <a:avLst/>
+                      </a:prstTxWarp>
+                      <a:spAutoFit/>
+                    </wps:bodyPr>
+                  </wps:wsp>
+                </a:graphicData>
+              </a:graphic>
+            </wp:anchor>
+          </w:drawing>
+        </mc:Choice>
+        <mc:Fallback>
+          <w:pict>
+            <v:shapetype w14:anchorId="1B693550" id="_x0000_t202" coordsize="21600,21600" o:spt="202" path="m,l,21600r21600,l21600,xe">
+              <v:stroke joinstyle="miter"/>
+              <v:path gradientshapeok="t" o:connecttype="rect"/>
+            </v:shapetype>
+            <v:shape id="Cuadro de texto 10" o:spid="_x0000_s1031" type="#_x0000_t202" alt="Clasificación - Confidencial" style="position:absolute;margin-left:0;margin-top:.05pt;width:34.95pt;height:34.95pt;z-index:251666432;visibility:visible;mso-wrap-style:none;mso-wrap-distance-left:0;mso-wrap-distance-top:0;mso-wrap-distance-right:0;mso-wrap-distance-bottom:0;mso-position-horizontal:left;mso-position-horizontal-relative:left-margin-area;mso-position-vertical:absolute;mso-position-vertical-relative:text;v-text-anchor:top" o:gfxdata="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" filled="f" stroked="f">
+              <v:textbox style="mso-fit-shape-to-text:t" inset="15pt,0,0,0">
+                <w:txbxContent>
+                  <w:p>
+                    <w:pPr>
+                      <w:rPr>
+                        <w:rFonts w:ascii="Calibri" w:eastAsia="Calibri" w:hAnsi="Calibri" w:cs="Calibri"/>
+                        <w:color w:val="000000"/>
+                        <w:sz w:val="24"/>
+                        <w:szCs w:val="24"/>
+                      </w:rPr>
+                    </w:pPr>
+                    <w:r>
+                      <w:rPr>
+                        <w:rFonts w:ascii="Calibri" w:eastAsia="Calibri" w:hAnsi="Calibri" w:cs="Calibri"/>
+                        <w:color w:val="000000"/>
+                        <w:sz w:val="24"/>
+                        <w:szCs w:val="24"/>
+                      </w:rPr>
+                      <w:t>Clasificación - Confidencial</w:t>
+                    </w:r>
+                  </w:p>
+                </w:txbxContent>
+              </v:textbox>
+              <w10:wrap type="square" anchorx="margin"/>
+            </v:shape>
+          </w:pict>
+        </mc:Fallback>
+      </mc:AlternateContent>
+    </w:r>
+  </w:p>
+</w:ftr>
+</file>
+
+<file path=word/footer7.xml><?xml version="1.0" encoding="utf-8"?>
 <w:ftr xmlns:wpc="http://schemas.microsoft.com/office/word/2010/wordprocessingCanvas" xmlns:cx="http://schemas.microsoft.com/office/drawing/2014/chartex" xmlns:cx1="http://schemas.microsoft.com/office/drawing/2015/9/8/chartex" xmlns:cx2="http://schemas.microsoft.com/office/drawing/2015/10/21/chartex" xmlns:cx3="http://schemas.microsoft.com/office/drawing/2016/5/9/chartex" xmlns:cx4="http://schemas.microsoft.com/office/drawing/2016/5/10/chartex" xmlns:cx5="http://schemas.microsoft.com/office/drawing/2016/5/11/chartex" xmlns:cx6="http://schemas.microsoft.com/office/drawing/2016/5/12/chartex" xmlns:cx7="http://schemas.microsoft.com/office/drawing/2016/5/13/chartex" xmlns:cx8="http://schemas.microsoft.com/office/drawing/2016/5/14/chartex" xmlns:mc="http://schemas.openxmlformats.org/markup-compatibility/2006" xmlns:aink="http://schemas.microsoft.com/office/drawing/2016/ink" xmlns:am3d="http://schemas.microsoft.com/office/drawing/2017/model3d" xmlns:o="urn:schemas-microsoft-com:office:office" xmlns:r="http://schemas.openxmlformats.org/officeDocument/2006/relationships" xmlns:m="http://schemas.openxmlformats.org/officeDocument/2006/math" xmlns:v="urn:schemas-microsoft-com:vml" xmlns:wp14="http://schemas.microsoft.com/office/word/2010/wordprocessingDrawing" xmlns:wp="http://schemas.openxmlformats.org/drawingml/2006/wordprocessingDrawing" xmlns:w10="urn:schemas-microsoft-com:office:word" xmlns:w="http://schemas.openxmlformats.org/wordprocessingml/2006/main" xmlns:w14="http://schemas.microsoft.com/office/word/2010/wordml" xmlns:w15="http://schemas.microsoft.com/office/word/2012/wordml" xmlns:w16cex="http://schemas.microsoft.com/office/word/2018/wordml/cex" xmlns:w16cid="http://schemas.microsoft.com/office/word/2016/wordml/cid" xmlns:w16="http://schemas.microsoft.com/office/word/2018/wordml" xmlns:w16sdtdh="http://schemas.microsoft.com/office/word/2020/wordml/sdtdatahash" xmlns:w16se="http://schemas.microsoft.com/office/word/2015/wordml/symex" xmlns:wpg="http://schemas.microsoft.com/office/word/2010/wordprocessingGroup" xmlns:wpi="http://schemas.microsoft.com/office/word/2010/wordprocessingInk" xmlns:wne="http://schemas.microsoft.com/office/word/2006/wordml" xmlns:wps="http://schemas.microsoft.com/office/word/2010/wordprocessingShape" mc:Ignorable="w14 w15 w16se w16cid w16 w16cex w16sdtdh wp14">
   <w:p>
     <w:pPr>
@@ -839,7 +2778,7 @@
               <v:stroke joinstyle="miter"/>
               <v:path gradientshapeok="t" o:connecttype="rect"/>
             </v:shapetype>
-            <v:shape id="Cuadro de texto 11" o:spid="_x0000_s1035" type="#_x0000_t202" alt="Clasificación - Confidencial" style="position:absolute;margin-left:0;margin-top:.05pt;width:34.95pt;height:34.95pt;z-index:251671552;visibility:visible;mso-wrap-style:none;mso-wrap-distance-left:0;mso-wrap-distance-top:0;mso-wrap-distance-right:0;mso-wrap-distance-bottom:0;mso-position-horizontal:left;mso-position-horizontal-relative:left-margin-area;mso-position-vertical:absolute;mso-position-vertical-relative:text;v-text-anchor:top" o:gfxdata="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" filled="f" stroked="f">
+            <v:shape id="Cuadro de texto 11" o:spid="_x0000_s1032" type="#_x0000_t202" alt="Clasificación - Confidencial" style="position:absolute;margin-left:0;margin-top:.05pt;width:34.95pt;height:34.95pt;z-index:251671552;visibility:visible;mso-wrap-style:none;mso-wrap-distance-left:0;mso-wrap-distance-top:0;mso-wrap-distance-right:0;mso-wrap-distance-bottom:0;mso-position-horizontal:left;mso-position-horizontal-relative:left-margin-area;mso-position-vertical:absolute;mso-position-vertical-relative:text;v-text-anchor:top" o:gfxdata="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" filled="f" stroked="f">
               <v:textbox style="mso-fit-shape-to-text:t" inset="15pt,0,0,0">
                 <w:txbxContent>
                   <w:p>
@@ -873,7 +2812,7 @@
 </w:ftr>
 </file>
 
-<file path=word/footer11.xml><?xml version="1.0" encoding="utf-8"?>
+<file path=word/footer8.xml><?xml version="1.0" encoding="utf-8"?>
 <w:ftr xmlns:wpc="http://schemas.microsoft.com/office/word/2010/wordprocessingCanvas" xmlns:cx="http://schemas.microsoft.com/office/drawing/2014/chartex" xmlns:cx1="http://schemas.microsoft.com/office/drawing/2015/9/8/chartex" xmlns:cx2="http://schemas.microsoft.com/office/drawing/2015/10/21/chartex" xmlns:cx3="http://schemas.microsoft.com/office/drawing/2016/5/9/chartex" xmlns:cx4="http://schemas.microsoft.com/office/drawing/2016/5/10/chartex" xmlns:cx5="http://schemas.microsoft.com/office/drawing/2016/5/11/chartex" xmlns:cx6="http://schemas.microsoft.com/office/drawing/2016/5/12/chartex" xmlns:cx7="http://schemas.microsoft.com/office/drawing/2016/5/13/chartex" xmlns:cx8="http://schemas.microsoft.com/office/drawing/2016/5/14/chartex" xmlns:mc="http://schemas.openxmlformats.org/markup-compatibility/2006" xmlns:aink="http://schemas.microsoft.com/office/drawing/2016/ink" xmlns:am3d="http://schemas.microsoft.com/office/drawing/2017/model3d" xmlns:o="urn:schemas-microsoft-com:office:office" xmlns:r="http://schemas.openxmlformats.org/officeDocument/2006/relationships" xmlns:m="http://schemas.openxmlformats.org/officeDocument/2006/math" xmlns:v="urn:schemas-microsoft-com:vml" xmlns:wp14="http://schemas.microsoft.com/office/word/2010/wordprocessingDrawing" xmlns:wp="http://schemas.openxmlformats.org/drawingml/2006/wordprocessingDrawing" xmlns:w10="urn:schemas-microsoft-com:office:word" xmlns:w="http://schemas.openxmlformats.org/wordprocessingml/2006/main" xmlns:w14="http://schemas.microsoft.com/office/word/2010/wordml" xmlns:w15="http://schemas.microsoft.com/office/word/2012/wordml" xmlns:w16cex="http://schemas.microsoft.com/office/word/2018/wordml/cex" xmlns:w16cid="http://schemas.microsoft.com/office/word/2016/wordml/cid" xmlns:w16="http://schemas.microsoft.com/office/word/2018/wordml" xmlns:w16sdtdh="http://schemas.microsoft.com/office/word/2020/wordml/sdtdatahash" xmlns:w16se="http://schemas.microsoft.com/office/word/2015/wordml/symex" xmlns:wpg="http://schemas.microsoft.com/office/word/2010/wordprocessingGroup" xmlns:wpi="http://schemas.microsoft.com/office/word/2010/wordprocessingInk" xmlns:wne="http://schemas.microsoft.com/office/word/2006/wordml" xmlns:wps="http://schemas.microsoft.com/office/word/2010/wordprocessingShape" mc:Ignorable="w14 w15 w16se w16cid w16 w16cex w16sdtdh wp14">
   <w:p>
     <w:pPr>
@@ -963,7 +2902,7 @@
               <v:stroke joinstyle="miter"/>
               <v:path gradientshapeok="t" o:connecttype="rect"/>
             </v:shapetype>
-            <v:shape id="Cuadro de texto 12" o:spid="_x0000_s1036" type="#_x0000_t202" alt="Clasificación - Confidencial" style="position:absolute;margin-left:0;margin-top:.05pt;width:34.95pt;height:34.95pt;z-index:251672576;visibility:visible;mso-wrap-style:none;mso-wrap-distance-left:0;mso-wrap-distance-top:0;mso-wrap-distance-right:0;mso-wrap-distance-bottom:0;mso-position-horizontal:left;mso-position-horizontal-relative:left-margin-area;mso-position-vertical:absolute;mso-position-vertical-relative:text;v-text-anchor:top" o:gfxdata="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" filled="f" stroked="f">
+            <v:shape id="Cuadro de texto 12" o:spid="_x0000_s1033" type="#_x0000_t202" alt="Clasificación - Confidencial" style="position:absolute;margin-left:0;margin-top:.05pt;width:34.95pt;height:34.95pt;z-index:251672576;visibility:visible;mso-wrap-style:none;mso-wrap-distance-left:0;mso-wrap-distance-top:0;mso-wrap-distance-right:0;mso-wrap-distance-bottom:0;mso-position-horizontal:left;mso-position-horizontal-relative:left-margin-area;mso-position-vertical:absolute;mso-position-vertical-relative:text;v-text-anchor:top" o:gfxdata="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" filled="f" stroked="f">
               <v:textbox style="mso-fit-shape-to-text:t" inset="15pt,0,0,0">
                 <w:txbxContent>
                   <w:p>
@@ -997,7 +2936,7 @@
 </w:ftr>
 </file>
 
-<file path=word/footer12.xml><?xml version="1.0" encoding="utf-8"?>
+<file path=word/footer9.xml><?xml version="1.0" encoding="utf-8"?>
 <w:ftr xmlns:wpc="http://schemas.microsoft.com/office/word/2010/wordprocessingCanvas" xmlns:cx="http://schemas.microsoft.com/office/drawing/2014/chartex" xmlns:cx1="http://schemas.microsoft.com/office/drawing/2015/9/8/chartex" xmlns:cx2="http://schemas.microsoft.com/office/drawing/2015/10/21/chartex" xmlns:cx3="http://schemas.microsoft.com/office/drawing/2016/5/9/chartex" xmlns:cx4="http://schemas.microsoft.com/office/drawing/2016/5/10/chartex" xmlns:cx5="http://schemas.microsoft.com/office/drawing/2016/5/11/chartex" xmlns:cx6="http://schemas.microsoft.com/office/drawing/2016/5/12/chartex" xmlns:cx7="http://schemas.microsoft.com/office/drawing/2016/5/13/chartex" xmlns:cx8="http://schemas.microsoft.com/office/drawing/2016/5/14/chartex" xmlns:mc="http://schemas.openxmlformats.org/markup-compatibility/2006" xmlns:aink="http://schemas.microsoft.com/office/drawing/2016/ink" xmlns:am3d="http://schemas.microsoft.com/office/drawing/2017/model3d" xmlns:o="urn:schemas-microsoft-com:office:office" xmlns:r="http://schemas.openxmlformats.org/officeDocument/2006/relationships" xmlns:m="http://schemas.openxmlformats.org/officeDocument/2006/math" xmlns:v="urn:schemas-microsoft-com:vml" xmlns:wp14="http://schemas.microsoft.com/office/word/2010/wordprocessingDrawing" xmlns:wp="http://schemas.openxmlformats.org/drawingml/2006/wordprocessingDrawing" xmlns:w10="urn:schemas-microsoft-com:office:word" xmlns:w="http://schemas.openxmlformats.org/wordprocessingml/2006/main" xmlns:w14="http://schemas.microsoft.com/office/word/2010/wordml" xmlns:w15="http://schemas.microsoft.com/office/word/2012/wordml" xmlns:w16cex="http://schemas.microsoft.com/office/word/2018/wordml/cex" xmlns:w16cid="http://schemas.microsoft.com/office/word/2016/wordml/cid" xmlns:w16="http://schemas.microsoft.com/office/word/2018/wordml" xmlns:w16sdtdh="http://schemas.microsoft.com/office/word/2020/wordml/sdtdatahash" xmlns:w16se="http://schemas.microsoft.com/office/word/2015/wordml/symex" xmlns:wpg="http://schemas.microsoft.com/office/word/2010/wordprocessingGroup" xmlns:wpi="http://schemas.microsoft.com/office/word/2010/wordprocessingInk" xmlns:wne="http://schemas.microsoft.com/office/word/2006/wordml" xmlns:wps="http://schemas.microsoft.com/office/word/2010/wordprocessingShape" mc:Ignorable="w14 w15 w16se w16cid w16 w16cex w16sdtdh wp14">
   <w:p>
     <w:pPr>
@@ -1087,999 +3026,7 @@
               <v:stroke joinstyle="miter"/>
               <v:path gradientshapeok="t" o:connecttype="rect"/>
             </v:shapetype>
-            <v:shape id="Cuadro de texto 13" o:spid="_x0000_s1037" type="#_x0000_t202" alt="Clasificación - Confidencial" style="position:absolute;margin-left:0;margin-top:.05pt;width:34.95pt;height:34.95pt;z-index:251670528;visibility:visible;mso-wrap-style:none;mso-wrap-distance-left:0;mso-wrap-distance-top:0;mso-wrap-distance-right:0;mso-wrap-distance-bottom:0;mso-position-horizontal:left;mso-position-horizontal-relative:left-margin-area;mso-position-vertical:absolute;mso-position-vertical-relative:text;v-text-anchor:top" o:gfxdata="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" filled="f" stroked="f">
-              <v:textbox style="mso-fit-shape-to-text:t" inset="15pt,0,0,0">
-                <w:txbxContent>
-                  <w:p>
-                    <w:pPr>
-                      <w:rPr>
-                        <w:rFonts w:ascii="Calibri" w:eastAsia="Calibri" w:hAnsi="Calibri" w:cs="Calibri"/>
-                        <w:color w:val="000000"/>
-                        <w:sz w:val="24"/>
-                        <w:szCs w:val="24"/>
-                      </w:rPr>
-                    </w:pPr>
-                    <w:r>
-                      <w:rPr>
-                        <w:rFonts w:ascii="Calibri" w:eastAsia="Calibri" w:hAnsi="Calibri" w:cs="Calibri"/>
-                        <w:color w:val="000000"/>
-                        <w:sz w:val="24"/>
-                        <w:szCs w:val="24"/>
-                      </w:rPr>
-                      <w:t>Clasificación - Confidencial</w:t>
-                    </w:r>
-                  </w:p>
-                </w:txbxContent>
-              </v:textbox>
-              <w10:wrap type="square" anchorx="margin"/>
-            </v:shape>
-          </w:pict>
-        </mc:Fallback>
-      </mc:AlternateContent>
-    </w:r>
-  </w:p>
-</w:ftr>
-</file>
-
-<file path=word/footer2.xml><?xml version="1.0" encoding="utf-8"?>
-<w:ftr xmlns:wpc="http://schemas.microsoft.com/office/word/2010/wordprocessingCanvas" xmlns:cx="http://schemas.microsoft.com/office/drawing/2014/chartex" xmlns:cx1="http://schemas.microsoft.com/office/drawing/2015/9/8/chartex" xmlns:cx2="http://schemas.microsoft.com/office/drawing/2015/10/21/chartex" xmlns:cx3="http://schemas.microsoft.com/office/drawing/2016/5/9/chartex" xmlns:cx4="http://schemas.microsoft.com/office/drawing/2016/5/10/chartex" xmlns:cx5="http://schemas.microsoft.com/office/drawing/2016/5/11/chartex" xmlns:cx6="http://schemas.microsoft.com/office/drawing/2016/5/12/chartex" xmlns:cx7="http://schemas.microsoft.com/office/drawing/2016/5/13/chartex" xmlns:cx8="http://schemas.microsoft.com/office/drawing/2016/5/14/chartex" xmlns:mc="http://schemas.openxmlformats.org/markup-compatibility/2006" xmlns:aink="http://schemas.microsoft.com/office/drawing/2016/ink" xmlns:am3d="http://schemas.microsoft.com/office/drawing/2017/model3d" xmlns:o="urn:schemas-microsoft-com:office:office" xmlns:r="http://schemas.openxmlformats.org/officeDocument/2006/relationships" xmlns:m="http://schemas.openxmlformats.org/officeDocument/2006/math" xmlns:v="urn:schemas-microsoft-com:vml" xmlns:wp14="http://schemas.microsoft.com/office/word/2010/wordprocessingDrawing" xmlns:wp="http://schemas.openxmlformats.org/drawingml/2006/wordprocessingDrawing" xmlns:w10="urn:schemas-microsoft-com:office:word" xmlns:w="http://schemas.openxmlformats.org/wordprocessingml/2006/main" xmlns:w14="http://schemas.microsoft.com/office/word/2010/wordml" xmlns:w15="http://schemas.microsoft.com/office/word/2012/wordml" xmlns:w16cex="http://schemas.microsoft.com/office/word/2018/wordml/cex" xmlns:w16cid="http://schemas.microsoft.com/office/word/2016/wordml/cid" xmlns:w16="http://schemas.microsoft.com/office/word/2018/wordml" xmlns:w16sdtdh="http://schemas.microsoft.com/office/word/2020/wordml/sdtdatahash" xmlns:w16se="http://schemas.microsoft.com/office/word/2015/wordml/symex" xmlns:wpg="http://schemas.microsoft.com/office/word/2010/wordprocessingGroup" xmlns:wpi="http://schemas.microsoft.com/office/word/2010/wordprocessingInk" xmlns:wne="http://schemas.microsoft.com/office/word/2006/wordml" xmlns:wps="http://schemas.microsoft.com/office/word/2010/wordprocessingShape" mc:Ignorable="w14 w15 w16se w16cid w16 w16cex w16sdtdh wp14">
-  <w:p>
-    <w:pPr>
-      <w:pStyle w:val="Piedepgina"/>
-    </w:pPr>
-    <w:r>
-      <w:rPr>
-        <w:noProof/>
-      </w:rPr>
-      <mc:AlternateContent>
-        <mc:Choice Requires="wps">
-          <w:drawing>
-            <wp:anchor distT="0" distB="0" distL="0" distR="0" simplePos="0" relativeHeight="251660288" behindDoc="0" locked="0" layoutInCell="1" allowOverlap="1" wp14:anchorId="4FCF6F33" wp14:editId="63E9DDA7">
-              <wp:simplePos x="635" y="635"/>
-              <wp:positionH relativeFrom="leftMargin">
-                <wp:align>left</wp:align>
-              </wp:positionH>
-              <wp:positionV relativeFrom="paragraph">
-                <wp:posOffset>635</wp:posOffset>
-              </wp:positionV>
-              <wp:extent cx="443865" cy="443865"/>
-              <wp:effectExtent l="0" t="0" r="12065" b="2540"/>
-              <wp:wrapSquare wrapText="bothSides"/>
-              <wp:docPr id="3" name="Cuadro de texto 3" descr="Clasificación - Confidencial">
-                <a:extLst xmlns:a="http://schemas.openxmlformats.org/drawingml/2006/main">
-                  <a:ext uri="{5AE41FA2-C0FF-4470-9BD4-5FADCA87CBE2}">
-                    <aclsh:classification xmlns:aclsh="http://schemas.microsoft.com/office/drawing/2020/classificationShape" classificationOutcomeType="ftr"/>
-                  </a:ext>
-                </a:extLst>
-              </wp:docPr>
-              <wp:cNvGraphicFramePr/>
-              <a:graphic xmlns:a="http://schemas.openxmlformats.org/drawingml/2006/main">
-                <a:graphicData uri="http://schemas.microsoft.com/office/word/2010/wordprocessingShape">
-                  <wps:wsp>
-                    <wps:cNvSpPr txBox="1"/>
-                    <wps:spPr>
-                      <a:xfrm>
-                        <a:off x="0" y="0"/>
-                        <a:ext cx="443865" cy="443865"/>
-                      </a:xfrm>
-                      <a:prstGeom prst="rect">
-                        <a:avLst/>
-                      </a:prstGeom>
-                      <a:noFill/>
-                      <a:ln>
-                        <a:noFill/>
-                      </a:ln>
-                    </wps:spPr>
-                    <wps:txbx>
-                      <w:txbxContent>
-                        <w:p>
-                          <w:pPr>
-                            <w:rPr>
-                              <w:rFonts w:ascii="Calibri" w:eastAsia="Calibri" w:hAnsi="Calibri" w:cs="Calibri"/>
-                              <w:color w:val="000000"/>
-                              <w:sz w:val="24"/>
-                              <w:szCs w:val="24"/>
-                            </w:rPr>
-                          </w:pPr>
-                          <w:r>
-                            <w:rPr>
-                              <w:rFonts w:ascii="Calibri" w:eastAsia="Calibri" w:hAnsi="Calibri" w:cs="Calibri"/>
-                              <w:color w:val="000000"/>
-                              <w:sz w:val="24"/>
-                              <w:szCs w:val="24"/>
-                            </w:rPr>
-                            <w:t>Clasificación - Confidencial</w:t>
-                          </w:r>
-                        </w:p>
-                      </w:txbxContent>
-                    </wps:txbx>
-                    <wps:bodyPr rot="0" spcFirstLastPara="0" vertOverflow="overflow" horzOverflow="overflow" vert="horz" wrap="none" lIns="190500" tIns="0" rIns="0" bIns="0" numCol="1" spcCol="0" rtlCol="0" fromWordArt="0" anchor="t" anchorCtr="0" forceAA="0" compatLnSpc="1">
-                      <a:prstTxWarp prst="textNoShape">
-                        <a:avLst/>
-                      </a:prstTxWarp>
-                      <a:spAutoFit/>
-                    </wps:bodyPr>
-                  </wps:wsp>
-                </a:graphicData>
-              </a:graphic>
-            </wp:anchor>
-          </w:drawing>
-        </mc:Choice>
-        <mc:Fallback>
-          <w:pict>
-            <v:shapetype w14:anchorId="4FCF6F33" id="_x0000_t202" coordsize="21600,21600" o:spt="202" path="m,l,21600r21600,l21600,xe">
-              <v:stroke joinstyle="miter"/>
-              <v:path gradientshapeok="t" o:connecttype="rect"/>
-            </v:shapetype>
-            <v:shape id="Cuadro de texto 3" o:spid="_x0000_s1027" type="#_x0000_t202" alt="Clasificación - Confidencial" style="position:absolute;margin-left:0;margin-top:.05pt;width:34.95pt;height:34.95pt;z-index:251660288;visibility:visible;mso-wrap-style:none;mso-wrap-distance-left:0;mso-wrap-distance-top:0;mso-wrap-distance-right:0;mso-wrap-distance-bottom:0;mso-position-horizontal:left;mso-position-horizontal-relative:left-margin-area;mso-position-vertical:absolute;mso-position-vertical-relative:text;v-text-anchor:top" o:gfxdata="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" filled="f" stroked="f">
-              <v:textbox style="mso-fit-shape-to-text:t" inset="15pt,0,0,0">
-                <w:txbxContent>
-                  <w:p>
-                    <w:pPr>
-                      <w:rPr>
-                        <w:rFonts w:ascii="Calibri" w:eastAsia="Calibri" w:hAnsi="Calibri" w:cs="Calibri"/>
-                        <w:color w:val="000000"/>
-                        <w:sz w:val="24"/>
-                        <w:szCs w:val="24"/>
-                      </w:rPr>
-                    </w:pPr>
-                    <w:r>
-                      <w:rPr>
-                        <w:rFonts w:ascii="Calibri" w:eastAsia="Calibri" w:hAnsi="Calibri" w:cs="Calibri"/>
-                        <w:color w:val="000000"/>
-                        <w:sz w:val="24"/>
-                        <w:szCs w:val="24"/>
-                      </w:rPr>
-                      <w:t>Clasificación - Confidencial</w:t>
-                    </w:r>
-                  </w:p>
-                </w:txbxContent>
-              </v:textbox>
-              <w10:wrap type="square" anchorx="margin"/>
-            </v:shape>
-          </w:pict>
-        </mc:Fallback>
-      </mc:AlternateContent>
-    </w:r>
-  </w:p>
-</w:ftr>
-</file>
-
-<file path=word/footer3.xml><?xml version="1.0" encoding="utf-8"?>
-<w:ftr xmlns:wpc="http://schemas.microsoft.com/office/word/2010/wordprocessingCanvas" xmlns:cx="http://schemas.microsoft.com/office/drawing/2014/chartex" xmlns:cx1="http://schemas.microsoft.com/office/drawing/2015/9/8/chartex" xmlns:cx2="http://schemas.microsoft.com/office/drawing/2015/10/21/chartex" xmlns:cx3="http://schemas.microsoft.com/office/drawing/2016/5/9/chartex" xmlns:cx4="http://schemas.microsoft.com/office/drawing/2016/5/10/chartex" xmlns:cx5="http://schemas.microsoft.com/office/drawing/2016/5/11/chartex" xmlns:cx6="http://schemas.microsoft.com/office/drawing/2016/5/12/chartex" xmlns:cx7="http://schemas.microsoft.com/office/drawing/2016/5/13/chartex" xmlns:cx8="http://schemas.microsoft.com/office/drawing/2016/5/14/chartex" xmlns:mc="http://schemas.openxmlformats.org/markup-compatibility/2006" xmlns:aink="http://schemas.microsoft.com/office/drawing/2016/ink" xmlns:am3d="http://schemas.microsoft.com/office/drawing/2017/model3d" xmlns:o="urn:schemas-microsoft-com:office:office" xmlns:r="http://schemas.openxmlformats.org/officeDocument/2006/relationships" xmlns:m="http://schemas.openxmlformats.org/officeDocument/2006/math" xmlns:v="urn:schemas-microsoft-com:vml" xmlns:wp14="http://schemas.microsoft.com/office/word/2010/wordprocessingDrawing" xmlns:wp="http://schemas.openxmlformats.org/drawingml/2006/wordprocessingDrawing" xmlns:w10="urn:schemas-microsoft-com:office:word" xmlns:w="http://schemas.openxmlformats.org/wordprocessingml/2006/main" xmlns:w14="http://schemas.microsoft.com/office/word/2010/wordml" xmlns:w15="http://schemas.microsoft.com/office/word/2012/wordml" xmlns:w16cex="http://schemas.microsoft.com/office/word/2018/wordml/cex" xmlns:w16cid="http://schemas.microsoft.com/office/word/2016/wordml/cid" xmlns:w16="http://schemas.microsoft.com/office/word/2018/wordml" xmlns:w16sdtdh="http://schemas.microsoft.com/office/word/2020/wordml/sdtdatahash" xmlns:w16se="http://schemas.microsoft.com/office/word/2015/wordml/symex" xmlns:wpg="http://schemas.microsoft.com/office/word/2010/wordprocessingGroup" xmlns:wpi="http://schemas.microsoft.com/office/word/2010/wordprocessingInk" xmlns:wne="http://schemas.microsoft.com/office/word/2006/wordml" xmlns:wps="http://schemas.microsoft.com/office/word/2010/wordprocessingShape" mc:Ignorable="w14 w15 w16se w16cid w16 w16cex w16sdtdh wp14">
-  <w:p>
-    <w:pPr>
-      <w:pStyle w:val="Piedepgina"/>
-    </w:pPr>
-    <w:r>
-      <w:rPr>
-        <w:noProof/>
-      </w:rPr>
-      <mc:AlternateContent>
-        <mc:Choice Requires="wps">
-          <w:drawing>
-            <wp:anchor distT="0" distB="0" distL="0" distR="0" simplePos="0" relativeHeight="251658240" behindDoc="0" locked="0" layoutInCell="1" allowOverlap="1" wp14:anchorId="1DE93F9D" wp14:editId="183A2BC0">
-              <wp:simplePos x="635" y="635"/>
-              <wp:positionH relativeFrom="leftMargin">
-                <wp:align>left</wp:align>
-              </wp:positionH>
-              <wp:positionV relativeFrom="paragraph">
-                <wp:posOffset>635</wp:posOffset>
-              </wp:positionV>
-              <wp:extent cx="443865" cy="443865"/>
-              <wp:effectExtent l="0" t="0" r="12065" b="2540"/>
-              <wp:wrapSquare wrapText="bothSides"/>
-              <wp:docPr id="1" name="Cuadro de texto 1" descr="Clasificación - Confidencial">
-                <a:extLst xmlns:a="http://schemas.openxmlformats.org/drawingml/2006/main">
-                  <a:ext uri="{5AE41FA2-C0FF-4470-9BD4-5FADCA87CBE2}">
-                    <aclsh:classification xmlns:aclsh="http://schemas.microsoft.com/office/drawing/2020/classificationShape" classificationOutcomeType="ftr"/>
-                  </a:ext>
-                </a:extLst>
-              </wp:docPr>
-              <wp:cNvGraphicFramePr/>
-              <a:graphic xmlns:a="http://schemas.openxmlformats.org/drawingml/2006/main">
-                <a:graphicData uri="http://schemas.microsoft.com/office/word/2010/wordprocessingShape">
-                  <wps:wsp>
-                    <wps:cNvSpPr txBox="1"/>
-                    <wps:spPr>
-                      <a:xfrm>
-                        <a:off x="0" y="0"/>
-                        <a:ext cx="443865" cy="443865"/>
-                      </a:xfrm>
-                      <a:prstGeom prst="rect">
-                        <a:avLst/>
-                      </a:prstGeom>
-                      <a:noFill/>
-                      <a:ln>
-                        <a:noFill/>
-                      </a:ln>
-                    </wps:spPr>
-                    <wps:txbx>
-                      <w:txbxContent>
-                        <w:p>
-                          <w:pPr>
-                            <w:rPr>
-                              <w:rFonts w:ascii="Calibri" w:eastAsia="Calibri" w:hAnsi="Calibri" w:cs="Calibri"/>
-                              <w:color w:val="000000"/>
-                              <w:sz w:val="24"/>
-                              <w:szCs w:val="24"/>
-                            </w:rPr>
-                          </w:pPr>
-                          <w:r>
-                            <w:rPr>
-                              <w:rFonts w:ascii="Calibri" w:eastAsia="Calibri" w:hAnsi="Calibri" w:cs="Calibri"/>
-                              <w:color w:val="000000"/>
-                              <w:sz w:val="24"/>
-                              <w:szCs w:val="24"/>
-                            </w:rPr>
-                            <w:t>Clasificación - Confidencial</w:t>
-                          </w:r>
-                        </w:p>
-                      </w:txbxContent>
-                    </wps:txbx>
-                    <wps:bodyPr rot="0" spcFirstLastPara="0" vertOverflow="overflow" horzOverflow="overflow" vert="horz" wrap="none" lIns="190500" tIns="0" rIns="0" bIns="0" numCol="1" spcCol="0" rtlCol="0" fromWordArt="0" anchor="t" anchorCtr="0" forceAA="0" compatLnSpc="1">
-                      <a:prstTxWarp prst="textNoShape">
-                        <a:avLst/>
-                      </a:prstTxWarp>
-                      <a:spAutoFit/>
-                    </wps:bodyPr>
-                  </wps:wsp>
-                </a:graphicData>
-              </a:graphic>
-            </wp:anchor>
-          </w:drawing>
-        </mc:Choice>
-        <mc:Fallback>
-          <w:pict>
-            <v:shapetype w14:anchorId="1DE93F9D" id="_x0000_t202" coordsize="21600,21600" o:spt="202" path="m,l,21600r21600,l21600,xe">
-              <v:stroke joinstyle="miter"/>
-              <v:path gradientshapeok="t" o:connecttype="rect"/>
-            </v:shapetype>
-            <v:shape id="Cuadro de texto 1" o:spid="_x0000_s1028" type="#_x0000_t202" alt="Clasificación - Confidencial" style="position:absolute;margin-left:0;margin-top:.05pt;width:34.95pt;height:34.95pt;z-index:251658240;visibility:visible;mso-wrap-style:none;mso-wrap-distance-left:0;mso-wrap-distance-top:0;mso-wrap-distance-right:0;mso-wrap-distance-bottom:0;mso-position-horizontal:left;mso-position-horizontal-relative:left-margin-area;mso-position-vertical:absolute;mso-position-vertical-relative:text;v-text-anchor:top" o:gfxdata="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" filled="f" stroked="f">
-              <v:textbox style="mso-fit-shape-to-text:t" inset="15pt,0,0,0">
-                <w:txbxContent>
-                  <w:p>
-                    <w:pPr>
-                      <w:rPr>
-                        <w:rFonts w:ascii="Calibri" w:eastAsia="Calibri" w:hAnsi="Calibri" w:cs="Calibri"/>
-                        <w:color w:val="000000"/>
-                        <w:sz w:val="24"/>
-                        <w:szCs w:val="24"/>
-                      </w:rPr>
-                    </w:pPr>
-                    <w:r>
-                      <w:rPr>
-                        <w:rFonts w:ascii="Calibri" w:eastAsia="Calibri" w:hAnsi="Calibri" w:cs="Calibri"/>
-                        <w:color w:val="000000"/>
-                        <w:sz w:val="24"/>
-                        <w:szCs w:val="24"/>
-                      </w:rPr>
-                      <w:t>Clasificación - Confidencial</w:t>
-                    </w:r>
-                  </w:p>
-                </w:txbxContent>
-              </v:textbox>
-              <w10:wrap type="square" anchorx="margin"/>
-            </v:shape>
-          </w:pict>
-        </mc:Fallback>
-      </mc:AlternateContent>
-    </w:r>
-  </w:p>
-</w:ftr>
-</file>
-
-<file path=word/footer4.xml><?xml version="1.0" encoding="utf-8"?>
-<w:ftr xmlns:wpc="http://schemas.microsoft.com/office/word/2010/wordprocessingCanvas" xmlns:cx="http://schemas.microsoft.com/office/drawing/2014/chartex" xmlns:cx1="http://schemas.microsoft.com/office/drawing/2015/9/8/chartex" xmlns:cx2="http://schemas.microsoft.com/office/drawing/2015/10/21/chartex" xmlns:cx3="http://schemas.microsoft.com/office/drawing/2016/5/9/chartex" xmlns:cx4="http://schemas.microsoft.com/office/drawing/2016/5/10/chartex" xmlns:cx5="http://schemas.microsoft.com/office/drawing/2016/5/11/chartex" xmlns:cx6="http://schemas.microsoft.com/office/drawing/2016/5/12/chartex" xmlns:cx7="http://schemas.microsoft.com/office/drawing/2016/5/13/chartex" xmlns:cx8="http://schemas.microsoft.com/office/drawing/2016/5/14/chartex" xmlns:mc="http://schemas.openxmlformats.org/markup-compatibility/2006" xmlns:aink="http://schemas.microsoft.com/office/drawing/2016/ink" xmlns:am3d="http://schemas.microsoft.com/office/drawing/2017/model3d" xmlns:o="urn:schemas-microsoft-com:office:office" xmlns:r="http://schemas.openxmlformats.org/officeDocument/2006/relationships" xmlns:m="http://schemas.openxmlformats.org/officeDocument/2006/math" xmlns:v="urn:schemas-microsoft-com:vml" xmlns:wp14="http://schemas.microsoft.com/office/word/2010/wordprocessingDrawing" xmlns:wp="http://schemas.openxmlformats.org/drawingml/2006/wordprocessingDrawing" xmlns:w10="urn:schemas-microsoft-com:office:word" xmlns:w="http://schemas.openxmlformats.org/wordprocessingml/2006/main" xmlns:w14="http://schemas.microsoft.com/office/word/2010/wordml" xmlns:w15="http://schemas.microsoft.com/office/word/2012/wordml" xmlns:w16cex="http://schemas.microsoft.com/office/word/2018/wordml/cex" xmlns:w16cid="http://schemas.microsoft.com/office/word/2016/wordml/cid" xmlns:w16="http://schemas.microsoft.com/office/word/2018/wordml" xmlns:w16sdtdh="http://schemas.microsoft.com/office/word/2020/wordml/sdtdatahash" xmlns:w16se="http://schemas.microsoft.com/office/word/2015/wordml/symex" xmlns:wpg="http://schemas.microsoft.com/office/word/2010/wordprocessingGroup" xmlns:wpi="http://schemas.microsoft.com/office/word/2010/wordprocessingInk" xmlns:wne="http://schemas.microsoft.com/office/word/2006/wordml" xmlns:wps="http://schemas.microsoft.com/office/word/2010/wordprocessingShape" mc:Ignorable="w14 w15 w16se w16cid w16 w16cex w16sdtdh wp14">
-  <w:p>
-    <w:pPr>
-      <w:pStyle w:val="Piedepgina"/>
-    </w:pPr>
-    <w:r>
-      <w:rPr>
-        <w:noProof/>
-      </w:rPr>
-      <mc:AlternateContent>
-        <mc:Choice Requires="wps">
-          <w:drawing>
-            <wp:anchor distT="0" distB="0" distL="0" distR="0" simplePos="0" relativeHeight="251663360" behindDoc="0" locked="0" layoutInCell="1" allowOverlap="1" wp14:anchorId="0A4E0411" wp14:editId="6DFEC0B0">
-              <wp:simplePos x="635" y="635"/>
-              <wp:positionH relativeFrom="leftMargin">
-                <wp:align>left</wp:align>
-              </wp:positionH>
-              <wp:positionV relativeFrom="paragraph">
-                <wp:posOffset>635</wp:posOffset>
-              </wp:positionV>
-              <wp:extent cx="443865" cy="443865"/>
-              <wp:effectExtent l="0" t="0" r="12065" b="2540"/>
-              <wp:wrapSquare wrapText="bothSides"/>
-              <wp:docPr id="4" name="Cuadro de texto 4" descr="Clasificación - Confidencial">
-                <a:extLst xmlns:a="http://schemas.openxmlformats.org/drawingml/2006/main">
-                  <a:ext uri="{5AE41FA2-C0FF-4470-9BD4-5FADCA87CBE2}">
-                    <aclsh:classification xmlns:aclsh="http://schemas.microsoft.com/office/drawing/2020/classificationShape" classificationOutcomeType="ftr"/>
-                  </a:ext>
-                </a:extLst>
-              </wp:docPr>
-              <wp:cNvGraphicFramePr/>
-              <a:graphic xmlns:a="http://schemas.openxmlformats.org/drawingml/2006/main">
-                <a:graphicData uri="http://schemas.microsoft.com/office/word/2010/wordprocessingShape">
-                  <wps:wsp>
-                    <wps:cNvSpPr txBox="1"/>
-                    <wps:spPr>
-                      <a:xfrm>
-                        <a:off x="0" y="0"/>
-                        <a:ext cx="443865" cy="443865"/>
-                      </a:xfrm>
-                      <a:prstGeom prst="rect">
-                        <a:avLst/>
-                      </a:prstGeom>
-                      <a:noFill/>
-                      <a:ln>
-                        <a:noFill/>
-                      </a:ln>
-                    </wps:spPr>
-                    <wps:txbx>
-                      <w:txbxContent>
-                        <w:p>
-                          <w:pPr>
-                            <w:rPr>
-                              <w:rFonts w:ascii="Calibri" w:eastAsia="Calibri" w:hAnsi="Calibri" w:cs="Calibri"/>
-                              <w:color w:val="000000"/>
-                              <w:sz w:val="24"/>
-                              <w:szCs w:val="24"/>
-                            </w:rPr>
-                          </w:pPr>
-                          <w:r>
-                            <w:rPr>
-                              <w:rFonts w:ascii="Calibri" w:eastAsia="Calibri" w:hAnsi="Calibri" w:cs="Calibri"/>
-                              <w:color w:val="000000"/>
-                              <w:sz w:val="24"/>
-                              <w:szCs w:val="24"/>
-                            </w:rPr>
-                            <w:t>Clasificación - Confidencial</w:t>
-                          </w:r>
-                        </w:p>
-                      </w:txbxContent>
-                    </wps:txbx>
-                    <wps:bodyPr rot="0" spcFirstLastPara="0" vertOverflow="overflow" horzOverflow="overflow" vert="horz" wrap="none" lIns="190500" tIns="0" rIns="0" bIns="0" numCol="1" spcCol="0" rtlCol="0" fromWordArt="0" anchor="t" anchorCtr="0" forceAA="0" compatLnSpc="1">
-                      <a:prstTxWarp prst="textNoShape">
-                        <a:avLst/>
-                      </a:prstTxWarp>
-                      <a:spAutoFit/>
-                    </wps:bodyPr>
-                  </wps:wsp>
-                </a:graphicData>
-              </a:graphic>
-            </wp:anchor>
-          </w:drawing>
-        </mc:Choice>
-        <mc:Fallback>
-          <w:pict>
-            <v:shapetype w14:anchorId="0A4E0411" id="_x0000_t202" coordsize="21600,21600" o:spt="202" path="m,l,21600r21600,l21600,xe">
-              <v:stroke joinstyle="miter"/>
-              <v:path gradientshapeok="t" o:connecttype="rect"/>
-            </v:shapetype>
-            <v:shape id="Cuadro de texto 4" o:spid="_x0000_s1029" type="#_x0000_t202" alt="Clasificación - Confidencial" style="position:absolute;margin-left:0;margin-top:.05pt;width:34.95pt;height:34.95pt;z-index:251663360;visibility:visible;mso-wrap-style:none;mso-wrap-distance-left:0;mso-wrap-distance-top:0;mso-wrap-distance-right:0;mso-wrap-distance-bottom:0;mso-position-horizontal:left;mso-position-horizontal-relative:left-margin-area;mso-position-vertical:absolute;mso-position-vertical-relative:text;v-text-anchor:top" o:gfxdata="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" filled="f" stroked="f">
-              <v:textbox style="mso-fit-shape-to-text:t" inset="15pt,0,0,0">
-                <w:txbxContent>
-                  <w:p>
-                    <w:pPr>
-                      <w:rPr>
-                        <w:rFonts w:ascii="Calibri" w:eastAsia="Calibri" w:hAnsi="Calibri" w:cs="Calibri"/>
-                        <w:color w:val="000000"/>
-                        <w:sz w:val="24"/>
-                        <w:szCs w:val="24"/>
-                      </w:rPr>
-                    </w:pPr>
-                    <w:r>
-                      <w:rPr>
-                        <w:rFonts w:ascii="Calibri" w:eastAsia="Calibri" w:hAnsi="Calibri" w:cs="Calibri"/>
-                        <w:color w:val="000000"/>
-                        <w:sz w:val="24"/>
-                        <w:szCs w:val="24"/>
-                      </w:rPr>
-                      <w:t>Clasificación - Confidencial</w:t>
-                    </w:r>
-                  </w:p>
-                </w:txbxContent>
-              </v:textbox>
-              <w10:wrap type="square" anchorx="margin"/>
-            </v:shape>
-          </w:pict>
-        </mc:Fallback>
-      </mc:AlternateContent>
-    </w:r>
-  </w:p>
-</w:ftr>
-</file>
-
-<file path=word/footer5.xml><?xml version="1.0" encoding="utf-8"?>
-<w:ftr xmlns:wpc="http://schemas.microsoft.com/office/word/2010/wordprocessingCanvas" xmlns:cx="http://schemas.microsoft.com/office/drawing/2014/chartex" xmlns:cx1="http://schemas.microsoft.com/office/drawing/2015/9/8/chartex" xmlns:cx2="http://schemas.microsoft.com/office/drawing/2015/10/21/chartex" xmlns:cx3="http://schemas.microsoft.com/office/drawing/2016/5/9/chartex" xmlns:cx4="http://schemas.microsoft.com/office/drawing/2016/5/10/chartex" xmlns:cx5="http://schemas.microsoft.com/office/drawing/2016/5/11/chartex" xmlns:cx6="http://schemas.microsoft.com/office/drawing/2016/5/12/chartex" xmlns:cx7="http://schemas.microsoft.com/office/drawing/2016/5/13/chartex" xmlns:cx8="http://schemas.microsoft.com/office/drawing/2016/5/14/chartex" xmlns:mc="http://schemas.openxmlformats.org/markup-compatibility/2006" xmlns:aink="http://schemas.microsoft.com/office/drawing/2016/ink" xmlns:am3d="http://schemas.microsoft.com/office/drawing/2017/model3d" xmlns:o="urn:schemas-microsoft-com:office:office" xmlns:r="http://schemas.openxmlformats.org/officeDocument/2006/relationships" xmlns:m="http://schemas.openxmlformats.org/officeDocument/2006/math" xmlns:v="urn:schemas-microsoft-com:vml" xmlns:wp14="http://schemas.microsoft.com/office/word/2010/wordprocessingDrawing" xmlns:wp="http://schemas.openxmlformats.org/drawingml/2006/wordprocessingDrawing" xmlns:w10="urn:schemas-microsoft-com:office:word" xmlns:w="http://schemas.openxmlformats.org/wordprocessingml/2006/main" xmlns:w14="http://schemas.microsoft.com/office/word/2010/wordml" xmlns:w15="http://schemas.microsoft.com/office/word/2012/wordml" xmlns:w16cex="http://schemas.microsoft.com/office/word/2018/wordml/cex" xmlns:w16cid="http://schemas.microsoft.com/office/word/2016/wordml/cid" xmlns:w16="http://schemas.microsoft.com/office/word/2018/wordml" xmlns:w16sdtdh="http://schemas.microsoft.com/office/word/2020/wordml/sdtdatahash" xmlns:w16se="http://schemas.microsoft.com/office/word/2015/wordml/symex" xmlns:wpg="http://schemas.microsoft.com/office/word/2010/wordprocessingGroup" xmlns:wpi="http://schemas.microsoft.com/office/word/2010/wordprocessingInk" xmlns:wne="http://schemas.microsoft.com/office/word/2006/wordml" xmlns:wps="http://schemas.microsoft.com/office/word/2010/wordprocessingShape" mc:Ignorable="w14 w15 w16se w16cid w16 w16cex w16sdtdh wp14">
-  <w:p>
-    <w:pPr>
-      <w:pStyle w:val="Piedepgina"/>
-    </w:pPr>
-    <w:r>
-      <w:rPr>
-        <w:noProof/>
-      </w:rPr>
-      <mc:AlternateContent>
-        <mc:Choice Requires="wps">
-          <w:drawing>
-            <wp:anchor distT="0" distB="0" distL="0" distR="0" simplePos="0" relativeHeight="251664384" behindDoc="0" locked="0" layoutInCell="1" allowOverlap="1" wp14:anchorId="613308D6" wp14:editId="7DE6DEF8">
-              <wp:simplePos x="635" y="635"/>
-              <wp:positionH relativeFrom="leftMargin">
-                <wp:align>left</wp:align>
-              </wp:positionH>
-              <wp:positionV relativeFrom="paragraph">
-                <wp:posOffset>635</wp:posOffset>
-              </wp:positionV>
-              <wp:extent cx="443865" cy="443865"/>
-              <wp:effectExtent l="0" t="0" r="12065" b="2540"/>
-              <wp:wrapSquare wrapText="bothSides"/>
-              <wp:docPr id="5" name="Cuadro de texto 5" descr="Clasificación - Confidencial">
-                <a:extLst xmlns:a="http://schemas.openxmlformats.org/drawingml/2006/main">
-                  <a:ext uri="{5AE41FA2-C0FF-4470-9BD4-5FADCA87CBE2}">
-                    <aclsh:classification xmlns:aclsh="http://schemas.microsoft.com/office/drawing/2020/classificationShape" classificationOutcomeType="ftr"/>
-                  </a:ext>
-                </a:extLst>
-              </wp:docPr>
-              <wp:cNvGraphicFramePr/>
-              <a:graphic xmlns:a="http://schemas.openxmlformats.org/drawingml/2006/main">
-                <a:graphicData uri="http://schemas.microsoft.com/office/word/2010/wordprocessingShape">
-                  <wps:wsp>
-                    <wps:cNvSpPr txBox="1"/>
-                    <wps:spPr>
-                      <a:xfrm>
-                        <a:off x="0" y="0"/>
-                        <a:ext cx="443865" cy="443865"/>
-                      </a:xfrm>
-                      <a:prstGeom prst="rect">
-                        <a:avLst/>
-                      </a:prstGeom>
-                      <a:noFill/>
-                      <a:ln>
-                        <a:noFill/>
-                      </a:ln>
-                    </wps:spPr>
-                    <wps:txbx>
-                      <w:txbxContent>
-                        <w:p>
-                          <w:pPr>
-                            <w:rPr>
-                              <w:rFonts w:ascii="Calibri" w:eastAsia="Calibri" w:hAnsi="Calibri" w:cs="Calibri"/>
-                              <w:color w:val="000000"/>
-                              <w:sz w:val="24"/>
-                              <w:szCs w:val="24"/>
-                            </w:rPr>
-                          </w:pPr>
-                          <w:r>
-                            <w:rPr>
-                              <w:rFonts w:ascii="Calibri" w:eastAsia="Calibri" w:hAnsi="Calibri" w:cs="Calibri"/>
-                              <w:color w:val="000000"/>
-                              <w:sz w:val="24"/>
-                              <w:szCs w:val="24"/>
-                            </w:rPr>
-                            <w:t>Clasificación - Confidencial</w:t>
-                          </w:r>
-                        </w:p>
-                      </w:txbxContent>
-                    </wps:txbx>
-                    <wps:bodyPr rot="0" spcFirstLastPara="0" vertOverflow="overflow" horzOverflow="overflow" vert="horz" wrap="none" lIns="190500" tIns="0" rIns="0" bIns="0" numCol="1" spcCol="0" rtlCol="0" fromWordArt="0" anchor="t" anchorCtr="0" forceAA="0" compatLnSpc="1">
-                      <a:prstTxWarp prst="textNoShape">
-                        <a:avLst/>
-                      </a:prstTxWarp>
-                      <a:spAutoFit/>
-                    </wps:bodyPr>
-                  </wps:wsp>
-                </a:graphicData>
-              </a:graphic>
-            </wp:anchor>
-          </w:drawing>
-        </mc:Choice>
-        <mc:Fallback>
-          <w:pict>
-            <v:shapetype w14:anchorId="613308D6" id="_x0000_t202" coordsize="21600,21600" o:spt="202" path="m,l,21600r21600,l21600,xe">
-              <v:stroke joinstyle="miter"/>
-              <v:path gradientshapeok="t" o:connecttype="rect"/>
-            </v:shapetype>
-            <v:shape id="Cuadro de texto 5" o:spid="_x0000_s1030" type="#_x0000_t202" alt="Clasificación - Confidencial" style="position:absolute;margin-left:0;margin-top:.05pt;width:34.95pt;height:34.95pt;z-index:251664384;visibility:visible;mso-wrap-style:none;mso-wrap-distance-left:0;mso-wrap-distance-top:0;mso-wrap-distance-right:0;mso-wrap-distance-bottom:0;mso-position-horizontal:left;mso-position-horizontal-relative:left-margin-area;mso-position-vertical:absolute;mso-position-vertical-relative:text;v-text-anchor:top" o:gfxdata="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" filled="f" stroked="f">
-              <v:textbox style="mso-fit-shape-to-text:t" inset="15pt,0,0,0">
-                <w:txbxContent>
-                  <w:p>
-                    <w:pPr>
-                      <w:rPr>
-                        <w:rFonts w:ascii="Calibri" w:eastAsia="Calibri" w:hAnsi="Calibri" w:cs="Calibri"/>
-                        <w:color w:val="000000"/>
-                        <w:sz w:val="24"/>
-                        <w:szCs w:val="24"/>
-                      </w:rPr>
-                    </w:pPr>
-                    <w:r>
-                      <w:rPr>
-                        <w:rFonts w:ascii="Calibri" w:eastAsia="Calibri" w:hAnsi="Calibri" w:cs="Calibri"/>
-                        <w:color w:val="000000"/>
-                        <w:sz w:val="24"/>
-                        <w:szCs w:val="24"/>
-                      </w:rPr>
-                      <w:t>Clasificación - Confidencial</w:t>
-                    </w:r>
-                  </w:p>
-                </w:txbxContent>
-              </v:textbox>
-              <w10:wrap type="square" anchorx="margin"/>
-            </v:shape>
-          </w:pict>
-        </mc:Fallback>
-      </mc:AlternateContent>
-    </w:r>
-  </w:p>
-</w:ftr>
-</file>
-
-<file path=word/footer6.xml><?xml version="1.0" encoding="utf-8"?>
-<w:ftr xmlns:wpc="http://schemas.microsoft.com/office/word/2010/wordprocessingCanvas" xmlns:cx="http://schemas.microsoft.com/office/drawing/2014/chartex" xmlns:cx1="http://schemas.microsoft.com/office/drawing/2015/9/8/chartex" xmlns:cx2="http://schemas.microsoft.com/office/drawing/2015/10/21/chartex" xmlns:cx3="http://schemas.microsoft.com/office/drawing/2016/5/9/chartex" xmlns:cx4="http://schemas.microsoft.com/office/drawing/2016/5/10/chartex" xmlns:cx5="http://schemas.microsoft.com/office/drawing/2016/5/11/chartex" xmlns:cx6="http://schemas.microsoft.com/office/drawing/2016/5/12/chartex" xmlns:cx7="http://schemas.microsoft.com/office/drawing/2016/5/13/chartex" xmlns:cx8="http://schemas.microsoft.com/office/drawing/2016/5/14/chartex" xmlns:mc="http://schemas.openxmlformats.org/markup-compatibility/2006" xmlns:aink="http://schemas.microsoft.com/office/drawing/2016/ink" xmlns:am3d="http://schemas.microsoft.com/office/drawing/2017/model3d" xmlns:o="urn:schemas-microsoft-com:office:office" xmlns:r="http://schemas.openxmlformats.org/officeDocument/2006/relationships" xmlns:m="http://schemas.openxmlformats.org/officeDocument/2006/math" xmlns:v="urn:schemas-microsoft-com:vml" xmlns:wp14="http://schemas.microsoft.com/office/word/2010/wordprocessingDrawing" xmlns:wp="http://schemas.openxmlformats.org/drawingml/2006/wordprocessingDrawing" xmlns:w10="urn:schemas-microsoft-com:office:word" xmlns:w="http://schemas.openxmlformats.org/wordprocessingml/2006/main" xmlns:w14="http://schemas.microsoft.com/office/word/2010/wordml" xmlns:w15="http://schemas.microsoft.com/office/word/2012/wordml" xmlns:w16cex="http://schemas.microsoft.com/office/word/2018/wordml/cex" xmlns:w16cid="http://schemas.microsoft.com/office/word/2016/wordml/cid" xmlns:w16="http://schemas.microsoft.com/office/word/2018/wordml" xmlns:w16sdtdh="http://schemas.microsoft.com/office/word/2020/wordml/sdtdatahash" xmlns:w16se="http://schemas.microsoft.com/office/word/2015/wordml/symex" xmlns:wpg="http://schemas.microsoft.com/office/word/2010/wordprocessingGroup" xmlns:wpi="http://schemas.microsoft.com/office/word/2010/wordprocessingInk" xmlns:wne="http://schemas.microsoft.com/office/word/2006/wordml" xmlns:wps="http://schemas.microsoft.com/office/word/2010/wordprocessingShape" mc:Ignorable="w14 w15 w16se w16cid w16 w16cex w16sdtdh wp14">
-  <w:p>
-    <w:pPr>
-      <w:pStyle w:val="Piedepgina"/>
-    </w:pPr>
-    <w:r>
-      <w:rPr>
-        <w:noProof/>
-      </w:rPr>
-      <mc:AlternateContent>
-        <mc:Choice Requires="wps">
-          <w:drawing>
-            <wp:anchor distT="0" distB="0" distL="0" distR="0" simplePos="0" relativeHeight="251662336" behindDoc="0" locked="0" layoutInCell="1" allowOverlap="1" wp14:anchorId="1D04B925" wp14:editId="593F8D64">
-              <wp:simplePos x="635" y="635"/>
-              <wp:positionH relativeFrom="leftMargin">
-                <wp:align>left</wp:align>
-              </wp:positionH>
-              <wp:positionV relativeFrom="paragraph">
-                <wp:posOffset>635</wp:posOffset>
-              </wp:positionV>
-              <wp:extent cx="443865" cy="443865"/>
-              <wp:effectExtent l="0" t="0" r="12065" b="2540"/>
-              <wp:wrapSquare wrapText="bothSides"/>
-              <wp:docPr id="7" name="Cuadro de texto 7" descr="Clasificación - Confidencial">
-                <a:extLst xmlns:a="http://schemas.openxmlformats.org/drawingml/2006/main">
-                  <a:ext uri="{5AE41FA2-C0FF-4470-9BD4-5FADCA87CBE2}">
-                    <aclsh:classification xmlns:aclsh="http://schemas.microsoft.com/office/drawing/2020/classificationShape" classificationOutcomeType="ftr"/>
-                  </a:ext>
-                </a:extLst>
-              </wp:docPr>
-              <wp:cNvGraphicFramePr/>
-              <a:graphic xmlns:a="http://schemas.openxmlformats.org/drawingml/2006/main">
-                <a:graphicData uri="http://schemas.microsoft.com/office/word/2010/wordprocessingShape">
-                  <wps:wsp>
-                    <wps:cNvSpPr txBox="1"/>
-                    <wps:spPr>
-                      <a:xfrm>
-                        <a:off x="0" y="0"/>
-                        <a:ext cx="443865" cy="443865"/>
-                      </a:xfrm>
-                      <a:prstGeom prst="rect">
-                        <a:avLst/>
-                      </a:prstGeom>
-                      <a:noFill/>
-                      <a:ln>
-                        <a:noFill/>
-                      </a:ln>
-                    </wps:spPr>
-                    <wps:txbx>
-                      <w:txbxContent>
-                        <w:p>
-                          <w:pPr>
-                            <w:rPr>
-                              <w:rFonts w:ascii="Calibri" w:eastAsia="Calibri" w:hAnsi="Calibri" w:cs="Calibri"/>
-                              <w:color w:val="000000"/>
-                              <w:sz w:val="24"/>
-                              <w:szCs w:val="24"/>
-                            </w:rPr>
-                          </w:pPr>
-                          <w:r>
-                            <w:rPr>
-                              <w:rFonts w:ascii="Calibri" w:eastAsia="Calibri" w:hAnsi="Calibri" w:cs="Calibri"/>
-                              <w:color w:val="000000"/>
-                              <w:sz w:val="24"/>
-                              <w:szCs w:val="24"/>
-                            </w:rPr>
-                            <w:t>Clasificación - Confidencial</w:t>
-                          </w:r>
-                        </w:p>
-                      </w:txbxContent>
-                    </wps:txbx>
-                    <wps:bodyPr rot="0" spcFirstLastPara="0" vertOverflow="overflow" horzOverflow="overflow" vert="horz" wrap="none" lIns="190500" tIns="0" rIns="0" bIns="0" numCol="1" spcCol="0" rtlCol="0" fromWordArt="0" anchor="t" anchorCtr="0" forceAA="0" compatLnSpc="1">
-                      <a:prstTxWarp prst="textNoShape">
-                        <a:avLst/>
-                      </a:prstTxWarp>
-                      <a:spAutoFit/>
-                    </wps:bodyPr>
-                  </wps:wsp>
-                </a:graphicData>
-              </a:graphic>
-            </wp:anchor>
-          </w:drawing>
-        </mc:Choice>
-        <mc:Fallback>
-          <w:pict>
-            <v:shapetype w14:anchorId="1D04B925" id="_x0000_t202" coordsize="21600,21600" o:spt="202" path="m,l,21600r21600,l21600,xe">
-              <v:stroke joinstyle="miter"/>
-              <v:path gradientshapeok="t" o:connecttype="rect"/>
-            </v:shapetype>
-            <v:shape id="Cuadro de texto 7" o:spid="_x0000_s1031" type="#_x0000_t202" alt="Clasificación - Confidencial" style="position:absolute;margin-left:0;margin-top:.05pt;width:34.95pt;height:34.95pt;z-index:251662336;visibility:visible;mso-wrap-style:none;mso-wrap-distance-left:0;mso-wrap-distance-top:0;mso-wrap-distance-right:0;mso-wrap-distance-bottom:0;mso-position-horizontal:left;mso-position-horizontal-relative:left-margin-area;mso-position-vertical:absolute;mso-position-vertical-relative:text;v-text-anchor:top" o:gfxdata="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" filled="f" stroked="f">
-              <v:textbox style="mso-fit-shape-to-text:t" inset="15pt,0,0,0">
-                <w:txbxContent>
-                  <w:p>
-                    <w:pPr>
-                      <w:rPr>
-                        <w:rFonts w:ascii="Calibri" w:eastAsia="Calibri" w:hAnsi="Calibri" w:cs="Calibri"/>
-                        <w:color w:val="000000"/>
-                        <w:sz w:val="24"/>
-                        <w:szCs w:val="24"/>
-                      </w:rPr>
-                    </w:pPr>
-                    <w:r>
-                      <w:rPr>
-                        <w:rFonts w:ascii="Calibri" w:eastAsia="Calibri" w:hAnsi="Calibri" w:cs="Calibri"/>
-                        <w:color w:val="000000"/>
-                        <w:sz w:val="24"/>
-                        <w:szCs w:val="24"/>
-                      </w:rPr>
-                      <w:t>Clasificación - Confidencial</w:t>
-                    </w:r>
-                  </w:p>
-                </w:txbxContent>
-              </v:textbox>
-              <w10:wrap type="square" anchorx="margin"/>
-            </v:shape>
-          </w:pict>
-        </mc:Fallback>
-      </mc:AlternateContent>
-    </w:r>
-  </w:p>
-</w:ftr>
-</file>
-
-<file path=word/footer7.xml><?xml version="1.0" encoding="utf-8"?>
-<w:ftr xmlns:wpc="http://schemas.microsoft.com/office/word/2010/wordprocessingCanvas" xmlns:cx="http://schemas.microsoft.com/office/drawing/2014/chartex" xmlns:cx1="http://schemas.microsoft.com/office/drawing/2015/9/8/chartex" xmlns:cx2="http://schemas.microsoft.com/office/drawing/2015/10/21/chartex" xmlns:cx3="http://schemas.microsoft.com/office/drawing/2016/5/9/chartex" xmlns:cx4="http://schemas.microsoft.com/office/drawing/2016/5/10/chartex" xmlns:cx5="http://schemas.microsoft.com/office/drawing/2016/5/11/chartex" xmlns:cx6="http://schemas.microsoft.com/office/drawing/2016/5/12/chartex" xmlns:cx7="http://schemas.microsoft.com/office/drawing/2016/5/13/chartex" xmlns:cx8="http://schemas.microsoft.com/office/drawing/2016/5/14/chartex" xmlns:mc="http://schemas.openxmlformats.org/markup-compatibility/2006" xmlns:aink="http://schemas.microsoft.com/office/drawing/2016/ink" xmlns:am3d="http://schemas.microsoft.com/office/drawing/2017/model3d" xmlns:o="urn:schemas-microsoft-com:office:office" xmlns:r="http://schemas.openxmlformats.org/officeDocument/2006/relationships" xmlns:m="http://schemas.openxmlformats.org/officeDocument/2006/math" xmlns:v="urn:schemas-microsoft-com:vml" xmlns:wp14="http://schemas.microsoft.com/office/word/2010/wordprocessingDrawing" xmlns:wp="http://schemas.openxmlformats.org/drawingml/2006/wordprocessingDrawing" xmlns:w10="urn:schemas-microsoft-com:office:word" xmlns:w="http://schemas.openxmlformats.org/wordprocessingml/2006/main" xmlns:w14="http://schemas.microsoft.com/office/word/2010/wordml" xmlns:w15="http://schemas.microsoft.com/office/word/2012/wordml" xmlns:w16cex="http://schemas.microsoft.com/office/word/2018/wordml/cex" xmlns:w16cid="http://schemas.microsoft.com/office/word/2016/wordml/cid" xmlns:w16="http://schemas.microsoft.com/office/word/2018/wordml" xmlns:w16sdtdh="http://schemas.microsoft.com/office/word/2020/wordml/sdtdatahash" xmlns:w16se="http://schemas.microsoft.com/office/word/2015/wordml/symex" xmlns:wpg="http://schemas.microsoft.com/office/word/2010/wordprocessingGroup" xmlns:wpi="http://schemas.microsoft.com/office/word/2010/wordprocessingInk" xmlns:wne="http://schemas.microsoft.com/office/word/2006/wordml" xmlns:wps="http://schemas.microsoft.com/office/word/2010/wordprocessingShape" mc:Ignorable="w14 w15 w16se w16cid w16 w16cex w16sdtdh wp14">
-  <w:p>
-    <w:pPr>
-      <w:pStyle w:val="Piedepgina"/>
-    </w:pPr>
-    <w:r>
-      <w:rPr>
-        <w:noProof/>
-      </w:rPr>
-      <mc:AlternateContent>
-        <mc:Choice Requires="wps">
-          <w:drawing>
-            <wp:anchor distT="0" distB="0" distL="0" distR="0" simplePos="0" relativeHeight="251667456" behindDoc="0" locked="0" layoutInCell="1" allowOverlap="1" wp14:anchorId="1081D4F3" wp14:editId="5FD32AF8">
-              <wp:simplePos x="635" y="635"/>
-              <wp:positionH relativeFrom="leftMargin">
-                <wp:align>left</wp:align>
-              </wp:positionH>
-              <wp:positionV relativeFrom="paragraph">
-                <wp:posOffset>635</wp:posOffset>
-              </wp:positionV>
-              <wp:extent cx="443865" cy="443865"/>
-              <wp:effectExtent l="0" t="0" r="12065" b="2540"/>
-              <wp:wrapSquare wrapText="bothSides"/>
-              <wp:docPr id="8" name="Cuadro de texto 8" descr="Clasificación - Confidencial">
-                <a:extLst xmlns:a="http://schemas.openxmlformats.org/drawingml/2006/main">
-                  <a:ext uri="{5AE41FA2-C0FF-4470-9BD4-5FADCA87CBE2}">
-                    <aclsh:classification xmlns:aclsh="http://schemas.microsoft.com/office/drawing/2020/classificationShape" classificationOutcomeType="ftr"/>
-                  </a:ext>
-                </a:extLst>
-              </wp:docPr>
-              <wp:cNvGraphicFramePr/>
-              <a:graphic xmlns:a="http://schemas.openxmlformats.org/drawingml/2006/main">
-                <a:graphicData uri="http://schemas.microsoft.com/office/word/2010/wordprocessingShape">
-                  <wps:wsp>
-                    <wps:cNvSpPr txBox="1"/>
-                    <wps:spPr>
-                      <a:xfrm>
-                        <a:off x="0" y="0"/>
-                        <a:ext cx="443865" cy="443865"/>
-                      </a:xfrm>
-                      <a:prstGeom prst="rect">
-                        <a:avLst/>
-                      </a:prstGeom>
-                      <a:noFill/>
-                      <a:ln>
-                        <a:noFill/>
-                      </a:ln>
-                    </wps:spPr>
-                    <wps:txbx>
-                      <w:txbxContent>
-                        <w:p>
-                          <w:pPr>
-                            <w:rPr>
-                              <w:rFonts w:ascii="Calibri" w:eastAsia="Calibri" w:hAnsi="Calibri" w:cs="Calibri"/>
-                              <w:color w:val="000000"/>
-                              <w:sz w:val="24"/>
-                              <w:szCs w:val="24"/>
-                            </w:rPr>
-                          </w:pPr>
-                          <w:r>
-                            <w:rPr>
-                              <w:rFonts w:ascii="Calibri" w:eastAsia="Calibri" w:hAnsi="Calibri" w:cs="Calibri"/>
-                              <w:color w:val="000000"/>
-                              <w:sz w:val="24"/>
-                              <w:szCs w:val="24"/>
-                            </w:rPr>
-                            <w:t>Clasificación - Confidencial</w:t>
-                          </w:r>
-                        </w:p>
-                      </w:txbxContent>
-                    </wps:txbx>
-                    <wps:bodyPr rot="0" spcFirstLastPara="0" vertOverflow="overflow" horzOverflow="overflow" vert="horz" wrap="none" lIns="190500" tIns="0" rIns="0" bIns="0" numCol="1" spcCol="0" rtlCol="0" fromWordArt="0" anchor="t" anchorCtr="0" forceAA="0" compatLnSpc="1">
-                      <a:prstTxWarp prst="textNoShape">
-                        <a:avLst/>
-                      </a:prstTxWarp>
-                      <a:spAutoFit/>
-                    </wps:bodyPr>
-                  </wps:wsp>
-                </a:graphicData>
-              </a:graphic>
-            </wp:anchor>
-          </w:drawing>
-        </mc:Choice>
-        <mc:Fallback>
-          <w:pict>
-            <v:shapetype w14:anchorId="1081D4F3" id="_x0000_t202" coordsize="21600,21600" o:spt="202" path="m,l,21600r21600,l21600,xe">
-              <v:stroke joinstyle="miter"/>
-              <v:path gradientshapeok="t" o:connecttype="rect"/>
-            </v:shapetype>
-            <v:shape id="Cuadro de texto 8" o:spid="_x0000_s1032" type="#_x0000_t202" alt="Clasificación - Confidencial" style="position:absolute;margin-left:0;margin-top:.05pt;width:34.95pt;height:34.95pt;z-index:251667456;visibility:visible;mso-wrap-style:none;mso-wrap-distance-left:0;mso-wrap-distance-top:0;mso-wrap-distance-right:0;mso-wrap-distance-bottom:0;mso-position-horizontal:left;mso-position-horizontal-relative:left-margin-area;mso-position-vertical:absolute;mso-position-vertical-relative:text;v-text-anchor:top" o:gfxdata="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" filled="f" stroked="f">
-              <v:textbox style="mso-fit-shape-to-text:t" inset="15pt,0,0,0">
-                <w:txbxContent>
-                  <w:p>
-                    <w:pPr>
-                      <w:rPr>
-                        <w:rFonts w:ascii="Calibri" w:eastAsia="Calibri" w:hAnsi="Calibri" w:cs="Calibri"/>
-                        <w:color w:val="000000"/>
-                        <w:sz w:val="24"/>
-                        <w:szCs w:val="24"/>
-                      </w:rPr>
-                    </w:pPr>
-                    <w:r>
-                      <w:rPr>
-                        <w:rFonts w:ascii="Calibri" w:eastAsia="Calibri" w:hAnsi="Calibri" w:cs="Calibri"/>
-                        <w:color w:val="000000"/>
-                        <w:sz w:val="24"/>
-                        <w:szCs w:val="24"/>
-                      </w:rPr>
-                      <w:t>Clasificación - Confidencial</w:t>
-                    </w:r>
-                  </w:p>
-                </w:txbxContent>
-              </v:textbox>
-              <w10:wrap type="square" anchorx="margin"/>
-            </v:shape>
-          </w:pict>
-        </mc:Fallback>
-      </mc:AlternateContent>
-    </w:r>
-  </w:p>
-</w:ftr>
-</file>
-
-<file path=word/footer8.xml><?xml version="1.0" encoding="utf-8"?>
-<w:ftr xmlns:wpc="http://schemas.microsoft.com/office/word/2010/wordprocessingCanvas" xmlns:cx="http://schemas.microsoft.com/office/drawing/2014/chartex" xmlns:cx1="http://schemas.microsoft.com/office/drawing/2015/9/8/chartex" xmlns:cx2="http://schemas.microsoft.com/office/drawing/2015/10/21/chartex" xmlns:cx3="http://schemas.microsoft.com/office/drawing/2016/5/9/chartex" xmlns:cx4="http://schemas.microsoft.com/office/drawing/2016/5/10/chartex" xmlns:cx5="http://schemas.microsoft.com/office/drawing/2016/5/11/chartex" xmlns:cx6="http://schemas.microsoft.com/office/drawing/2016/5/12/chartex" xmlns:cx7="http://schemas.microsoft.com/office/drawing/2016/5/13/chartex" xmlns:cx8="http://schemas.microsoft.com/office/drawing/2016/5/14/chartex" xmlns:mc="http://schemas.openxmlformats.org/markup-compatibility/2006" xmlns:aink="http://schemas.microsoft.com/office/drawing/2016/ink" xmlns:am3d="http://schemas.microsoft.com/office/drawing/2017/model3d" xmlns:o="urn:schemas-microsoft-com:office:office" xmlns:r="http://schemas.openxmlformats.org/officeDocument/2006/relationships" xmlns:m="http://schemas.openxmlformats.org/officeDocument/2006/math" xmlns:v="urn:schemas-microsoft-com:vml" xmlns:wp14="http://schemas.microsoft.com/office/word/2010/wordprocessingDrawing" xmlns:wp="http://schemas.openxmlformats.org/drawingml/2006/wordprocessingDrawing" xmlns:w10="urn:schemas-microsoft-com:office:word" xmlns:w="http://schemas.openxmlformats.org/wordprocessingml/2006/main" xmlns:w14="http://schemas.microsoft.com/office/word/2010/wordml" xmlns:w15="http://schemas.microsoft.com/office/word/2012/wordml" xmlns:w16cex="http://schemas.microsoft.com/office/word/2018/wordml/cex" xmlns:w16cid="http://schemas.microsoft.com/office/word/2016/wordml/cid" xmlns:w16="http://schemas.microsoft.com/office/word/2018/wordml" xmlns:w16sdtdh="http://schemas.microsoft.com/office/word/2020/wordml/sdtdatahash" xmlns:w16se="http://schemas.microsoft.com/office/word/2015/wordml/symex" xmlns:wpg="http://schemas.microsoft.com/office/word/2010/wordprocessingGroup" xmlns:wpi="http://schemas.microsoft.com/office/word/2010/wordprocessingInk" xmlns:wne="http://schemas.microsoft.com/office/word/2006/wordml" xmlns:wps="http://schemas.microsoft.com/office/word/2010/wordprocessingShape" mc:Ignorable="w14 w15 w16se w16cid w16 w16cex w16sdtdh wp14">
-  <w:p>
-    <w:pPr>
-      <w:pStyle w:val="Piedepgina"/>
-    </w:pPr>
-    <w:r>
-      <w:rPr>
-        <w:noProof/>
-      </w:rPr>
-      <mc:AlternateContent>
-        <mc:Choice Requires="wps">
-          <w:drawing>
-            <wp:anchor distT="0" distB="0" distL="0" distR="0" simplePos="0" relativeHeight="251668480" behindDoc="0" locked="0" layoutInCell="1" allowOverlap="1" wp14:anchorId="43244AE1" wp14:editId="62596AF5">
-              <wp:simplePos x="635" y="635"/>
-              <wp:positionH relativeFrom="leftMargin">
-                <wp:align>left</wp:align>
-              </wp:positionH>
-              <wp:positionV relativeFrom="paragraph">
-                <wp:posOffset>635</wp:posOffset>
-              </wp:positionV>
-              <wp:extent cx="443865" cy="443865"/>
-              <wp:effectExtent l="0" t="0" r="12065" b="2540"/>
-              <wp:wrapSquare wrapText="bothSides"/>
-              <wp:docPr id="9" name="Cuadro de texto 9" descr="Clasificación - Confidencial">
-                <a:extLst xmlns:a="http://schemas.openxmlformats.org/drawingml/2006/main">
-                  <a:ext uri="{5AE41FA2-C0FF-4470-9BD4-5FADCA87CBE2}">
-                    <aclsh:classification xmlns:aclsh="http://schemas.microsoft.com/office/drawing/2020/classificationShape" classificationOutcomeType="ftr"/>
-                  </a:ext>
-                </a:extLst>
-              </wp:docPr>
-              <wp:cNvGraphicFramePr/>
-              <a:graphic xmlns:a="http://schemas.openxmlformats.org/drawingml/2006/main">
-                <a:graphicData uri="http://schemas.microsoft.com/office/word/2010/wordprocessingShape">
-                  <wps:wsp>
-                    <wps:cNvSpPr txBox="1"/>
-                    <wps:spPr>
-                      <a:xfrm>
-                        <a:off x="0" y="0"/>
-                        <a:ext cx="443865" cy="443865"/>
-                      </a:xfrm>
-                      <a:prstGeom prst="rect">
-                        <a:avLst/>
-                      </a:prstGeom>
-                      <a:noFill/>
-                      <a:ln>
-                        <a:noFill/>
-                      </a:ln>
-                    </wps:spPr>
-                    <wps:txbx>
-                      <w:txbxContent>
-                        <w:p>
-                          <w:pPr>
-                            <w:rPr>
-                              <w:rFonts w:ascii="Calibri" w:eastAsia="Calibri" w:hAnsi="Calibri" w:cs="Calibri"/>
-                              <w:color w:val="000000"/>
-                              <w:sz w:val="24"/>
-                              <w:szCs w:val="24"/>
-                            </w:rPr>
-                          </w:pPr>
-                          <w:r>
-                            <w:rPr>
-                              <w:rFonts w:ascii="Calibri" w:eastAsia="Calibri" w:hAnsi="Calibri" w:cs="Calibri"/>
-                              <w:color w:val="000000"/>
-                              <w:sz w:val="24"/>
-                              <w:szCs w:val="24"/>
-                            </w:rPr>
-                            <w:t>Clasificación - Confidencial</w:t>
-                          </w:r>
-                        </w:p>
-                      </w:txbxContent>
-                    </wps:txbx>
-                    <wps:bodyPr rot="0" spcFirstLastPara="0" vertOverflow="overflow" horzOverflow="overflow" vert="horz" wrap="none" lIns="190500" tIns="0" rIns="0" bIns="0" numCol="1" spcCol="0" rtlCol="0" fromWordArt="0" anchor="t" anchorCtr="0" forceAA="0" compatLnSpc="1">
-                      <a:prstTxWarp prst="textNoShape">
-                        <a:avLst/>
-                      </a:prstTxWarp>
-                      <a:spAutoFit/>
-                    </wps:bodyPr>
-                  </wps:wsp>
-                </a:graphicData>
-              </a:graphic>
-            </wp:anchor>
-          </w:drawing>
-        </mc:Choice>
-        <mc:Fallback>
-          <w:pict>
-            <v:shapetype w14:anchorId="43244AE1" id="_x0000_t202" coordsize="21600,21600" o:spt="202" path="m,l,21600r21600,l21600,xe">
-              <v:stroke joinstyle="miter"/>
-              <v:path gradientshapeok="t" o:connecttype="rect"/>
-            </v:shapetype>
-            <v:shape id="Cuadro de texto 9" o:spid="_x0000_s1033" type="#_x0000_t202" alt="Clasificación - Confidencial" style="position:absolute;margin-left:0;margin-top:.05pt;width:34.95pt;height:34.95pt;z-index:251668480;visibility:visible;mso-wrap-style:none;mso-wrap-distance-left:0;mso-wrap-distance-top:0;mso-wrap-distance-right:0;mso-wrap-distance-bottom:0;mso-position-horizontal:left;mso-position-horizontal-relative:left-margin-area;mso-position-vertical:absolute;mso-position-vertical-relative:text;v-text-anchor:top" o:gfxdata="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" filled="f" stroked="f">
-              <v:textbox style="mso-fit-shape-to-text:t" inset="15pt,0,0,0">
-                <w:txbxContent>
-                  <w:p>
-                    <w:pPr>
-                      <w:rPr>
-                        <w:rFonts w:ascii="Calibri" w:eastAsia="Calibri" w:hAnsi="Calibri" w:cs="Calibri"/>
-                        <w:color w:val="000000"/>
-                        <w:sz w:val="24"/>
-                        <w:szCs w:val="24"/>
-                      </w:rPr>
-                    </w:pPr>
-                    <w:r>
-                      <w:rPr>
-                        <w:rFonts w:ascii="Calibri" w:eastAsia="Calibri" w:hAnsi="Calibri" w:cs="Calibri"/>
-                        <w:color w:val="000000"/>
-                        <w:sz w:val="24"/>
-                        <w:szCs w:val="24"/>
-                      </w:rPr>
-                      <w:t>Clasificación - Confidencial</w:t>
-                    </w:r>
-                  </w:p>
-                </w:txbxContent>
-              </v:textbox>
-              <w10:wrap type="square" anchorx="margin"/>
-            </v:shape>
-          </w:pict>
-        </mc:Fallback>
-      </mc:AlternateContent>
-    </w:r>
-  </w:p>
-</w:ftr>
-</file>
-
-<file path=word/footer9.xml><?xml version="1.0" encoding="utf-8"?>
-<w:ftr xmlns:wpc="http://schemas.microsoft.com/office/word/2010/wordprocessingCanvas" xmlns:cx="http://schemas.microsoft.com/office/drawing/2014/chartex" xmlns:cx1="http://schemas.microsoft.com/office/drawing/2015/9/8/chartex" xmlns:cx2="http://schemas.microsoft.com/office/drawing/2015/10/21/chartex" xmlns:cx3="http://schemas.microsoft.com/office/drawing/2016/5/9/chartex" xmlns:cx4="http://schemas.microsoft.com/office/drawing/2016/5/10/chartex" xmlns:cx5="http://schemas.microsoft.com/office/drawing/2016/5/11/chartex" xmlns:cx6="http://schemas.microsoft.com/office/drawing/2016/5/12/chartex" xmlns:cx7="http://schemas.microsoft.com/office/drawing/2016/5/13/chartex" xmlns:cx8="http://schemas.microsoft.com/office/drawing/2016/5/14/chartex" xmlns:mc="http://schemas.openxmlformats.org/markup-compatibility/2006" xmlns:aink="http://schemas.microsoft.com/office/drawing/2016/ink" xmlns:am3d="http://schemas.microsoft.com/office/drawing/2017/model3d" xmlns:o="urn:schemas-microsoft-com:office:office" xmlns:r="http://schemas.openxmlformats.org/officeDocument/2006/relationships" xmlns:m="http://schemas.openxmlformats.org/officeDocument/2006/math" xmlns:v="urn:schemas-microsoft-com:vml" xmlns:wp14="http://schemas.microsoft.com/office/word/2010/wordprocessingDrawing" xmlns:wp="http://schemas.openxmlformats.org/drawingml/2006/wordprocessingDrawing" xmlns:w10="urn:schemas-microsoft-com:office:word" xmlns:w="http://schemas.openxmlformats.org/wordprocessingml/2006/main" xmlns:w14="http://schemas.microsoft.com/office/word/2010/wordml" xmlns:w15="http://schemas.microsoft.com/office/word/2012/wordml" xmlns:w16cex="http://schemas.microsoft.com/office/word/2018/wordml/cex" xmlns:w16cid="http://schemas.microsoft.com/office/word/2016/wordml/cid" xmlns:w16="http://schemas.microsoft.com/office/word/2018/wordml" xmlns:w16sdtdh="http://schemas.microsoft.com/office/word/2020/wordml/sdtdatahash" xmlns:w16se="http://schemas.microsoft.com/office/word/2015/wordml/symex" xmlns:wpg="http://schemas.microsoft.com/office/word/2010/wordprocessingGroup" xmlns:wpi="http://schemas.microsoft.com/office/word/2010/wordprocessingInk" xmlns:wne="http://schemas.microsoft.com/office/word/2006/wordml" xmlns:wps="http://schemas.microsoft.com/office/word/2010/wordprocessingShape" mc:Ignorable="w14 w15 w16se w16cid w16 w16cex w16sdtdh wp14">
-  <w:p>
-    <w:pPr>
-      <w:pStyle w:val="Piedepgina"/>
-    </w:pPr>
-    <w:r>
-      <w:rPr>
-        <w:noProof/>
-      </w:rPr>
-      <mc:AlternateContent>
-        <mc:Choice Requires="wps">
-          <w:drawing>
-            <wp:anchor distT="0" distB="0" distL="0" distR="0" simplePos="0" relativeHeight="251666432" behindDoc="0" locked="0" layoutInCell="1" allowOverlap="1" wp14:anchorId="1B693550" wp14:editId="2E2EFEA7">
-              <wp:simplePos x="635" y="635"/>
-              <wp:positionH relativeFrom="leftMargin">
-                <wp:align>left</wp:align>
-              </wp:positionH>
-              <wp:positionV relativeFrom="paragraph">
-                <wp:posOffset>635</wp:posOffset>
-              </wp:positionV>
-              <wp:extent cx="443865" cy="443865"/>
-              <wp:effectExtent l="0" t="0" r="12065" b="2540"/>
-              <wp:wrapSquare wrapText="bothSides"/>
-              <wp:docPr id="10" name="Cuadro de texto 10" descr="Clasificación - Confidencial">
-                <a:extLst xmlns:a="http://schemas.openxmlformats.org/drawingml/2006/main">
-                  <a:ext uri="{5AE41FA2-C0FF-4470-9BD4-5FADCA87CBE2}">
-                    <aclsh:classification xmlns:aclsh="http://schemas.microsoft.com/office/drawing/2020/classificationShape" classificationOutcomeType="ftr"/>
-                  </a:ext>
-                </a:extLst>
-              </wp:docPr>
-              <wp:cNvGraphicFramePr/>
-              <a:graphic xmlns:a="http://schemas.openxmlformats.org/drawingml/2006/main">
-                <a:graphicData uri="http://schemas.microsoft.com/office/word/2010/wordprocessingShape">
-                  <wps:wsp>
-                    <wps:cNvSpPr txBox="1"/>
-                    <wps:spPr>
-                      <a:xfrm>
-                        <a:off x="0" y="0"/>
-                        <a:ext cx="443865" cy="443865"/>
-                      </a:xfrm>
-                      <a:prstGeom prst="rect">
-                        <a:avLst/>
-                      </a:prstGeom>
-                      <a:noFill/>
-                      <a:ln>
-                        <a:noFill/>
-                      </a:ln>
-                    </wps:spPr>
-                    <wps:txbx>
-                      <w:txbxContent>
-                        <w:p>
-                          <w:pPr>
-                            <w:rPr>
-                              <w:rFonts w:ascii="Calibri" w:eastAsia="Calibri" w:hAnsi="Calibri" w:cs="Calibri"/>
-                              <w:color w:val="000000"/>
-                              <w:sz w:val="24"/>
-                              <w:szCs w:val="24"/>
-                            </w:rPr>
-                          </w:pPr>
-                          <w:r>
-                            <w:rPr>
-                              <w:rFonts w:ascii="Calibri" w:eastAsia="Calibri" w:hAnsi="Calibri" w:cs="Calibri"/>
-                              <w:color w:val="000000"/>
-                              <w:sz w:val="24"/>
-                              <w:szCs w:val="24"/>
-                            </w:rPr>
-                            <w:t>Clasificación - Confidencial</w:t>
-                          </w:r>
-                        </w:p>
-                      </w:txbxContent>
-                    </wps:txbx>
-                    <wps:bodyPr rot="0" spcFirstLastPara="0" vertOverflow="overflow" horzOverflow="overflow" vert="horz" wrap="none" lIns="190500" tIns="0" rIns="0" bIns="0" numCol="1" spcCol="0" rtlCol="0" fromWordArt="0" anchor="t" anchorCtr="0" forceAA="0" compatLnSpc="1">
-                      <a:prstTxWarp prst="textNoShape">
-                        <a:avLst/>
-                      </a:prstTxWarp>
-                      <a:spAutoFit/>
-                    </wps:bodyPr>
-                  </wps:wsp>
-                </a:graphicData>
-              </a:graphic>
-            </wp:anchor>
-          </w:drawing>
-        </mc:Choice>
-        <mc:Fallback>
-          <w:pict>
-            <v:shapetype w14:anchorId="1B693550" id="_x0000_t202" coordsize="21600,21600" o:spt="202" path="m,l,21600r21600,l21600,xe">
-              <v:stroke joinstyle="miter"/>
-              <v:path gradientshapeok="t" o:connecttype="rect"/>
-            </v:shapetype>
-            <v:shape id="Cuadro de texto 10" o:spid="_x0000_s1034" type="#_x0000_t202" alt="Clasificación - Confidencial" style="position:absolute;margin-left:0;margin-top:.05pt;width:34.95pt;height:34.95pt;z-index:251666432;visibility:visible;mso-wrap-style:none;mso-wrap-distance-left:0;mso-wrap-distance-top:0;mso-wrap-distance-right:0;mso-wrap-distance-bottom:0;mso-position-horizontal:left;mso-position-horizontal-relative:left-margin-area;mso-position-vertical:absolute;mso-position-vertical-relative:text;v-text-anchor:top" o:gfxdata="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" filled="f" stroked="f">
+            <v:shape id="Cuadro de texto 13" o:spid="_x0000_s1034" type="#_x0000_t202" alt="Clasificación - Confidencial" style="position:absolute;margin-left:0;margin-top:.05pt;width:34.95pt;height:34.95pt;z-index:251670528;visibility:visible;mso-wrap-style:none;mso-wrap-distance-left:0;mso-wrap-distance-top:0;mso-wrap-distance-right:0;mso-wrap-distance-bottom:0;mso-position-horizontal:left;mso-position-horizontal-relative:left-margin-area;mso-position-vertical:absolute;mso-position-vertical-relative:text;v-text-anchor:top" o:gfxdata="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" filled="f" stroked="f">
               <v:textbox style="mso-fit-shape-to-text:t" inset="15pt,0,0,0">
                 <w:txbxContent>
                   <w:p>
@@ -2139,36 +3086,6 @@
 </file>
 
 <file path=word/header1.xml><?xml version="1.0" encoding="utf-8"?>
-<w:hdr xmlns:wpc="http://schemas.microsoft.com/office/word/2010/wordprocessingCanvas" xmlns:cx="http://schemas.microsoft.com/office/drawing/2014/chartex" xmlns:cx1="http://schemas.microsoft.com/office/drawing/2015/9/8/chartex" xmlns:cx2="http://schemas.microsoft.com/office/drawing/2015/10/21/chartex" xmlns:cx3="http://schemas.microsoft.com/office/drawing/2016/5/9/chartex" xmlns:cx4="http://schemas.microsoft.com/office/drawing/2016/5/10/chartex" xmlns:cx5="http://schemas.microsoft.com/office/drawing/2016/5/11/chartex" xmlns:cx6="http://schemas.microsoft.com/office/drawing/2016/5/12/chartex" xmlns:cx7="http://schemas.microsoft.com/office/drawing/2016/5/13/chartex" xmlns:cx8="http://schemas.microsoft.com/office/drawing/2016/5/14/chartex" xmlns:mc="http://schemas.openxmlformats.org/markup-compatibility/2006" xmlns:aink="http://schemas.microsoft.com/office/drawing/2016/ink" xmlns:am3d="http://schemas.microsoft.com/office/drawing/2017/model3d" xmlns:o="urn:schemas-microsoft-com:office:office" xmlns:r="http://schemas.openxmlformats.org/officeDocument/2006/relationships" xmlns:m="http://schemas.openxmlformats.org/officeDocument/2006/math" xmlns:v="urn:schemas-microsoft-com:vml" xmlns:wp14="http://schemas.microsoft.com/office/word/2010/wordprocessingDrawing" xmlns:wp="http://schemas.openxmlformats.org/drawingml/2006/wordprocessingDrawing" xmlns:w10="urn:schemas-microsoft-com:office:word" xmlns:w="http://schemas.openxmlformats.org/wordprocessingml/2006/main" xmlns:w14="http://schemas.microsoft.com/office/word/2010/wordml" xmlns:w15="http://schemas.microsoft.com/office/word/2012/wordml" xmlns:w16cex="http://schemas.microsoft.com/office/word/2018/wordml/cex" xmlns:w16cid="http://schemas.microsoft.com/office/word/2016/wordml/cid" xmlns:w16="http://schemas.microsoft.com/office/word/2018/wordml" xmlns:w16sdtdh="http://schemas.microsoft.com/office/word/2020/wordml/sdtdatahash" xmlns:w16se="http://schemas.microsoft.com/office/word/2015/wordml/symex" xmlns:wpg="http://schemas.microsoft.com/office/word/2010/wordprocessingGroup" xmlns:wpi="http://schemas.microsoft.com/office/word/2010/wordprocessingInk" xmlns:wne="http://schemas.microsoft.com/office/word/2006/wordml" xmlns:wps="http://schemas.microsoft.com/office/word/2010/wordprocessingShape" mc:Ignorable="w14 w15 w16se w16cid w16 w16cex w16sdtdh wp14">
-  <w:p>
-    <w:pPr>
-      <w:pStyle w:val="Encabezado"/>
-    </w:pPr>
-  </w:p>
-</w:hdr>
-</file>
-
-<file path=word/header10.xml><?xml version="1.0" encoding="utf-8"?>
-<w:hdr xmlns:wpc="http://schemas.microsoft.com/office/word/2010/wordprocessingCanvas" xmlns:cx="http://schemas.microsoft.com/office/drawing/2014/chartex" xmlns:cx1="http://schemas.microsoft.com/office/drawing/2015/9/8/chartex" xmlns:cx2="http://schemas.microsoft.com/office/drawing/2015/10/21/chartex" xmlns:cx3="http://schemas.microsoft.com/office/drawing/2016/5/9/chartex" xmlns:cx4="http://schemas.microsoft.com/office/drawing/2016/5/10/chartex" xmlns:cx5="http://schemas.microsoft.com/office/drawing/2016/5/11/chartex" xmlns:cx6="http://schemas.microsoft.com/office/drawing/2016/5/12/chartex" xmlns:cx7="http://schemas.microsoft.com/office/drawing/2016/5/13/chartex" xmlns:cx8="http://schemas.microsoft.com/office/drawing/2016/5/14/chartex" xmlns:mc="http://schemas.openxmlformats.org/markup-compatibility/2006" xmlns:aink="http://schemas.microsoft.com/office/drawing/2016/ink" xmlns:am3d="http://schemas.microsoft.com/office/drawing/2017/model3d" xmlns:o="urn:schemas-microsoft-com:office:office" xmlns:r="http://schemas.openxmlformats.org/officeDocument/2006/relationships" xmlns:m="http://schemas.openxmlformats.org/officeDocument/2006/math" xmlns:v="urn:schemas-microsoft-com:vml" xmlns:wp14="http://schemas.microsoft.com/office/word/2010/wordprocessingDrawing" xmlns:wp="http://schemas.openxmlformats.org/drawingml/2006/wordprocessingDrawing" xmlns:w10="urn:schemas-microsoft-com:office:word" xmlns:w="http://schemas.openxmlformats.org/wordprocessingml/2006/main" xmlns:w14="http://schemas.microsoft.com/office/word/2010/wordml" xmlns:w15="http://schemas.microsoft.com/office/word/2012/wordml" xmlns:w16cex="http://schemas.microsoft.com/office/word/2018/wordml/cex" xmlns:w16cid="http://schemas.microsoft.com/office/word/2016/wordml/cid" xmlns:w16="http://schemas.microsoft.com/office/word/2018/wordml" xmlns:w16sdtdh="http://schemas.microsoft.com/office/word/2020/wordml/sdtdatahash" xmlns:w16se="http://schemas.microsoft.com/office/word/2015/wordml/symex" xmlns:wpg="http://schemas.microsoft.com/office/word/2010/wordprocessingGroup" xmlns:wpi="http://schemas.microsoft.com/office/word/2010/wordprocessingInk" xmlns:wne="http://schemas.microsoft.com/office/word/2006/wordml" xmlns:wps="http://schemas.microsoft.com/office/word/2010/wordprocessingShape" mc:Ignorable="w14 w15 w16se w16cid w16 w16cex w16sdtdh wp14">
-  <w:p>
-    <w:pPr>
-      <w:pStyle w:val="Encabezado"/>
-    </w:pPr>
-  </w:p>
-</w:hdr>
-</file>
-
-<file path=word/header11.xml><?xml version="1.0" encoding="utf-8"?>
-<w:hdr xmlns:wpc="http://schemas.microsoft.com/office/word/2010/wordprocessingCanvas" xmlns:cx="http://schemas.microsoft.com/office/drawing/2014/chartex" xmlns:cx1="http://schemas.microsoft.com/office/drawing/2015/9/8/chartex" xmlns:cx2="http://schemas.microsoft.com/office/drawing/2015/10/21/chartex" xmlns:cx3="http://schemas.microsoft.com/office/drawing/2016/5/9/chartex" xmlns:cx4="http://schemas.microsoft.com/office/drawing/2016/5/10/chartex" xmlns:cx5="http://schemas.microsoft.com/office/drawing/2016/5/11/chartex" xmlns:cx6="http://schemas.microsoft.com/office/drawing/2016/5/12/chartex" xmlns:cx7="http://schemas.microsoft.com/office/drawing/2016/5/13/chartex" xmlns:cx8="http://schemas.microsoft.com/office/drawing/2016/5/14/chartex" xmlns:mc="http://schemas.openxmlformats.org/markup-compatibility/2006" xmlns:aink="http://schemas.microsoft.com/office/drawing/2016/ink" xmlns:am3d="http://schemas.microsoft.com/office/drawing/2017/model3d" xmlns:o="urn:schemas-microsoft-com:office:office" xmlns:r="http://schemas.openxmlformats.org/officeDocument/2006/relationships" xmlns:m="http://schemas.openxmlformats.org/officeDocument/2006/math" xmlns:v="urn:schemas-microsoft-com:vml" xmlns:wp14="http://schemas.microsoft.com/office/word/2010/wordprocessingDrawing" xmlns:wp="http://schemas.openxmlformats.org/drawingml/2006/wordprocessingDrawing" xmlns:w10="urn:schemas-microsoft-com:office:word" xmlns:w="http://schemas.openxmlformats.org/wordprocessingml/2006/main" xmlns:w14="http://schemas.microsoft.com/office/word/2010/wordml" xmlns:w15="http://schemas.microsoft.com/office/word/2012/wordml" xmlns:w16cex="http://schemas.microsoft.com/office/word/2018/wordml/cex" xmlns:w16cid="http://schemas.microsoft.com/office/word/2016/wordml/cid" xmlns:w16="http://schemas.microsoft.com/office/word/2018/wordml" xmlns:w16sdtdh="http://schemas.microsoft.com/office/word/2020/wordml/sdtdatahash" xmlns:w16se="http://schemas.microsoft.com/office/word/2015/wordml/symex" xmlns:wpg="http://schemas.microsoft.com/office/word/2010/wordprocessingGroup" xmlns:wpi="http://schemas.microsoft.com/office/word/2010/wordprocessingInk" xmlns:wne="http://schemas.microsoft.com/office/word/2006/wordml" xmlns:wps="http://schemas.microsoft.com/office/word/2010/wordprocessingShape" mc:Ignorable="w14 w15 w16se w16cid w16 w16cex w16sdtdh wp14">
-  <w:p>
-    <w:pPr>
-      <w:pStyle w:val="Encabezado"/>
-    </w:pPr>
-  </w:p>
-</w:hdr>
-</file>
-
-<file path=word/header12.xml><?xml version="1.0" encoding="utf-8"?>
 <w:hdr xmlns:wpc="http://schemas.microsoft.com/office/word/2010/wordprocessingCanvas" xmlns:cx="http://schemas.microsoft.com/office/drawing/2014/chartex" xmlns:cx1="http://schemas.microsoft.com/office/drawing/2015/9/8/chartex" xmlns:cx2="http://schemas.microsoft.com/office/drawing/2015/10/21/chartex" xmlns:cx3="http://schemas.microsoft.com/office/drawing/2016/5/9/chartex" xmlns:cx4="http://schemas.microsoft.com/office/drawing/2016/5/10/chartex" xmlns:cx5="http://schemas.microsoft.com/office/drawing/2016/5/11/chartex" xmlns:cx6="http://schemas.microsoft.com/office/drawing/2016/5/12/chartex" xmlns:cx7="http://schemas.microsoft.com/office/drawing/2016/5/13/chartex" xmlns:cx8="http://schemas.microsoft.com/office/drawing/2016/5/14/chartex" xmlns:mc="http://schemas.openxmlformats.org/markup-compatibility/2006" xmlns:aink="http://schemas.microsoft.com/office/drawing/2016/ink" xmlns:am3d="http://schemas.microsoft.com/office/drawing/2017/model3d" xmlns:o="urn:schemas-microsoft-com:office:office" xmlns:r="http://schemas.openxmlformats.org/officeDocument/2006/relationships" xmlns:m="http://schemas.openxmlformats.org/officeDocument/2006/math" xmlns:v="urn:schemas-microsoft-com:vml" xmlns:wp14="http://schemas.microsoft.com/office/word/2010/wordprocessingDrawing" xmlns:wp="http://schemas.openxmlformats.org/drawingml/2006/wordprocessingDrawing" xmlns:w10="urn:schemas-microsoft-com:office:word" xmlns:w="http://schemas.openxmlformats.org/wordprocessingml/2006/main" xmlns:w14="http://schemas.microsoft.com/office/word/2010/wordml" xmlns:w15="http://schemas.microsoft.com/office/word/2012/wordml" xmlns:w16cex="http://schemas.microsoft.com/office/word/2018/wordml/cex" xmlns:w16cid="http://schemas.microsoft.com/office/word/2016/wordml/cid" xmlns:w16="http://schemas.microsoft.com/office/word/2018/wordml" xmlns:w16sdtdh="http://schemas.microsoft.com/office/word/2020/wordml/sdtdatahash" xmlns:w16se="http://schemas.microsoft.com/office/word/2015/wordml/symex" xmlns:wpg="http://schemas.microsoft.com/office/word/2010/wordprocessingGroup" xmlns:wpi="http://schemas.microsoft.com/office/word/2010/wordprocessingInk" xmlns:wne="http://schemas.microsoft.com/office/word/2006/wordml" xmlns:wps="http://schemas.microsoft.com/office/word/2010/wordprocessingShape" mc:Ignorable="w14 w15 w16se w16cid w16 w16cex w16sdtdh wp14">
   <w:p>
     <w:pPr>

</xml_diff>

<commit_message>
LCG Update Protocolo - Sprint 1
</commit_message>
<xml_diff>
--- a/Sprints/1/Sprint1_Equipo_TICDevSolutions.docx
+++ b/Sprints/1/Sprint1_Equipo_TICDevSolutions.docx
@@ -568,16 +568,7 @@
           <w:sz w:val="20"/>
           <w:szCs w:val="20"/>
         </w:rPr>
-        <w:t xml:space="preserve">Creación del </w:t>
-      </w:r>
-      <w:r>
-        <w:rPr>
-          <w:i/>
-          <w:iCs/>
-          <w:sz w:val="20"/>
-          <w:szCs w:val="20"/>
-        </w:rPr>
-        <w:t>los branch</w:t>
+        <w:t>Creación del los branch</w:t>
       </w:r>
     </w:p>
     <w:p>
@@ -983,17 +974,7 @@
           <w:szCs w:val="20"/>
           <w:lang w:val="de-DE"/>
         </w:rPr>
-        <w:t xml:space="preserve">. Branch </w:t>
-      </w:r>
-      <w:r>
-        <w:rPr>
-          <w:i/>
-          <w:iCs/>
-          <w:sz w:val="20"/>
-          <w:szCs w:val="20"/>
-          <w:lang w:val="de-DE"/>
-        </w:rPr>
-        <w:t>erojas</w:t>
+        <w:t>. Branch erojas</w:t>
       </w:r>
       <w:r>
         <w:rPr>
@@ -1120,9 +1101,12 @@
           <w:szCs w:val="20"/>
           <w:lang w:val="fr-FR"/>
         </w:rPr>
-        <w:t xml:space="preserve">Branch </w:t>
-      </w:r>
-      <w:r>
+        <w:t>Branch mmanrique</w:t>
+      </w:r>
+    </w:p>
+    <w:p>
+      <w:pPr>
+        <w:jc w:val="center"/>
         <w:rPr>
           <w:i/>
           <w:iCs/>
@@ -1130,20 +1114,47 @@
           <w:szCs w:val="20"/>
           <w:lang w:val="fr-FR"/>
         </w:rPr>
-        <w:t>mmanrique</w:t>
-      </w:r>
-    </w:p>
-    <w:p>
-      <w:pPr>
-        <w:jc w:val="center"/>
-        <w:rPr>
-          <w:i/>
-          <w:iCs/>
-          <w:sz w:val="20"/>
-          <w:szCs w:val="20"/>
-          <w:lang w:val="fr-FR"/>
-        </w:rPr>
-      </w:pPr>
+      </w:pPr>
+      <w:r>
+        <w:rPr>
+          <w:noProof/>
+        </w:rPr>
+        <w:drawing>
+          <wp:inline distT="0" distB="0" distL="0" distR="0" wp14:anchorId="35F3DDE2" wp14:editId="3A17731D">
+            <wp:extent cx="5612130" cy="1292225"/>
+            <wp:effectExtent l="0" t="0" r="7620" b="3175"/>
+            <wp:docPr id="2" name="Imagen 2" descr="Interfaz de usuario gráfica, Aplicación, Teams&#10;&#10;Descripción generada automáticamente con confianza media"/>
+            <wp:cNvGraphicFramePr>
+              <a:graphicFrameLocks xmlns:a="http://schemas.openxmlformats.org/drawingml/2006/main" noChangeAspect="1"/>
+            </wp:cNvGraphicFramePr>
+            <a:graphic xmlns:a="http://schemas.openxmlformats.org/drawingml/2006/main">
+              <a:graphicData uri="http://schemas.openxmlformats.org/drawingml/2006/picture">
+                <pic:pic xmlns:pic="http://schemas.openxmlformats.org/drawingml/2006/picture">
+                  <pic:nvPicPr>
+                    <pic:cNvPr id="2" name="Imagen 2" descr="Interfaz de usuario gráfica, Aplicación, Teams&#10;&#10;Descripción generada automáticamente con confianza media"/>
+                    <pic:cNvPicPr/>
+                  </pic:nvPicPr>
+                  <pic:blipFill>
+                    <a:blip r:embed="rId27"/>
+                    <a:stretch>
+                      <a:fillRect/>
+                    </a:stretch>
+                  </pic:blipFill>
+                  <pic:spPr>
+                    <a:xfrm>
+                      <a:off x="0" y="0"/>
+                      <a:ext cx="5612130" cy="1292225"/>
+                    </a:xfrm>
+                    <a:prstGeom prst="rect">
+                      <a:avLst/>
+                    </a:prstGeom>
+                  </pic:spPr>
+                </pic:pic>
+              </a:graphicData>
+            </a:graphic>
+          </wp:inline>
+        </w:drawing>
+      </w:r>
     </w:p>
     <w:p>
       <w:pPr>
@@ -1272,7 +1283,7 @@
                     </pic:cNvPicPr>
                   </pic:nvPicPr>
                   <pic:blipFill>
-                    <a:blip r:embed="rId27">
+                    <a:blip r:embed="rId28">
                       <a:extLst>
                         <a:ext uri="{28A0092B-C50C-407E-A947-70E740481C1C}">
                           <a14:useLocalDpi xmlns:a14="http://schemas.microsoft.com/office/drawing/2010/main" val="0"/>
@@ -1318,7 +1329,25 @@
           <w:sz w:val="20"/>
           <w:szCs w:val="20"/>
         </w:rPr>
-        <w:t>Imagen 4. Branch svasquez</w:t>
+        <w:t xml:space="preserve">Imagen </w:t>
+      </w:r>
+      <w:r>
+        <w:rPr>
+          <w:i/>
+          <w:iCs/>
+          <w:sz w:val="20"/>
+          <w:szCs w:val="20"/>
+        </w:rPr>
+        <w:t>8</w:t>
+      </w:r>
+      <w:r>
+        <w:rPr>
+          <w:i/>
+          <w:iCs/>
+          <w:sz w:val="20"/>
+          <w:szCs w:val="20"/>
+        </w:rPr>
+        <w:t>. Branch svasquez</w:t>
       </w:r>
     </w:p>
     <w:p>
@@ -1351,7 +1380,7 @@
                     </pic:cNvPicPr>
                   </pic:nvPicPr>
                   <pic:blipFill>
-                    <a:blip r:embed="rId28">
+                    <a:blip r:embed="rId29">
                       <a:extLst>
                         <a:ext uri="{28A0092B-C50C-407E-A947-70E740481C1C}">
                           <a14:useLocalDpi xmlns:a14="http://schemas.microsoft.com/office/drawing/2010/main" val="0"/>
@@ -1388,61 +1417,48 @@
           <w:iCs/>
           <w:sz w:val="20"/>
           <w:szCs w:val="20"/>
-        </w:rPr>
-      </w:pPr>
-      <w:r>
-        <w:rPr>
-          <w:i/>
-          <w:iCs/>
-          <w:sz w:val="20"/>
-          <w:szCs w:val="20"/>
-        </w:rPr>
-        <w:t>Imagen</w:t>
-      </w:r>
-      <w:r>
-        <w:rPr>
-          <w:i/>
-          <w:iCs/>
-          <w:sz w:val="20"/>
-          <w:szCs w:val="20"/>
-        </w:rPr>
-        <w:t xml:space="preserve"> 4</w:t>
-      </w:r>
-      <w:r>
-        <w:rPr>
-          <w:i/>
-          <w:iCs/>
-          <w:sz w:val="20"/>
-          <w:szCs w:val="20"/>
-        </w:rPr>
-        <w:t xml:space="preserve">. Branch </w:t>
-      </w:r>
-      <w:r>
-        <w:rPr>
-          <w:i/>
-          <w:iCs/>
-          <w:sz w:val="20"/>
-          <w:szCs w:val="20"/>
-        </w:rPr>
-        <w:t>svasquez</w:t>
-      </w:r>
-      <w:r>
-        <w:rPr>
-          <w:i/>
-          <w:iCs/>
-          <w:sz w:val="20"/>
-          <w:szCs w:val="20"/>
-        </w:rPr>
-        <w:t xml:space="preserve"> </w:t>
-      </w:r>
-      <w:r>
-        <w:rPr>
-          <w:i/>
-          <w:iCs/>
-          <w:sz w:val="20"/>
-          <w:szCs w:val="20"/>
-        </w:rPr>
-        <w:t>merge develop</w:t>
+          <w:lang w:val="fr-FR"/>
+        </w:rPr>
+      </w:pPr>
+      <w:r>
+        <w:rPr>
+          <w:i/>
+          <w:iCs/>
+          <w:sz w:val="20"/>
+          <w:szCs w:val="20"/>
+          <w:lang w:val="fr-FR"/>
+        </w:rPr>
+        <w:t xml:space="preserve">Imagen </w:t>
+      </w:r>
+      <w:r>
+        <w:rPr>
+          <w:i/>
+          <w:iCs/>
+          <w:sz w:val="20"/>
+          <w:szCs w:val="20"/>
+          <w:lang w:val="fr-FR"/>
+        </w:rPr>
+        <w:t>9</w:t>
+      </w:r>
+      <w:r>
+        <w:rPr>
+          <w:i/>
+          <w:iCs/>
+          <w:sz w:val="20"/>
+          <w:szCs w:val="20"/>
+          <w:lang w:val="fr-FR"/>
+        </w:rPr>
+        <w:t>. Branch svasquez</w:t>
+      </w:r>
+      <w:r>
+        <w:rPr>
+          <w:i/>
+          <w:iCs/>
+          <w:sz w:val="20"/>
+          <w:szCs w:val="20"/>
+          <w:lang w:val="fr-FR"/>
+        </w:rPr>
+        <w:t xml:space="preserve"> merge develop</w:t>
       </w:r>
     </w:p>
     <w:p>
@@ -1469,7 +1485,7 @@
                     <pic:cNvPicPr/>
                   </pic:nvPicPr>
                   <pic:blipFill>
-                    <a:blip r:embed="rId29"/>
+                    <a:blip r:embed="rId30"/>
                     <a:stretch>
                       <a:fillRect/>
                     </a:stretch>
@@ -1516,7 +1532,145 @@
           <w:sz w:val="20"/>
           <w:szCs w:val="20"/>
         </w:rPr>
-        <w:t>5</w:t>
+        <w:t>10</w:t>
+      </w:r>
+      <w:r>
+        <w:rPr>
+          <w:i/>
+          <w:iCs/>
+          <w:sz w:val="20"/>
+          <w:szCs w:val="20"/>
+        </w:rPr>
+        <w:t>. Branch lcardenas</w:t>
+      </w:r>
+    </w:p>
+    <w:p>
+      <w:pPr>
+        <w:jc w:val="center"/>
+        <w:rPr>
+          <w:i/>
+          <w:iCs/>
+          <w:sz w:val="20"/>
+          <w:szCs w:val="20"/>
+        </w:rPr>
+      </w:pPr>
+      <w:r>
+        <w:rPr>
+          <w:i/>
+          <w:iCs/>
+          <w:sz w:val="20"/>
+          <w:szCs w:val="20"/>
+        </w:rPr>
+        <w:lastRenderedPageBreak/>
+        <w:t xml:space="preserve">Imagen </w:t>
+      </w:r>
+      <w:r>
+        <w:rPr>
+          <w:i/>
+          <w:iCs/>
+          <w:sz w:val="20"/>
+          <w:szCs w:val="20"/>
+        </w:rPr>
+        <w:t>11</w:t>
+      </w:r>
+      <w:r>
+        <w:rPr>
+          <w:i/>
+          <w:iCs/>
+          <w:sz w:val="20"/>
+          <w:szCs w:val="20"/>
+        </w:rPr>
+        <w:t>. Branch lcardenas</w:t>
+      </w:r>
+      <w:r>
+        <w:rPr>
+          <w:i/>
+          <w:iCs/>
+          <w:sz w:val="20"/>
+          <w:szCs w:val="20"/>
+        </w:rPr>
+        <w:t xml:space="preserve"> merge develop</w:t>
+      </w:r>
+    </w:p>
+    <w:p>
+      <w:pPr>
+        <w:jc w:val="both"/>
+      </w:pPr>
+    </w:p>
+    <w:p>
+      <w:pPr>
+        <w:jc w:val="center"/>
+        <w:rPr>
+          <w:i/>
+          <w:iCs/>
+          <w:sz w:val="20"/>
+          <w:szCs w:val="20"/>
+        </w:rPr>
+      </w:pPr>
+      <w:r>
+        <w:rPr>
+          <w:i/>
+          <w:iCs/>
+          <w:sz w:val="20"/>
+          <w:szCs w:val="20"/>
+        </w:rPr>
+        <w:t>Imagen</w:t>
+      </w:r>
+      <w:r>
+        <w:rPr>
+          <w:i/>
+          <w:iCs/>
+          <w:sz w:val="20"/>
+          <w:szCs w:val="20"/>
+        </w:rPr>
+        <w:t xml:space="preserve"> 12</w:t>
+      </w:r>
+      <w:r>
+        <w:rPr>
+          <w:i/>
+          <w:iCs/>
+          <w:sz w:val="20"/>
+          <w:szCs w:val="20"/>
+        </w:rPr>
+        <w:t xml:space="preserve">. </w:t>
+      </w:r>
+      <w:r>
+        <w:rPr>
+          <w:i/>
+          <w:iCs/>
+          <w:sz w:val="20"/>
+          <w:szCs w:val="20"/>
+        </w:rPr>
+        <w:t>Branch jmaldonado</w:t>
+      </w:r>
+    </w:p>
+    <w:p>
+      <w:pPr>
+        <w:jc w:val="center"/>
+        <w:rPr>
+          <w:i/>
+          <w:iCs/>
+          <w:sz w:val="20"/>
+          <w:szCs w:val="20"/>
+        </w:rPr>
+      </w:pPr>
+      <w:r>
+        <w:rPr>
+          <w:i/>
+          <w:iCs/>
+          <w:sz w:val="20"/>
+          <w:szCs w:val="20"/>
+        </w:rPr>
+        <w:t>Imagen</w:t>
+      </w:r>
+      <w:r>
+        <w:rPr>
+          <w:i/>
+          <w:iCs/>
+          <w:sz w:val="20"/>
+          <w:szCs w:val="20"/>
+        </w:rPr>
+        <w:t xml:space="preserve"> 13</w:t>
       </w:r>
       <w:r>
         <w:rPr>
@@ -1534,8 +1688,13 @@
           <w:sz w:val="20"/>
           <w:szCs w:val="20"/>
         </w:rPr>
-        <w:t>lcardenas</w:t>
-      </w:r>
+        <w:t>jmaldonado merge develop</w:t>
+      </w:r>
+    </w:p>
+    <w:p>
+      <w:pPr>
+        <w:jc w:val="both"/>
+      </w:pPr>
     </w:p>
     <w:p>
       <w:pPr>
@@ -1554,23 +1713,26 @@
           <w:sz w:val="20"/>
           <w:szCs w:val="20"/>
         </w:rPr>
-        <w:lastRenderedPageBreak/>
-        <w:t>Imagen 5. Branch lcardenas</w:t>
-      </w:r>
-      <w:r>
-        <w:rPr>
-          <w:i/>
-          <w:iCs/>
-          <w:sz w:val="20"/>
-          <w:szCs w:val="20"/>
-        </w:rPr>
-        <w:t xml:space="preserve"> merge develop</w:t>
-      </w:r>
-    </w:p>
-    <w:p>
-      <w:pPr>
-        <w:jc w:val="both"/>
-      </w:pPr>
+        <w:t xml:space="preserve">Imagen </w:t>
+      </w:r>
+      <w:r>
+        <w:rPr>
+          <w:i/>
+          <w:iCs/>
+          <w:sz w:val="20"/>
+          <w:szCs w:val="20"/>
+        </w:rPr>
+        <w:t>14</w:t>
+      </w:r>
+      <w:r>
+        <w:rPr>
+          <w:i/>
+          <w:iCs/>
+          <w:sz w:val="20"/>
+          <w:szCs w:val="20"/>
+        </w:rPr>
+        <w:t>. Branch nespinosa</w:t>
+      </w:r>
     </w:p>
     <w:p>
       <w:pPr>
@@ -1588,7 +1750,6 @@
           <w:iCs/>
           <w:sz w:val="20"/>
           <w:szCs w:val="20"/>
-          <w:lang w:val="de-DE"/>
         </w:rPr>
         <w:t xml:space="preserve">Imagen </w:t>
       </w:r>
@@ -1598,182 +1759,38 @@
           <w:iCs/>
           <w:sz w:val="20"/>
           <w:szCs w:val="20"/>
-          <w:lang w:val="de-DE"/>
-        </w:rPr>
-        <w:t>6</w:t>
-      </w:r>
-      <w:r>
-        <w:rPr>
-          <w:i/>
-          <w:iCs/>
-          <w:sz w:val="20"/>
-          <w:szCs w:val="20"/>
-          <w:lang w:val="de-DE"/>
-        </w:rPr>
-        <w:t xml:space="preserve">. </w:t>
-      </w:r>
-      <w:r>
-        <w:rPr>
-          <w:i/>
-          <w:iCs/>
-          <w:sz w:val="20"/>
-          <w:szCs w:val="20"/>
-        </w:rPr>
-        <w:t xml:space="preserve">Branch </w:t>
-      </w:r>
-      <w:r>
-        <w:rPr>
-          <w:i/>
-          <w:iCs/>
-          <w:sz w:val="20"/>
-          <w:szCs w:val="20"/>
-        </w:rPr>
-        <w:t>jmaldonado</w:t>
-      </w:r>
-    </w:p>
-    <w:p>
-      <w:pPr>
-        <w:jc w:val="center"/>
-        <w:rPr>
-          <w:i/>
-          <w:iCs/>
-          <w:sz w:val="20"/>
-          <w:szCs w:val="20"/>
-        </w:rPr>
-      </w:pPr>
-      <w:r>
-        <w:rPr>
-          <w:i/>
-          <w:iCs/>
-          <w:sz w:val="20"/>
-          <w:szCs w:val="20"/>
-        </w:rPr>
-        <w:t xml:space="preserve">Imagen 5. Branch </w:t>
-      </w:r>
-      <w:r>
-        <w:rPr>
-          <w:i/>
-          <w:iCs/>
-          <w:sz w:val="20"/>
-          <w:szCs w:val="20"/>
-        </w:rPr>
-        <w:t xml:space="preserve">jmaldonado </w:t>
-      </w:r>
-      <w:r>
-        <w:rPr>
-          <w:i/>
-          <w:iCs/>
-          <w:sz w:val="20"/>
-          <w:szCs w:val="20"/>
-        </w:rPr>
-        <w:t>merge develop</w:t>
-      </w:r>
-    </w:p>
-    <w:p>
-      <w:pPr>
-        <w:jc w:val="both"/>
-      </w:pPr>
-    </w:p>
-    <w:p>
-      <w:pPr>
-        <w:jc w:val="center"/>
-        <w:rPr>
-          <w:i/>
-          <w:iCs/>
-          <w:sz w:val="20"/>
-          <w:szCs w:val="20"/>
-          <w:lang w:val="de-DE"/>
-        </w:rPr>
-      </w:pPr>
-      <w:r>
-        <w:rPr>
-          <w:i/>
-          <w:iCs/>
-          <w:sz w:val="20"/>
-          <w:szCs w:val="20"/>
-          <w:lang w:val="de-DE"/>
-        </w:rPr>
-        <w:t xml:space="preserve">Imagen </w:t>
-      </w:r>
-      <w:r>
-        <w:rPr>
-          <w:i/>
-          <w:iCs/>
-          <w:sz w:val="20"/>
-          <w:szCs w:val="20"/>
-          <w:lang w:val="de-DE"/>
-        </w:rPr>
-        <w:t>7</w:t>
-      </w:r>
-      <w:r>
-        <w:rPr>
-          <w:i/>
-          <w:iCs/>
-          <w:sz w:val="20"/>
-          <w:szCs w:val="20"/>
-          <w:lang w:val="de-DE"/>
-        </w:rPr>
-        <w:t xml:space="preserve">. Branch </w:t>
-      </w:r>
-      <w:r>
-        <w:rPr>
-          <w:i/>
-          <w:iCs/>
-          <w:sz w:val="20"/>
-          <w:szCs w:val="20"/>
-          <w:lang w:val="de-DE"/>
-        </w:rPr>
-        <w:t>nespinosa</w:t>
-      </w:r>
-    </w:p>
-    <w:p>
-      <w:pPr>
-        <w:jc w:val="center"/>
-        <w:rPr>
-          <w:i/>
-          <w:iCs/>
-          <w:sz w:val="20"/>
-          <w:szCs w:val="20"/>
-        </w:rPr>
-      </w:pPr>
-      <w:r>
-        <w:rPr>
-          <w:i/>
-          <w:iCs/>
-          <w:sz w:val="20"/>
-          <w:szCs w:val="20"/>
-        </w:rPr>
-        <w:t xml:space="preserve">Imagen 5. Branch </w:t>
-      </w:r>
-      <w:r>
-        <w:rPr>
-          <w:i/>
-          <w:iCs/>
-          <w:sz w:val="20"/>
-          <w:szCs w:val="20"/>
-        </w:rPr>
-        <w:t xml:space="preserve">nespinosa </w:t>
-      </w:r>
-      <w:r>
-        <w:rPr>
-          <w:i/>
-          <w:iCs/>
-          <w:sz w:val="20"/>
-          <w:szCs w:val="20"/>
-        </w:rPr>
-        <w:t>merge develop</w:t>
+        </w:rPr>
+        <w:t>1</w:t>
+      </w:r>
+      <w:r>
+        <w:rPr>
+          <w:i/>
+          <w:iCs/>
+          <w:sz w:val="20"/>
+          <w:szCs w:val="20"/>
+        </w:rPr>
+        <w:t xml:space="preserve">5. Branch </w:t>
+      </w:r>
+      <w:r>
+        <w:rPr>
+          <w:i/>
+          <w:iCs/>
+          <w:sz w:val="20"/>
+          <w:szCs w:val="20"/>
+        </w:rPr>
+        <w:t>nespinosa merge develop</w:t>
       </w:r>
     </w:p>
     <w:p>
       <w:pPr>
         <w:jc w:val="both"/>
         <w:sectPr>
-          <w:headerReference w:type="even" r:id="rId30"/>
-          <w:headerReference w:type="default" r:id="rId31"/>
-          <w:footerReference w:type="even" r:id="rId32"/>
-          <w:footerReference w:type="default" r:id="rId33"/>
-          <w:headerReference w:type="first" r:id="rId34"/>
-          <w:footerReference w:type="first" r:id="rId35"/>
+          <w:headerReference w:type="even" r:id="rId31"/>
+          <w:headerReference w:type="default" r:id="rId32"/>
+          <w:footerReference w:type="even" r:id="rId33"/>
+          <w:footerReference w:type="default" r:id="rId34"/>
+          <w:headerReference w:type="first" r:id="rId35"/>
+          <w:footerReference w:type="first" r:id="rId36"/>
           <w:type w:val="continuous"/>
           <w:pgSz w:w="12240" w:h="15840"/>
           <w:pgMar w:top="1417" w:right="1701" w:bottom="1417" w:left="1701" w:header="708" w:footer="708" w:gutter="0"/>
@@ -1835,12 +1852,12 @@
           <w:lang w:val="es-ES"/>
         </w:rPr>
         <w:sectPr>
-          <w:headerReference w:type="even" r:id="rId36"/>
-          <w:headerReference w:type="default" r:id="rId37"/>
-          <w:footerReference w:type="even" r:id="rId38"/>
-          <w:footerReference w:type="default" r:id="rId39"/>
-          <w:headerReference w:type="first" r:id="rId40"/>
-          <w:footerReference w:type="first" r:id="rId41"/>
+          <w:headerReference w:type="even" r:id="rId37"/>
+          <w:headerReference w:type="default" r:id="rId38"/>
+          <w:footerReference w:type="even" r:id="rId39"/>
+          <w:footerReference w:type="default" r:id="rId40"/>
+          <w:headerReference w:type="first" r:id="rId41"/>
+          <w:footerReference w:type="first" r:id="rId42"/>
           <w:type w:val="continuous"/>
           <w:pgSz w:w="12240" w:h="15840"/>
           <w:pgMar w:top="1417" w:right="1701" w:bottom="1417" w:left="1701" w:header="708" w:footer="708" w:gutter="0"/>
@@ -1875,7 +1892,7 @@
           <w:sz w:val="20"/>
           <w:szCs w:val="20"/>
         </w:rPr>
-        <w:t>8</w:t>
+        <w:t>16</w:t>
       </w:r>
       <w:r>
         <w:rPr>

</xml_diff>

<commit_message>
LCG Nuevos cambios protocolo entrega sprint 1
</commit_message>
<xml_diff>
--- a/Sprints/1/Sprint1_Equipo_TICDevSolutions.docx
+++ b/Sprints/1/Sprint1_Equipo_TICDevSolutions.docx
@@ -13,6 +13,7 @@
           <w:lang w:val="fr-FR"/>
         </w:rPr>
       </w:pPr>
+      <w:proofErr w:type="spellStart"/>
       <w:r>
         <w:rPr>
           <w:b/>
@@ -21,8 +22,9 @@
           <w:szCs w:val="32"/>
           <w:lang w:val="fr-FR"/>
         </w:rPr>
-        <w:t xml:space="preserve">Protocolo de entrega – Sprint </w:t>
-      </w:r>
+        <w:t>Protocolo</w:t>
+      </w:r>
+      <w:proofErr w:type="spellEnd"/>
       <w:r>
         <w:rPr>
           <w:b/>
@@ -31,12 +33,10 @@
           <w:szCs w:val="32"/>
           <w:lang w:val="fr-FR"/>
         </w:rPr>
-        <w:t>1</w:t>
-      </w:r>
-    </w:p>
-    <w:p>
-      <w:pPr>
-        <w:jc w:val="center"/>
+        <w:t xml:space="preserve"> de </w:t>
+      </w:r>
+      <w:proofErr w:type="spellStart"/>
+      <w:r>
         <w:rPr>
           <w:b/>
           <w:bCs/>
@@ -44,7 +44,9 @@
           <w:szCs w:val="32"/>
           <w:lang w:val="fr-FR"/>
         </w:rPr>
-      </w:pPr>
+        <w:t>entrega</w:t>
+      </w:r>
+      <w:proofErr w:type="spellEnd"/>
       <w:r>
         <w:rPr>
           <w:b/>
@@ -53,7 +55,61 @@
           <w:szCs w:val="32"/>
           <w:lang w:val="fr-FR"/>
         </w:rPr>
-        <w:t>TEC Dev’s Solutions</w:t>
+        <w:t xml:space="preserve"> – Sprint </w:t>
+      </w:r>
+      <w:r>
+        <w:rPr>
+          <w:b/>
+          <w:bCs/>
+          <w:sz w:val="32"/>
+          <w:szCs w:val="32"/>
+          <w:lang w:val="fr-FR"/>
+        </w:rPr>
+        <w:t>1</w:t>
+      </w:r>
+    </w:p>
+    <w:p>
+      <w:pPr>
+        <w:jc w:val="center"/>
+        <w:rPr>
+          <w:b/>
+          <w:bCs/>
+          <w:sz w:val="32"/>
+          <w:szCs w:val="32"/>
+          <w:lang w:val="fr-FR"/>
+        </w:rPr>
+      </w:pPr>
+      <w:r>
+        <w:rPr>
+          <w:b/>
+          <w:bCs/>
+          <w:sz w:val="32"/>
+          <w:szCs w:val="32"/>
+          <w:lang w:val="fr-FR"/>
+        </w:rPr>
+        <w:t xml:space="preserve">TEC </w:t>
+      </w:r>
+      <w:proofErr w:type="spellStart"/>
+      <w:r>
+        <w:rPr>
+          <w:b/>
+          <w:bCs/>
+          <w:sz w:val="32"/>
+          <w:szCs w:val="32"/>
+          <w:lang w:val="fr-FR"/>
+        </w:rPr>
+        <w:t>Dev’s</w:t>
+      </w:r>
+      <w:proofErr w:type="spellEnd"/>
+      <w:r>
+        <w:rPr>
+          <w:b/>
+          <w:bCs/>
+          <w:sz w:val="32"/>
+          <w:szCs w:val="32"/>
+          <w:lang w:val="fr-FR"/>
+        </w:rPr>
+        <w:t xml:space="preserve"> Solutions</w:t>
       </w:r>
     </w:p>
     <w:p>
@@ -347,7 +403,42 @@
         <w:rPr>
           <w:lang w:val="es-ES"/>
         </w:rPr>
-        <w:t>en el cual se crearon los 3 branch necesarios para el proyecto: main, develo</w:t>
+        <w:t xml:space="preserve">en el cual se crearon los 3 </w:t>
+      </w:r>
+      <w:proofErr w:type="spellStart"/>
+      <w:r>
+        <w:rPr>
+          <w:lang w:val="es-ES"/>
+        </w:rPr>
+        <w:t>branch</w:t>
+      </w:r>
+      <w:proofErr w:type="spellEnd"/>
+      <w:r>
+        <w:rPr>
+          <w:lang w:val="es-ES"/>
+        </w:rPr>
+        <w:t xml:space="preserve"> necesarios para el proyecto: </w:t>
+      </w:r>
+      <w:proofErr w:type="spellStart"/>
+      <w:r>
+        <w:rPr>
+          <w:lang w:val="es-ES"/>
+        </w:rPr>
+        <w:t>main</w:t>
+      </w:r>
+      <w:proofErr w:type="spellEnd"/>
+      <w:r>
+        <w:rPr>
+          <w:lang w:val="es-ES"/>
+        </w:rPr>
+        <w:t xml:space="preserve">, </w:t>
+      </w:r>
+      <w:proofErr w:type="spellStart"/>
+      <w:r>
+        <w:rPr>
+          <w:lang w:val="es-ES"/>
+        </w:rPr>
+        <w:t>develo</w:t>
       </w:r>
       <w:r>
         <w:rPr>
@@ -355,11 +446,26 @@
         </w:rPr>
         <w:t>p</w:t>
       </w:r>
-      <w:r>
-        <w:rPr>
-          <w:lang w:val="es-ES"/>
-        </w:rPr>
-        <w:t>, release. También, cada integrante del equipo realizó el clone del repositorio en su equipo local.</w:t>
+      <w:proofErr w:type="spellEnd"/>
+      <w:r>
+        <w:rPr>
+          <w:lang w:val="es-ES"/>
+        </w:rPr>
+        <w:t xml:space="preserve">, </w:t>
+      </w:r>
+      <w:proofErr w:type="spellStart"/>
+      <w:r>
+        <w:rPr>
+          <w:lang w:val="es-ES"/>
+        </w:rPr>
+        <w:t>release</w:t>
+      </w:r>
+      <w:proofErr w:type="spellEnd"/>
+      <w:r>
+        <w:rPr>
+          <w:lang w:val="es-ES"/>
+        </w:rPr>
+        <w:t>. También, cada integrante del equipo realizó el clone del repositorio en su equipo local.</w:t>
       </w:r>
     </w:p>
     <w:p>
@@ -482,9 +588,9 @@
         </w:rPr>
         <w:lastRenderedPageBreak/>
         <w:drawing>
-          <wp:inline distT="0" distB="0" distL="0" distR="0" wp14:anchorId="5246206F" wp14:editId="2A44A5A6">
-            <wp:extent cx="4305300" cy="1743456"/>
-            <wp:effectExtent l="0" t="0" r="0" b="9525"/>
+          <wp:inline distT="0" distB="0" distL="0" distR="0" wp14:anchorId="5246206F" wp14:editId="0DC3A951">
+            <wp:extent cx="4057650" cy="1643169"/>
+            <wp:effectExtent l="0" t="0" r="0" b="0"/>
             <wp:docPr id="22" name="Imagen 22" descr="Interfaz de usuario gráfica, Aplicación, Tabla&#10;&#10;Descripción generada automáticamente"/>
             <wp:cNvGraphicFramePr>
               <a:graphicFrameLocks xmlns:a="http://schemas.openxmlformats.org/drawingml/2006/main" noChangeAspect="1"/>
@@ -511,7 +617,7 @@
                   <pic:spPr>
                     <a:xfrm>
                       <a:off x="0" y="0"/>
-                      <a:ext cx="4324827" cy="1751364"/>
+                      <a:ext cx="4082862" cy="1653379"/>
                     </a:xfrm>
                     <a:prstGeom prst="rect">
                       <a:avLst/>
@@ -568,8 +674,39 @@
           <w:sz w:val="20"/>
           <w:szCs w:val="20"/>
         </w:rPr>
-        <w:t>Creación del los branch</w:t>
-      </w:r>
+        <w:t xml:space="preserve">Creación </w:t>
+      </w:r>
+      <w:proofErr w:type="spellStart"/>
+      <w:r>
+        <w:rPr>
+          <w:i/>
+          <w:iCs/>
+          <w:sz w:val="20"/>
+          <w:szCs w:val="20"/>
+        </w:rPr>
+        <w:t>del</w:t>
+      </w:r>
+      <w:proofErr w:type="spellEnd"/>
+      <w:r>
+        <w:rPr>
+          <w:i/>
+          <w:iCs/>
+          <w:sz w:val="20"/>
+          <w:szCs w:val="20"/>
+        </w:rPr>
+        <w:t xml:space="preserve"> los </w:t>
+      </w:r>
+      <w:proofErr w:type="spellStart"/>
+      <w:r>
+        <w:rPr>
+          <w:i/>
+          <w:iCs/>
+          <w:sz w:val="20"/>
+          <w:szCs w:val="20"/>
+        </w:rPr>
+        <w:t>branch</w:t>
+      </w:r>
+      <w:proofErr w:type="spellEnd"/>
     </w:p>
     <w:p>
       <w:pPr>
@@ -588,9 +725,9 @@
           <w:noProof/>
         </w:rPr>
         <w:drawing>
-          <wp:inline distT="0" distB="0" distL="0" distR="0" wp14:anchorId="2BF22214" wp14:editId="7AC5CE89">
-            <wp:extent cx="3615366" cy="2000765"/>
-            <wp:effectExtent l="0" t="0" r="4445" b="0"/>
+          <wp:inline distT="0" distB="0" distL="0" distR="0" wp14:anchorId="2BF22214" wp14:editId="0E04A975">
+            <wp:extent cx="3238500" cy="1792205"/>
+            <wp:effectExtent l="0" t="0" r="0" b="0"/>
             <wp:docPr id="23" name="Imagen 23" descr="Interfaz de usuario gráfica, Texto, Aplicación, Correo electrónico&#10;&#10;Descripción generada automáticamente"/>
             <wp:cNvGraphicFramePr>
               <a:graphicFrameLocks xmlns:a="http://schemas.openxmlformats.org/drawingml/2006/main" noChangeAspect="1"/>
@@ -617,7 +754,7 @@
                   <pic:spPr>
                     <a:xfrm>
                       <a:off x="0" y="0"/>
-                      <a:ext cx="3627415" cy="2007433"/>
+                      <a:ext cx="3255831" cy="1801796"/>
                     </a:xfrm>
                     <a:prstGeom prst="rect">
                       <a:avLst/>
@@ -674,8 +811,19 @@
           <w:sz w:val="20"/>
           <w:szCs w:val="20"/>
         </w:rPr>
-        <w:t>Branch main</w:t>
-      </w:r>
+        <w:t xml:space="preserve">Branch </w:t>
+      </w:r>
+      <w:proofErr w:type="spellStart"/>
+      <w:r>
+        <w:rPr>
+          <w:i/>
+          <w:iCs/>
+          <w:sz w:val="20"/>
+          <w:szCs w:val="20"/>
+        </w:rPr>
+        <w:t>main</w:t>
+      </w:r>
+      <w:proofErr w:type="spellEnd"/>
     </w:p>
     <w:p>
       <w:pPr>
@@ -759,7 +907,28 @@
         <w:rPr>
           <w:lang w:val="es-ES"/>
         </w:rPr>
-        <w:t>Una vez clonado el repositorio, cada integrante creó su branch personal en el que realiza la presentación personal en un archivo .tx</w:t>
+        <w:t xml:space="preserve">Una vez clonado el repositorio, cada integrante creó su </w:t>
+      </w:r>
+      <w:proofErr w:type="spellStart"/>
+      <w:r>
+        <w:rPr>
+          <w:lang w:val="es-ES"/>
+        </w:rPr>
+        <w:t>branch</w:t>
+      </w:r>
+      <w:proofErr w:type="spellEnd"/>
+      <w:r>
+        <w:rPr>
+          <w:lang w:val="es-ES"/>
+        </w:rPr>
+        <w:t xml:space="preserve"> personal en el que realiza la presentación personal en un archivo .</w:t>
+      </w:r>
+      <w:proofErr w:type="spellStart"/>
+      <w:r>
+        <w:rPr>
+          <w:lang w:val="es-ES"/>
+        </w:rPr>
+        <w:t>tx</w:t>
       </w:r>
       <w:r>
         <w:rPr>
@@ -767,6 +936,63 @@
         </w:rPr>
         <w:t>t</w:t>
       </w:r>
+      <w:proofErr w:type="spellEnd"/>
+    </w:p>
+    <w:p>
+      <w:pPr>
+        <w:jc w:val="both"/>
+        <w:rPr>
+          <w:lang w:val="es-ES"/>
+        </w:rPr>
+      </w:pPr>
+      <w:r>
+        <w:rPr>
+          <w:lang w:val="es-ES"/>
+        </w:rPr>
+        <w:t xml:space="preserve">Luego de que cada integrante creara esta presentación, se hace </w:t>
+      </w:r>
+      <w:proofErr w:type="spellStart"/>
+      <w:r>
+        <w:rPr>
+          <w:lang w:val="es-ES"/>
+        </w:rPr>
+        <w:t>merge</w:t>
+      </w:r>
+      <w:proofErr w:type="spellEnd"/>
+      <w:r>
+        <w:rPr>
+          <w:lang w:val="es-ES"/>
+        </w:rPr>
+        <w:t xml:space="preserve"> en el Branch </w:t>
+      </w:r>
+      <w:proofErr w:type="spellStart"/>
+      <w:r>
+        <w:rPr>
+          <w:lang w:val="es-ES"/>
+        </w:rPr>
+        <w:t>develop</w:t>
+      </w:r>
+      <w:proofErr w:type="spellEnd"/>
+      <w:r>
+        <w:rPr>
+          <w:lang w:val="es-ES"/>
+        </w:rPr>
+        <w:t>, en donde se podrán encontrar todos los archivos .</w:t>
+      </w:r>
+      <w:proofErr w:type="spellStart"/>
+      <w:r>
+        <w:rPr>
+          <w:lang w:val="es-ES"/>
+        </w:rPr>
+        <w:t>txt</w:t>
+      </w:r>
+      <w:proofErr w:type="spellEnd"/>
+      <w:r>
+        <w:rPr>
+          <w:lang w:val="es-ES"/>
+        </w:rPr>
+        <w:t xml:space="preserve"> de cada uno de los integrantes del equipo.</w:t>
+      </w:r>
     </w:p>
     <w:p>
       <w:pPr>
@@ -781,9 +1007,9 @@
           <w:lang w:val="es-ES"/>
         </w:rPr>
         <w:drawing>
-          <wp:inline distT="0" distB="0" distL="0" distR="0" wp14:anchorId="290A4F90" wp14:editId="4958B143">
-            <wp:extent cx="4572000" cy="2337600"/>
-            <wp:effectExtent l="0" t="0" r="0" b="5715"/>
+          <wp:inline distT="0" distB="0" distL="0" distR="0" wp14:anchorId="290A4F90" wp14:editId="05C4CFCA">
+            <wp:extent cx="4381500" cy="2240201"/>
+            <wp:effectExtent l="0" t="0" r="0" b="8255"/>
             <wp:docPr id="15" name="Imagen 15"/>
             <wp:cNvGraphicFramePr>
               <a:graphicFrameLocks xmlns:a="http://schemas.openxmlformats.org/drawingml/2006/main" noChangeAspect="1"/>
@@ -811,7 +1037,7 @@
                   <pic:spPr bwMode="auto">
                     <a:xfrm>
                       <a:off x="0" y="0"/>
-                      <a:ext cx="4617533" cy="2360881"/>
+                      <a:ext cx="4472920" cy="2286943"/>
                     </a:xfrm>
                     <a:prstGeom prst="rect">
                       <a:avLst/>
@@ -844,6 +1070,7 @@
           <w:lang w:val="de-DE"/>
         </w:rPr>
       </w:pPr>
+      <w:proofErr w:type="spellStart"/>
       <w:r>
         <w:rPr>
           <w:i/>
@@ -852,8 +1079,9 @@
           <w:szCs w:val="20"/>
           <w:lang w:val="de-DE"/>
         </w:rPr>
-        <w:t xml:space="preserve">Imagen </w:t>
-      </w:r>
+        <w:t>Imagen</w:t>
+      </w:r>
+      <w:proofErr w:type="spellEnd"/>
       <w:r>
         <w:rPr>
           <w:i/>
@@ -862,6 +1090,16 @@
           <w:szCs w:val="20"/>
           <w:lang w:val="de-DE"/>
         </w:rPr>
+        <w:t xml:space="preserve"> </w:t>
+      </w:r>
+      <w:r>
+        <w:rPr>
+          <w:i/>
+          <w:iCs/>
+          <w:sz w:val="20"/>
+          <w:szCs w:val="20"/>
+          <w:lang w:val="de-DE"/>
+        </w:rPr>
         <w:t>4</w:t>
       </w:r>
       <w:r>
@@ -872,8 +1110,20 @@
           <w:szCs w:val="20"/>
           <w:lang w:val="de-DE"/>
         </w:rPr>
-        <w:t>. Branch erojas</w:t>
-      </w:r>
+        <w:t xml:space="preserve">. Branch </w:t>
+      </w:r>
+      <w:proofErr w:type="spellStart"/>
+      <w:r>
+        <w:rPr>
+          <w:i/>
+          <w:iCs/>
+          <w:sz w:val="20"/>
+          <w:szCs w:val="20"/>
+          <w:lang w:val="de-DE"/>
+        </w:rPr>
+        <w:t>erojas</w:t>
+      </w:r>
+      <w:proofErr w:type="spellEnd"/>
     </w:p>
     <w:p>
       <w:pPr>
@@ -946,6 +1196,7 @@
           <w:lang w:val="de-DE"/>
         </w:rPr>
       </w:pPr>
+      <w:proofErr w:type="spellStart"/>
       <w:r>
         <w:rPr>
           <w:i/>
@@ -954,8 +1205,9 @@
           <w:szCs w:val="20"/>
           <w:lang w:val="de-DE"/>
         </w:rPr>
-        <w:t xml:space="preserve">Imagen </w:t>
-      </w:r>
+        <w:t>Imagen</w:t>
+      </w:r>
+      <w:proofErr w:type="spellEnd"/>
       <w:r>
         <w:rPr>
           <w:i/>
@@ -964,6 +1216,16 @@
           <w:szCs w:val="20"/>
           <w:lang w:val="de-DE"/>
         </w:rPr>
+        <w:t xml:space="preserve"> </w:t>
+      </w:r>
+      <w:r>
+        <w:rPr>
+          <w:i/>
+          <w:iCs/>
+          <w:sz w:val="20"/>
+          <w:szCs w:val="20"/>
+          <w:lang w:val="de-DE"/>
+        </w:rPr>
         <w:t>5</w:t>
       </w:r>
       <w:r>
@@ -974,8 +1236,20 @@
           <w:szCs w:val="20"/>
           <w:lang w:val="de-DE"/>
         </w:rPr>
-        <w:t>. Branch erojas</w:t>
-      </w:r>
+        <w:t xml:space="preserve">. Branch </w:t>
+      </w:r>
+      <w:proofErr w:type="spellStart"/>
+      <w:r>
+        <w:rPr>
+          <w:i/>
+          <w:iCs/>
+          <w:sz w:val="20"/>
+          <w:szCs w:val="20"/>
+          <w:lang w:val="de-DE"/>
+        </w:rPr>
+        <w:t>erojas</w:t>
+      </w:r>
+      <w:proofErr w:type="spellEnd"/>
       <w:r>
         <w:rPr>
           <w:i/>
@@ -994,8 +1268,20 @@
           <w:szCs w:val="20"/>
           <w:lang w:val="fr-FR"/>
         </w:rPr>
-        <w:t>merge develop</w:t>
-      </w:r>
+        <w:t xml:space="preserve">merge </w:t>
+      </w:r>
+      <w:proofErr w:type="spellStart"/>
+      <w:r>
+        <w:rPr>
+          <w:i/>
+          <w:iCs/>
+          <w:sz w:val="20"/>
+          <w:szCs w:val="20"/>
+          <w:lang w:val="fr-FR"/>
+        </w:rPr>
+        <w:t>develop</w:t>
+      </w:r>
+      <w:proofErr w:type="spellEnd"/>
     </w:p>
     <w:p>
       <w:pPr>
@@ -1063,6 +1349,7 @@
           <w:lang w:val="fr-FR"/>
         </w:rPr>
       </w:pPr>
+      <w:proofErr w:type="spellStart"/>
       <w:r>
         <w:rPr>
           <w:i/>
@@ -1071,8 +1358,9 @@
           <w:szCs w:val="20"/>
           <w:lang w:val="fr-FR"/>
         </w:rPr>
-        <w:t xml:space="preserve">Imagen </w:t>
-      </w:r>
+        <w:t>Imagen</w:t>
+      </w:r>
+      <w:proofErr w:type="spellEnd"/>
       <w:r>
         <w:rPr>
           <w:i/>
@@ -1081,6 +1369,16 @@
           <w:szCs w:val="20"/>
           <w:lang w:val="fr-FR"/>
         </w:rPr>
+        <w:t xml:space="preserve"> </w:t>
+      </w:r>
+      <w:r>
+        <w:rPr>
+          <w:i/>
+          <w:iCs/>
+          <w:sz w:val="20"/>
+          <w:szCs w:val="20"/>
+          <w:lang w:val="fr-FR"/>
+        </w:rPr>
         <w:t>6</w:t>
       </w:r>
       <w:r>
@@ -1101,8 +1399,20 @@
           <w:szCs w:val="20"/>
           <w:lang w:val="fr-FR"/>
         </w:rPr>
-        <w:t>Branch mmanrique</w:t>
-      </w:r>
+        <w:t xml:space="preserve">Branch </w:t>
+      </w:r>
+      <w:proofErr w:type="spellStart"/>
+      <w:r>
+        <w:rPr>
+          <w:i/>
+          <w:iCs/>
+          <w:sz w:val="20"/>
+          <w:szCs w:val="20"/>
+          <w:lang w:val="fr-FR"/>
+        </w:rPr>
+        <w:t>mmanrique</w:t>
+      </w:r>
+      <w:proofErr w:type="spellEnd"/>
     </w:p>
     <w:p>
       <w:pPr>
@@ -1167,6 +1477,7 @@
           <w:lang w:val="fr-FR"/>
         </w:rPr>
       </w:pPr>
+      <w:proofErr w:type="spellStart"/>
       <w:r>
         <w:rPr>
           <w:i/>
@@ -1175,8 +1486,9 @@
           <w:szCs w:val="20"/>
           <w:lang w:val="fr-FR"/>
         </w:rPr>
-        <w:t xml:space="preserve">Imagen </w:t>
-      </w:r>
+        <w:t>Imagen</w:t>
+      </w:r>
+      <w:proofErr w:type="spellEnd"/>
       <w:r>
         <w:rPr>
           <w:i/>
@@ -1185,6 +1497,16 @@
           <w:szCs w:val="20"/>
           <w:lang w:val="fr-FR"/>
         </w:rPr>
+        <w:t xml:space="preserve"> </w:t>
+      </w:r>
+      <w:r>
+        <w:rPr>
+          <w:i/>
+          <w:iCs/>
+          <w:sz w:val="20"/>
+          <w:szCs w:val="20"/>
+          <w:lang w:val="fr-FR"/>
+        </w:rPr>
         <w:t>7</w:t>
       </w:r>
       <w:r>
@@ -1205,8 +1527,9 @@
           <w:szCs w:val="20"/>
           <w:lang w:val="fr-FR"/>
         </w:rPr>
-        <w:t>Branch mmanrique</w:t>
-      </w:r>
+        <w:t xml:space="preserve">Branch </w:t>
+      </w:r>
+      <w:proofErr w:type="spellStart"/>
       <w:r>
         <w:rPr>
           <w:i/>
@@ -1215,6 +1538,17 @@
           <w:szCs w:val="20"/>
           <w:lang w:val="fr-FR"/>
         </w:rPr>
+        <w:t>mmanrique</w:t>
+      </w:r>
+      <w:proofErr w:type="spellEnd"/>
+      <w:r>
+        <w:rPr>
+          <w:i/>
+          <w:iCs/>
+          <w:sz w:val="20"/>
+          <w:szCs w:val="20"/>
+          <w:lang w:val="fr-FR"/>
+        </w:rPr>
         <w:t xml:space="preserve"> </w:t>
       </w:r>
       <w:r>
@@ -1225,8 +1559,20 @@
           <w:szCs w:val="20"/>
           <w:lang w:val="fr-FR"/>
         </w:rPr>
-        <w:t>merge develop</w:t>
-      </w:r>
+        <w:t xml:space="preserve">merge </w:t>
+      </w:r>
+      <w:proofErr w:type="spellStart"/>
+      <w:r>
+        <w:rPr>
+          <w:i/>
+          <w:iCs/>
+          <w:sz w:val="20"/>
+          <w:szCs w:val="20"/>
+          <w:lang w:val="fr-FR"/>
+        </w:rPr>
+        <w:t>develop</w:t>
+      </w:r>
+      <w:proofErr w:type="spellEnd"/>
     </w:p>
     <w:p>
       <w:pPr>
@@ -1347,8 +1693,19 @@
           <w:sz w:val="20"/>
           <w:szCs w:val="20"/>
         </w:rPr>
-        <w:t>. Branch svasquez</w:t>
-      </w:r>
+        <w:t xml:space="preserve">. Branch </w:t>
+      </w:r>
+      <w:proofErr w:type="spellStart"/>
+      <w:r>
+        <w:rPr>
+          <w:i/>
+          <w:iCs/>
+          <w:sz w:val="20"/>
+          <w:szCs w:val="20"/>
+        </w:rPr>
+        <w:t>svasquez</w:t>
+      </w:r>
+      <w:proofErr w:type="spellEnd"/>
     </w:p>
     <w:p>
       <w:pPr>
@@ -1420,6 +1777,7 @@
           <w:lang w:val="fr-FR"/>
         </w:rPr>
       </w:pPr>
+      <w:proofErr w:type="spellStart"/>
       <w:r>
         <w:rPr>
           <w:i/>
@@ -1428,8 +1786,9 @@
           <w:szCs w:val="20"/>
           <w:lang w:val="fr-FR"/>
         </w:rPr>
-        <w:t xml:space="preserve">Imagen </w:t>
-      </w:r>
+        <w:t>Imagen</w:t>
+      </w:r>
+      <w:proofErr w:type="spellEnd"/>
       <w:r>
         <w:rPr>
           <w:i/>
@@ -1438,6 +1797,16 @@
           <w:szCs w:val="20"/>
           <w:lang w:val="fr-FR"/>
         </w:rPr>
+        <w:t xml:space="preserve"> </w:t>
+      </w:r>
+      <w:r>
+        <w:rPr>
+          <w:i/>
+          <w:iCs/>
+          <w:sz w:val="20"/>
+          <w:szCs w:val="20"/>
+          <w:lang w:val="fr-FR"/>
+        </w:rPr>
         <w:t>9</w:t>
       </w:r>
       <w:r>
@@ -1448,8 +1817,9 @@
           <w:szCs w:val="20"/>
           <w:lang w:val="fr-FR"/>
         </w:rPr>
-        <w:t>. Branch svasquez</w:t>
-      </w:r>
+        <w:t xml:space="preserve">. Branch </w:t>
+      </w:r>
+      <w:proofErr w:type="spellStart"/>
       <w:r>
         <w:rPr>
           <w:i/>
@@ -1458,8 +1828,31 @@
           <w:szCs w:val="20"/>
           <w:lang w:val="fr-FR"/>
         </w:rPr>
-        <w:t xml:space="preserve"> merge develop</w:t>
-      </w:r>
+        <w:t>svasquez</w:t>
+      </w:r>
+      <w:proofErr w:type="spellEnd"/>
+      <w:r>
+        <w:rPr>
+          <w:i/>
+          <w:iCs/>
+          <w:sz w:val="20"/>
+          <w:szCs w:val="20"/>
+          <w:lang w:val="fr-FR"/>
+        </w:rPr>
+        <w:t xml:space="preserve"> merge </w:t>
+      </w:r>
+      <w:proofErr w:type="spellStart"/>
+      <w:r>
+        <w:rPr>
+          <w:i/>
+          <w:iCs/>
+          <w:sz w:val="20"/>
+          <w:szCs w:val="20"/>
+          <w:lang w:val="fr-FR"/>
+        </w:rPr>
+        <w:t>develop</w:t>
+      </w:r>
+      <w:proofErr w:type="spellEnd"/>
     </w:p>
     <w:p>
       <w:pPr>
@@ -1470,9 +1863,9 @@
           <w:noProof/>
         </w:rPr>
         <w:drawing>
-          <wp:inline distT="0" distB="0" distL="0" distR="0" wp14:anchorId="46C22FEB" wp14:editId="1204B1CA">
-            <wp:extent cx="4838700" cy="2665720"/>
-            <wp:effectExtent l="0" t="0" r="0" b="1905"/>
+          <wp:inline distT="0" distB="0" distL="0" distR="0" wp14:anchorId="472BCC77" wp14:editId="46AFDC9B">
+            <wp:extent cx="4403527" cy="2362200"/>
+            <wp:effectExtent l="0" t="0" r="0" b="0"/>
             <wp:docPr id="1" name="Imagen 1" descr="Interfaz de usuario gráfica, Texto, Aplicación, Correo electrónico&#10;&#10;Descripción generada automáticamente"/>
             <wp:cNvGraphicFramePr>
               <a:graphicFrameLocks xmlns:a="http://schemas.openxmlformats.org/drawingml/2006/main" noChangeAspect="1"/>
@@ -1493,7 +1886,7 @@
                   <pic:spPr>
                     <a:xfrm>
                       <a:off x="0" y="0"/>
-                      <a:ext cx="4844031" cy="2668657"/>
+                      <a:ext cx="4412969" cy="2367265"/>
                     </a:xfrm>
                     <a:prstGeom prst="rect">
                       <a:avLst/>
@@ -1541,8 +1934,19 @@
           <w:sz w:val="20"/>
           <w:szCs w:val="20"/>
         </w:rPr>
-        <w:t>. Branch lcardenas</w:t>
-      </w:r>
+        <w:t xml:space="preserve">. Branch </w:t>
+      </w:r>
+      <w:proofErr w:type="spellStart"/>
+      <w:r>
+        <w:rPr>
+          <w:i/>
+          <w:iCs/>
+          <w:sz w:val="20"/>
+          <w:szCs w:val="20"/>
+        </w:rPr>
+        <w:t>lcardenas</w:t>
+      </w:r>
+      <w:proofErr w:type="spellEnd"/>
     </w:p>
     <w:p>
       <w:pPr>
@@ -1556,12 +1960,63 @@
       </w:pPr>
       <w:r>
         <w:rPr>
-          <w:i/>
-          <w:iCs/>
-          <w:sz w:val="20"/>
-          <w:szCs w:val="20"/>
+          <w:noProof/>
         </w:rPr>
         <w:lastRenderedPageBreak/>
+        <w:drawing>
+          <wp:inline distT="0" distB="0" distL="0" distR="0" wp14:anchorId="39401668" wp14:editId="6FCB1834">
+            <wp:extent cx="4505325" cy="1884101"/>
+            <wp:effectExtent l="0" t="0" r="0" b="1905"/>
+            <wp:docPr id="3" name="Imagen 3" descr="Interfaz de usuario gráfica, Texto, Aplicación, Correo electrónico&#10;&#10;Descripción generada automáticamente"/>
+            <wp:cNvGraphicFramePr>
+              <a:graphicFrameLocks xmlns:a="http://schemas.openxmlformats.org/drawingml/2006/main" noChangeAspect="1"/>
+            </wp:cNvGraphicFramePr>
+            <a:graphic xmlns:a="http://schemas.openxmlformats.org/drawingml/2006/main">
+              <a:graphicData uri="http://schemas.openxmlformats.org/drawingml/2006/picture">
+                <pic:pic xmlns:pic="http://schemas.openxmlformats.org/drawingml/2006/picture">
+                  <pic:nvPicPr>
+                    <pic:cNvPr id="3" name="Imagen 3" descr="Interfaz de usuario gráfica, Texto, Aplicación, Correo electrónico&#10;&#10;Descripción generada automáticamente"/>
+                    <pic:cNvPicPr/>
+                  </pic:nvPicPr>
+                  <pic:blipFill>
+                    <a:blip r:embed="rId31"/>
+                    <a:stretch>
+                      <a:fillRect/>
+                    </a:stretch>
+                  </pic:blipFill>
+                  <pic:spPr>
+                    <a:xfrm>
+                      <a:off x="0" y="0"/>
+                      <a:ext cx="4509565" cy="1885874"/>
+                    </a:xfrm>
+                    <a:prstGeom prst="rect">
+                      <a:avLst/>
+                    </a:prstGeom>
+                  </pic:spPr>
+                </pic:pic>
+              </a:graphicData>
+            </a:graphic>
+          </wp:inline>
+        </w:drawing>
+      </w:r>
+    </w:p>
+    <w:p>
+      <w:pPr>
+        <w:jc w:val="center"/>
+        <w:rPr>
+          <w:i/>
+          <w:iCs/>
+          <w:sz w:val="20"/>
+          <w:szCs w:val="20"/>
+        </w:rPr>
+      </w:pPr>
+      <w:r>
+        <w:rPr>
+          <w:i/>
+          <w:iCs/>
+          <w:sz w:val="20"/>
+          <w:szCs w:val="20"/>
+        </w:rPr>
         <w:t xml:space="preserve">Imagen </w:t>
       </w:r>
       <w:r>
@@ -1580,17 +2035,59 @@
           <w:sz w:val="20"/>
           <w:szCs w:val="20"/>
         </w:rPr>
-        <w:t>. Branch lcardenas</w:t>
-      </w:r>
-      <w:r>
-        <w:rPr>
-          <w:i/>
-          <w:iCs/>
-          <w:sz w:val="20"/>
-          <w:szCs w:val="20"/>
-        </w:rPr>
-        <w:t xml:space="preserve"> merge develop</w:t>
-      </w:r>
+        <w:t xml:space="preserve">. Branch </w:t>
+      </w:r>
+      <w:proofErr w:type="spellStart"/>
+      <w:r>
+        <w:rPr>
+          <w:i/>
+          <w:iCs/>
+          <w:sz w:val="20"/>
+          <w:szCs w:val="20"/>
+        </w:rPr>
+        <w:t>lcardenas</w:t>
+      </w:r>
+      <w:proofErr w:type="spellEnd"/>
+      <w:r>
+        <w:rPr>
+          <w:i/>
+          <w:iCs/>
+          <w:sz w:val="20"/>
+          <w:szCs w:val="20"/>
+        </w:rPr>
+        <w:t xml:space="preserve"> </w:t>
+      </w:r>
+      <w:proofErr w:type="spellStart"/>
+      <w:r>
+        <w:rPr>
+          <w:i/>
+          <w:iCs/>
+          <w:sz w:val="20"/>
+          <w:szCs w:val="20"/>
+        </w:rPr>
+        <w:t>merge</w:t>
+      </w:r>
+      <w:proofErr w:type="spellEnd"/>
+      <w:r>
+        <w:rPr>
+          <w:i/>
+          <w:iCs/>
+          <w:sz w:val="20"/>
+          <w:szCs w:val="20"/>
+        </w:rPr>
+        <w:t xml:space="preserve"> </w:t>
+      </w:r>
+      <w:proofErr w:type="spellStart"/>
+      <w:r>
+        <w:rPr>
+          <w:i/>
+          <w:iCs/>
+          <w:sz w:val="20"/>
+          <w:szCs w:val="20"/>
+        </w:rPr>
+        <w:t>develop</w:t>
+      </w:r>
+      <w:proofErr w:type="spellEnd"/>
     </w:p>
     <w:p>
       <w:pPr>
@@ -1641,8 +2138,19 @@
           <w:sz w:val="20"/>
           <w:szCs w:val="20"/>
         </w:rPr>
-        <w:t>Branch jmaldonado</w:t>
-      </w:r>
+        <w:t xml:space="preserve">Branch </w:t>
+      </w:r>
+      <w:proofErr w:type="spellStart"/>
+      <w:r>
+        <w:rPr>
+          <w:i/>
+          <w:iCs/>
+          <w:sz w:val="20"/>
+          <w:szCs w:val="20"/>
+        </w:rPr>
+        <w:t>jmaldonado</w:t>
+      </w:r>
+      <w:proofErr w:type="spellEnd"/>
     </w:p>
     <w:p>
       <w:pPr>
@@ -1681,15 +2189,57 @@
         </w:rPr>
         <w:t xml:space="preserve">. Branch </w:t>
       </w:r>
-      <w:r>
-        <w:rPr>
-          <w:i/>
-          <w:iCs/>
-          <w:sz w:val="20"/>
-          <w:szCs w:val="20"/>
-        </w:rPr>
-        <w:t>jmaldonado merge develop</w:t>
-      </w:r>
+      <w:proofErr w:type="spellStart"/>
+      <w:r>
+        <w:rPr>
+          <w:i/>
+          <w:iCs/>
+          <w:sz w:val="20"/>
+          <w:szCs w:val="20"/>
+        </w:rPr>
+        <w:t>jmaldonado</w:t>
+      </w:r>
+      <w:proofErr w:type="spellEnd"/>
+      <w:r>
+        <w:rPr>
+          <w:i/>
+          <w:iCs/>
+          <w:sz w:val="20"/>
+          <w:szCs w:val="20"/>
+        </w:rPr>
+        <w:t xml:space="preserve"> </w:t>
+      </w:r>
+      <w:proofErr w:type="spellStart"/>
+      <w:r>
+        <w:rPr>
+          <w:i/>
+          <w:iCs/>
+          <w:sz w:val="20"/>
+          <w:szCs w:val="20"/>
+        </w:rPr>
+        <w:t>merge</w:t>
+      </w:r>
+      <w:proofErr w:type="spellEnd"/>
+      <w:r>
+        <w:rPr>
+          <w:i/>
+          <w:iCs/>
+          <w:sz w:val="20"/>
+          <w:szCs w:val="20"/>
+        </w:rPr>
+        <w:t xml:space="preserve"> </w:t>
+      </w:r>
+      <w:proofErr w:type="spellStart"/>
+      <w:r>
+        <w:rPr>
+          <w:i/>
+          <w:iCs/>
+          <w:sz w:val="20"/>
+          <w:szCs w:val="20"/>
+        </w:rPr>
+        <w:t>develop</w:t>
+      </w:r>
+      <w:proofErr w:type="spellEnd"/>
     </w:p>
     <w:p>
       <w:pPr>
@@ -1731,8 +2281,19 @@
           <w:sz w:val="20"/>
           <w:szCs w:val="20"/>
         </w:rPr>
-        <w:t>. Branch nespinosa</w:t>
-      </w:r>
+        <w:t xml:space="preserve">. Branch </w:t>
+      </w:r>
+      <w:proofErr w:type="spellStart"/>
+      <w:r>
+        <w:rPr>
+          <w:i/>
+          <w:iCs/>
+          <w:sz w:val="20"/>
+          <w:szCs w:val="20"/>
+        </w:rPr>
+        <w:t>nespinosa</w:t>
+      </w:r>
+      <w:proofErr w:type="spellEnd"/>
     </w:p>
     <w:p>
       <w:pPr>
@@ -1743,54 +2304,13 @@
           <w:sz w:val="20"/>
           <w:szCs w:val="20"/>
         </w:rPr>
-      </w:pPr>
-      <w:r>
-        <w:rPr>
-          <w:i/>
-          <w:iCs/>
-          <w:sz w:val="20"/>
-          <w:szCs w:val="20"/>
-        </w:rPr>
-        <w:t xml:space="preserve">Imagen </w:t>
-      </w:r>
-      <w:r>
-        <w:rPr>
-          <w:i/>
-          <w:iCs/>
-          <w:sz w:val="20"/>
-          <w:szCs w:val="20"/>
-        </w:rPr>
-        <w:t>1</w:t>
-      </w:r>
-      <w:r>
-        <w:rPr>
-          <w:i/>
-          <w:iCs/>
-          <w:sz w:val="20"/>
-          <w:szCs w:val="20"/>
-        </w:rPr>
-        <w:t xml:space="preserve">5. Branch </w:t>
-      </w:r>
-      <w:r>
-        <w:rPr>
-          <w:i/>
-          <w:iCs/>
-          <w:sz w:val="20"/>
-          <w:szCs w:val="20"/>
-        </w:rPr>
-        <w:t>nespinosa merge develop</w:t>
-      </w:r>
-    </w:p>
-    <w:p>
-      <w:pPr>
-        <w:jc w:val="both"/>
         <w:sectPr>
-          <w:headerReference w:type="even" r:id="rId31"/>
-          <w:headerReference w:type="default" r:id="rId32"/>
-          <w:footerReference w:type="even" r:id="rId33"/>
-          <w:footerReference w:type="default" r:id="rId34"/>
-          <w:headerReference w:type="first" r:id="rId35"/>
-          <w:footerReference w:type="first" r:id="rId36"/>
+          <w:headerReference w:type="even" r:id="rId32"/>
+          <w:headerReference w:type="default" r:id="rId33"/>
+          <w:footerReference w:type="even" r:id="rId34"/>
+          <w:footerReference w:type="default" r:id="rId35"/>
+          <w:headerReference w:type="first" r:id="rId36"/>
+          <w:footerReference w:type="first" r:id="rId37"/>
           <w:type w:val="continuous"/>
           <w:pgSz w:w="12240" w:h="15840"/>
           <w:pgMar w:top="1417" w:right="1701" w:bottom="1417" w:left="1701" w:header="708" w:footer="708" w:gutter="0"/>
@@ -1798,6 +2318,84 @@
           <w:docGrid w:linePitch="360"/>
         </w:sectPr>
       </w:pPr>
+      <w:r>
+        <w:rPr>
+          <w:i/>
+          <w:iCs/>
+          <w:sz w:val="20"/>
+          <w:szCs w:val="20"/>
+        </w:rPr>
+        <w:t xml:space="preserve">Imagen </w:t>
+      </w:r>
+      <w:r>
+        <w:rPr>
+          <w:i/>
+          <w:iCs/>
+          <w:sz w:val="20"/>
+          <w:szCs w:val="20"/>
+        </w:rPr>
+        <w:t>1</w:t>
+      </w:r>
+      <w:r>
+        <w:rPr>
+          <w:i/>
+          <w:iCs/>
+          <w:sz w:val="20"/>
+          <w:szCs w:val="20"/>
+        </w:rPr>
+        <w:t xml:space="preserve">5. Branch </w:t>
+      </w:r>
+      <w:proofErr w:type="spellStart"/>
+      <w:r>
+        <w:rPr>
+          <w:i/>
+          <w:iCs/>
+          <w:sz w:val="20"/>
+          <w:szCs w:val="20"/>
+        </w:rPr>
+        <w:t>nespinosa</w:t>
+      </w:r>
+      <w:proofErr w:type="spellEnd"/>
+      <w:r>
+        <w:rPr>
+          <w:i/>
+          <w:iCs/>
+          <w:sz w:val="20"/>
+          <w:szCs w:val="20"/>
+        </w:rPr>
+        <w:t xml:space="preserve"> </w:t>
+      </w:r>
+      <w:proofErr w:type="spellStart"/>
+      <w:r>
+        <w:rPr>
+          <w:i/>
+          <w:iCs/>
+          <w:sz w:val="20"/>
+          <w:szCs w:val="20"/>
+        </w:rPr>
+        <w:t>merge</w:t>
+      </w:r>
+      <w:proofErr w:type="spellEnd"/>
+      <w:r>
+        <w:rPr>
+          <w:i/>
+          <w:iCs/>
+          <w:sz w:val="20"/>
+          <w:szCs w:val="20"/>
+        </w:rPr>
+        <w:t xml:space="preserve"> </w:t>
+      </w:r>
+      <w:proofErr w:type="spellStart"/>
+      <w:r>
+        <w:rPr>
+          <w:i/>
+          <w:iCs/>
+          <w:sz w:val="20"/>
+          <w:szCs w:val="20"/>
+        </w:rPr>
+        <w:t>develop</w:t>
+      </w:r>
+      <w:proofErr w:type="spellEnd"/>
     </w:p>
     <w:p>
       <w:pPr>
@@ -1806,126 +2404,14 @@
           <w:lang w:val="es-ES"/>
         </w:rPr>
       </w:pPr>
-      <w:r>
-        <w:rPr>
-          <w:lang w:val="es-ES"/>
-        </w:rPr>
-        <w:t>Luego de que cada integra</w:t>
-      </w:r>
-      <w:r>
-        <w:rPr>
-          <w:lang w:val="es-ES"/>
-        </w:rPr>
-        <w:t>n</w:t>
-      </w:r>
-      <w:r>
-        <w:rPr>
-          <w:lang w:val="es-ES"/>
-        </w:rPr>
-        <w:t>te</w:t>
-      </w:r>
-      <w:r>
-        <w:rPr>
-          <w:lang w:val="es-ES"/>
-        </w:rPr>
-        <w:t xml:space="preserve"> creara esta presentación, se hace merge en el Branch </w:t>
-      </w:r>
-      <w:r>
-        <w:rPr>
-          <w:lang w:val="es-ES"/>
-        </w:rPr>
-        <w:t>develop, en donde se podrán encontrar todos los archivos .txt de cada uno de los integrantes del equipo.</w:t>
-      </w:r>
-    </w:p>
-    <w:p>
-      <w:pPr>
-        <w:jc w:val="both"/>
-        <w:rPr>
-          <w:lang w:val="es-ES"/>
-        </w:rPr>
-      </w:pPr>
-    </w:p>
-    <w:p>
-      <w:pPr>
-        <w:jc w:val="both"/>
-        <w:rPr>
-          <w:lang w:val="es-ES"/>
-        </w:rPr>
-        <w:sectPr>
-          <w:headerReference w:type="even" r:id="rId37"/>
-          <w:headerReference w:type="default" r:id="rId38"/>
-          <w:footerReference w:type="even" r:id="rId39"/>
-          <w:footerReference w:type="default" r:id="rId40"/>
-          <w:headerReference w:type="first" r:id="rId41"/>
-          <w:footerReference w:type="first" r:id="rId42"/>
-          <w:type w:val="continuous"/>
-          <w:pgSz w:w="12240" w:h="15840"/>
-          <w:pgMar w:top="1417" w:right="1701" w:bottom="1417" w:left="1701" w:header="708" w:footer="708" w:gutter="0"/>
-          <w:cols w:space="708"/>
-          <w:docGrid w:linePitch="360"/>
-        </w:sectPr>
-      </w:pPr>
-    </w:p>
-    <w:p>
-      <w:pPr>
-        <w:jc w:val="center"/>
-        <w:rPr>
-          <w:i/>
-          <w:iCs/>
-          <w:sz w:val="20"/>
-          <w:szCs w:val="20"/>
-        </w:rPr>
-      </w:pPr>
-      <w:r>
-        <w:rPr>
-          <w:i/>
-          <w:iCs/>
-          <w:sz w:val="20"/>
-          <w:szCs w:val="20"/>
-        </w:rPr>
-        <w:t xml:space="preserve">Imagen </w:t>
-      </w:r>
-      <w:r>
-        <w:rPr>
-          <w:i/>
-          <w:iCs/>
-          <w:sz w:val="20"/>
-          <w:szCs w:val="20"/>
-        </w:rPr>
-        <w:t>16</w:t>
-      </w:r>
-      <w:r>
-        <w:rPr>
-          <w:i/>
-          <w:iCs/>
-          <w:sz w:val="20"/>
-          <w:szCs w:val="20"/>
-        </w:rPr>
-        <w:t xml:space="preserve">. Branch </w:t>
-      </w:r>
-      <w:r>
-        <w:rPr>
-          <w:i/>
-          <w:iCs/>
-          <w:sz w:val="20"/>
-          <w:szCs w:val="20"/>
-        </w:rPr>
-        <w:t>develop</w:t>
-      </w:r>
-    </w:p>
-    <w:p>
-      <w:pPr>
-        <w:jc w:val="both"/>
-        <w:rPr>
-          <w:i/>
-          <w:iCs/>
-          <w:sz w:val="20"/>
-          <w:szCs w:val="20"/>
-          <w:lang w:val="es-ES"/>
-        </w:rPr>
-      </w:pPr>
     </w:p>
     <w:sectPr>
+      <w:headerReference w:type="even" r:id="rId38"/>
+      <w:headerReference w:type="default" r:id="rId39"/>
+      <w:footerReference w:type="even" r:id="rId40"/>
+      <w:footerReference w:type="default" r:id="rId41"/>
+      <w:headerReference w:type="first" r:id="rId42"/>
+      <w:footerReference w:type="first" r:id="rId43"/>
       <w:type w:val="continuous"/>
       <w:pgSz w:w="12240" w:h="15840"/>
       <w:pgMar w:top="1417" w:right="1701" w:bottom="1417" w:left="1701" w:header="708" w:footer="708" w:gutter="0"/>

</xml_diff>

<commit_message>
add: screenshots to word document sprint 1
</commit_message>
<xml_diff>
--- a/Sprints/1/Sprint1_Equipo_TICDevSolutions.docx
+++ b/Sprints/1/Sprint1_Equipo_TICDevSolutions.docx
@@ -1070,7 +1070,6 @@
           <w:lang w:val="de-DE"/>
         </w:rPr>
       </w:pPr>
-      <w:proofErr w:type="spellStart"/>
       <w:r>
         <w:rPr>
           <w:i/>
@@ -1079,9 +1078,8 @@
           <w:szCs w:val="20"/>
           <w:lang w:val="de-DE"/>
         </w:rPr>
-        <w:t>Imagen</w:t>
-      </w:r>
-      <w:proofErr w:type="spellEnd"/>
+        <w:t xml:space="preserve">Imagen </w:t>
+      </w:r>
       <w:r>
         <w:rPr>
           <w:i/>
@@ -1090,7 +1088,7 @@
           <w:szCs w:val="20"/>
           <w:lang w:val="de-DE"/>
         </w:rPr>
-        <w:t xml:space="preserve"> </w:t>
+        <w:t>4</w:t>
       </w:r>
       <w:r>
         <w:rPr>
@@ -1100,30 +1098,8 @@
           <w:szCs w:val="20"/>
           <w:lang w:val="de-DE"/>
         </w:rPr>
-        <w:t>4</w:t>
-      </w:r>
-      <w:r>
-        <w:rPr>
-          <w:i/>
-          <w:iCs/>
-          <w:sz w:val="20"/>
-          <w:szCs w:val="20"/>
-          <w:lang w:val="de-DE"/>
-        </w:rPr>
-        <w:t xml:space="preserve">. Branch </w:t>
-      </w:r>
-      <w:proofErr w:type="spellStart"/>
-      <w:r>
-        <w:rPr>
-          <w:i/>
-          <w:iCs/>
-          <w:sz w:val="20"/>
-          <w:szCs w:val="20"/>
-          <w:lang w:val="de-DE"/>
-        </w:rPr>
-        <w:t>erojas</w:t>
-      </w:r>
-      <w:proofErr w:type="spellEnd"/>
+        <w:t>. Branch erojas</w:t>
+      </w:r>
     </w:p>
     <w:p>
       <w:pPr>
@@ -1196,7 +1172,6 @@
           <w:lang w:val="de-DE"/>
         </w:rPr>
       </w:pPr>
-      <w:proofErr w:type="spellStart"/>
       <w:r>
         <w:rPr>
           <w:i/>
@@ -1205,9 +1180,8 @@
           <w:szCs w:val="20"/>
           <w:lang w:val="de-DE"/>
         </w:rPr>
-        <w:t>Imagen</w:t>
-      </w:r>
-      <w:proofErr w:type="spellEnd"/>
+        <w:t xml:space="preserve">Imagen </w:t>
+      </w:r>
       <w:r>
         <w:rPr>
           <w:i/>
@@ -1216,7 +1190,7 @@
           <w:szCs w:val="20"/>
           <w:lang w:val="de-DE"/>
         </w:rPr>
-        <w:t xml:space="preserve"> </w:t>
+        <w:t>5</w:t>
       </w:r>
       <w:r>
         <w:rPr>
@@ -1226,30 +1200,8 @@
           <w:szCs w:val="20"/>
           <w:lang w:val="de-DE"/>
         </w:rPr>
-        <w:t>5</w:t>
-      </w:r>
-      <w:r>
-        <w:rPr>
-          <w:i/>
-          <w:iCs/>
-          <w:sz w:val="20"/>
-          <w:szCs w:val="20"/>
-          <w:lang w:val="de-DE"/>
-        </w:rPr>
-        <w:t xml:space="preserve">. Branch </w:t>
-      </w:r>
-      <w:proofErr w:type="spellStart"/>
-      <w:r>
-        <w:rPr>
-          <w:i/>
-          <w:iCs/>
-          <w:sz w:val="20"/>
-          <w:szCs w:val="20"/>
-          <w:lang w:val="de-DE"/>
-        </w:rPr>
-        <w:t>erojas</w:t>
-      </w:r>
-      <w:proofErr w:type="spellEnd"/>
+        <w:t>. Branch erojas</w:t>
+      </w:r>
       <w:r>
         <w:rPr>
           <w:i/>
@@ -2245,6 +2197,43 @@
       <w:pPr>
         <w:jc w:val="both"/>
       </w:pPr>
+      <w:r>
+        <w:drawing>
+          <wp:inline distT="0" distB="0" distL="0" distR="0" wp14:anchorId="1EC52D02" wp14:editId="56C32B75">
+            <wp:extent cx="5612130" cy="4781550"/>
+            <wp:effectExtent l="0" t="0" r="7620" b="0"/>
+            <wp:docPr id="6" name="Imagen 6" descr="Captura de pantalla de un celular&#10;&#10;Descripción generada automáticamente"/>
+            <wp:cNvGraphicFramePr>
+              <a:graphicFrameLocks xmlns:a="http://schemas.openxmlformats.org/drawingml/2006/main" noChangeAspect="1"/>
+            </wp:cNvGraphicFramePr>
+            <a:graphic xmlns:a="http://schemas.openxmlformats.org/drawingml/2006/main">
+              <a:graphicData uri="http://schemas.openxmlformats.org/drawingml/2006/picture">
+                <pic:pic xmlns:pic="http://schemas.openxmlformats.org/drawingml/2006/picture">
+                  <pic:nvPicPr>
+                    <pic:cNvPr id="6" name="Imagen 6" descr="Captura de pantalla de un celular&#10;&#10;Descripción generada automáticamente"/>
+                    <pic:cNvPicPr/>
+                  </pic:nvPicPr>
+                  <pic:blipFill>
+                    <a:blip r:embed="rId32"/>
+                    <a:stretch>
+                      <a:fillRect/>
+                    </a:stretch>
+                  </pic:blipFill>
+                  <pic:spPr>
+                    <a:xfrm>
+                      <a:off x="0" y="0"/>
+                      <a:ext cx="5612130" cy="4781550"/>
+                    </a:xfrm>
+                    <a:prstGeom prst="rect">
+                      <a:avLst/>
+                    </a:prstGeom>
+                  </pic:spPr>
+                </pic:pic>
+              </a:graphicData>
+            </a:graphic>
+          </wp:inline>
+        </w:drawing>
+      </w:r>
     </w:p>
     <w:p>
       <w:pPr>
@@ -2303,14 +2292,70 @@
           <w:iCs/>
           <w:sz w:val="20"/>
           <w:szCs w:val="20"/>
+          <w:u w:val="single"/>
+        </w:rPr>
+      </w:pPr>
+      <w:r>
+        <w:rPr>
+          <w:i/>
+          <w:iCs/>
+          <w:sz w:val="20"/>
+          <w:szCs w:val="20"/>
+        </w:rPr>
+        <w:lastRenderedPageBreak/>
+        <w:drawing>
+          <wp:inline distT="0" distB="0" distL="0" distR="0" wp14:anchorId="512BC8FC" wp14:editId="49FF47B7">
+            <wp:extent cx="5612130" cy="2627630"/>
+            <wp:effectExtent l="0" t="0" r="7620" b="1270"/>
+            <wp:docPr id="14" name="Imagen 14" descr="Captura de pantalla de un celular&#10;&#10;Descripción generada automáticamente"/>
+            <wp:cNvGraphicFramePr>
+              <a:graphicFrameLocks xmlns:a="http://schemas.openxmlformats.org/drawingml/2006/main" noChangeAspect="1"/>
+            </wp:cNvGraphicFramePr>
+            <a:graphic xmlns:a="http://schemas.openxmlformats.org/drawingml/2006/main">
+              <a:graphicData uri="http://schemas.openxmlformats.org/drawingml/2006/picture">
+                <pic:pic xmlns:pic="http://schemas.openxmlformats.org/drawingml/2006/picture">
+                  <pic:nvPicPr>
+                    <pic:cNvPr id="14" name="Imagen 14" descr="Captura de pantalla de un celular&#10;&#10;Descripción generada automáticamente"/>
+                    <pic:cNvPicPr/>
+                  </pic:nvPicPr>
+                  <pic:blipFill>
+                    <a:blip r:embed="rId33"/>
+                    <a:stretch>
+                      <a:fillRect/>
+                    </a:stretch>
+                  </pic:blipFill>
+                  <pic:spPr>
+                    <a:xfrm>
+                      <a:off x="0" y="0"/>
+                      <a:ext cx="5612130" cy="2627630"/>
+                    </a:xfrm>
+                    <a:prstGeom prst="rect">
+                      <a:avLst/>
+                    </a:prstGeom>
+                  </pic:spPr>
+                </pic:pic>
+              </a:graphicData>
+            </a:graphic>
+          </wp:inline>
+        </w:drawing>
+      </w:r>
+    </w:p>
+    <w:p>
+      <w:pPr>
+        <w:jc w:val="center"/>
+        <w:rPr>
+          <w:i/>
+          <w:iCs/>
+          <w:sz w:val="20"/>
+          <w:szCs w:val="20"/>
         </w:rPr>
         <w:sectPr>
-          <w:headerReference w:type="even" r:id="rId32"/>
-          <w:headerReference w:type="default" r:id="rId33"/>
-          <w:footerReference w:type="even" r:id="rId34"/>
-          <w:footerReference w:type="default" r:id="rId35"/>
-          <w:headerReference w:type="first" r:id="rId36"/>
-          <w:footerReference w:type="first" r:id="rId37"/>
+          <w:headerReference w:type="even" r:id="rId34"/>
+          <w:headerReference w:type="default" r:id="rId35"/>
+          <w:footerReference w:type="even" r:id="rId36"/>
+          <w:footerReference w:type="default" r:id="rId37"/>
+          <w:headerReference w:type="first" r:id="rId38"/>
+          <w:footerReference w:type="first" r:id="rId39"/>
           <w:type w:val="continuous"/>
           <w:pgSz w:w="12240" w:h="15840"/>
           <w:pgMar w:top="1417" w:right="1701" w:bottom="1417" w:left="1701" w:header="708" w:footer="708" w:gutter="0"/>
@@ -2406,12 +2451,12 @@
       </w:pPr>
     </w:p>
     <w:sectPr>
-      <w:headerReference w:type="even" r:id="rId38"/>
-      <w:headerReference w:type="default" r:id="rId39"/>
-      <w:footerReference w:type="even" r:id="rId40"/>
-      <w:footerReference w:type="default" r:id="rId41"/>
-      <w:headerReference w:type="first" r:id="rId42"/>
-      <w:footerReference w:type="first" r:id="rId43"/>
+      <w:headerReference w:type="even" r:id="rId40"/>
+      <w:headerReference w:type="default" r:id="rId41"/>
+      <w:footerReference w:type="even" r:id="rId42"/>
+      <w:footerReference w:type="default" r:id="rId43"/>
+      <w:headerReference w:type="first" r:id="rId44"/>
+      <w:footerReference w:type="first" r:id="rId45"/>
       <w:type w:val="continuous"/>
       <w:pgSz w:w="12240" w:h="15840"/>
       <w:pgMar w:top="1417" w:right="1701" w:bottom="1417" w:left="1701" w:header="708" w:footer="708" w:gutter="0"/>

</xml_diff>

<commit_message>
LCG Version final pdf Sprint 1
</commit_message>
<xml_diff>
--- a/Sprints/1/Sprint1_Equipo_TICDevSolutions.docx
+++ b/Sprints/1/Sprint1_Equipo_TICDevSolutions.docx
@@ -2043,12 +2043,62 @@
     </w:p>
     <w:p>
       <w:pPr>
-        <w:jc w:val="both"/>
-      </w:pPr>
-    </w:p>
-    <w:p>
-      <w:pPr>
         <w:jc w:val="center"/>
+      </w:pPr>
+      <w:r>
+        <w:rPr>
+          <w:noProof/>
+        </w:rPr>
+        <w:drawing>
+          <wp:inline distT="0" distB="0" distL="0" distR="0" wp14:anchorId="11C328B5" wp14:editId="5054905A">
+            <wp:extent cx="5003872" cy="1914525"/>
+            <wp:effectExtent l="0" t="0" r="6350" b="0"/>
+            <wp:docPr id="17" name="Imagen 17"/>
+            <wp:cNvGraphicFramePr>
+              <a:graphicFrameLocks xmlns:a="http://schemas.openxmlformats.org/drawingml/2006/main" noChangeAspect="1"/>
+            </wp:cNvGraphicFramePr>
+            <a:graphic xmlns:a="http://schemas.openxmlformats.org/drawingml/2006/main">
+              <a:graphicData uri="http://schemas.openxmlformats.org/drawingml/2006/picture">
+                <pic:pic xmlns:pic="http://schemas.openxmlformats.org/drawingml/2006/picture">
+                  <pic:nvPicPr>
+                    <pic:cNvPr id="0" name="Picture 2"/>
+                    <pic:cNvPicPr>
+                      <a:picLocks noChangeAspect="1" noChangeArrowheads="1"/>
+                    </pic:cNvPicPr>
+                  </pic:nvPicPr>
+                  <pic:blipFill>
+                    <a:blip r:embed="rId32">
+                      <a:extLst>
+                        <a:ext uri="{28A0092B-C50C-407E-A947-70E740481C1C}">
+                          <a14:useLocalDpi xmlns:a14="http://schemas.microsoft.com/office/drawing/2010/main" val="0"/>
+                        </a:ext>
+                      </a:extLst>
+                    </a:blip>
+                    <a:srcRect/>
+                    <a:stretch>
+                      <a:fillRect/>
+                    </a:stretch>
+                  </pic:blipFill>
+                  <pic:spPr bwMode="auto">
+                    <a:xfrm>
+                      <a:off x="0" y="0"/>
+                      <a:ext cx="5006956" cy="1915705"/>
+                    </a:xfrm>
+                    <a:prstGeom prst="rect">
+                      <a:avLst/>
+                    </a:prstGeom>
+                    <a:noFill/>
+                  </pic:spPr>
+                </pic:pic>
+              </a:graphicData>
+            </a:graphic>
+          </wp:inline>
+        </w:drawing>
+      </w:r>
+    </w:p>
+    <w:p>
+      <w:pPr>
+        <w:jc w:val="center"/>
         <w:rPr>
           <w:i/>
           <w:iCs/>
@@ -2118,6 +2168,71 @@
         <w:rPr>
           <w:i/>
           <w:iCs/>
+          <w:noProof/>
+          <w:sz w:val="20"/>
+          <w:szCs w:val="20"/>
+        </w:rPr>
+        <w:drawing>
+          <wp:inline distT="0" distB="0" distL="0" distR="0" wp14:anchorId="4DDC9C92" wp14:editId="603FE944">
+            <wp:extent cx="4962525" cy="2711313"/>
+            <wp:effectExtent l="0" t="0" r="0" b="0"/>
+            <wp:docPr id="19" name="Imagen 19"/>
+            <wp:cNvGraphicFramePr>
+              <a:graphicFrameLocks xmlns:a="http://schemas.openxmlformats.org/drawingml/2006/main" noChangeAspect="1"/>
+            </wp:cNvGraphicFramePr>
+            <a:graphic xmlns:a="http://schemas.openxmlformats.org/drawingml/2006/main">
+              <a:graphicData uri="http://schemas.openxmlformats.org/drawingml/2006/picture">
+                <pic:pic xmlns:pic="http://schemas.openxmlformats.org/drawingml/2006/picture">
+                  <pic:nvPicPr>
+                    <pic:cNvPr id="0" name="Picture 3"/>
+                    <pic:cNvPicPr>
+                      <a:picLocks noChangeAspect="1" noChangeArrowheads="1"/>
+                    </pic:cNvPicPr>
+                  </pic:nvPicPr>
+                  <pic:blipFill>
+                    <a:blip r:embed="rId33">
+                      <a:extLst>
+                        <a:ext uri="{28A0092B-C50C-407E-A947-70E740481C1C}">
+                          <a14:useLocalDpi xmlns:a14="http://schemas.microsoft.com/office/drawing/2010/main" val="0"/>
+                        </a:ext>
+                      </a:extLst>
+                    </a:blip>
+                    <a:srcRect/>
+                    <a:stretch>
+                      <a:fillRect/>
+                    </a:stretch>
+                  </pic:blipFill>
+                  <pic:spPr bwMode="auto">
+                    <a:xfrm>
+                      <a:off x="0" y="0"/>
+                      <a:ext cx="4968511" cy="2714584"/>
+                    </a:xfrm>
+                    <a:prstGeom prst="rect">
+                      <a:avLst/>
+                    </a:prstGeom>
+                    <a:noFill/>
+                  </pic:spPr>
+                </pic:pic>
+              </a:graphicData>
+            </a:graphic>
+          </wp:inline>
+        </w:drawing>
+      </w:r>
+    </w:p>
+    <w:p>
+      <w:pPr>
+        <w:jc w:val="center"/>
+        <w:rPr>
+          <w:i/>
+          <w:iCs/>
+          <w:sz w:val="20"/>
+          <w:szCs w:val="20"/>
+        </w:rPr>
+      </w:pPr>
+      <w:r>
+        <w:rPr>
+          <w:i/>
+          <w:iCs/>
           <w:sz w:val="20"/>
           <w:szCs w:val="20"/>
         </w:rPr>
@@ -2195,13 +2310,17 @@
     </w:p>
     <w:p>
       <w:pPr>
-        <w:jc w:val="both"/>
-      </w:pPr>
-      <w:r>
+        <w:jc w:val="center"/>
+      </w:pPr>
+      <w:r>
+        <w:rPr>
+          <w:noProof/>
+        </w:rPr>
+        <w:lastRenderedPageBreak/>
         <w:drawing>
-          <wp:inline distT="0" distB="0" distL="0" distR="0" wp14:anchorId="1EC52D02" wp14:editId="56C32B75">
-            <wp:extent cx="5612130" cy="4781550"/>
-            <wp:effectExtent l="0" t="0" r="7620" b="0"/>
+          <wp:inline distT="0" distB="0" distL="0" distR="0" wp14:anchorId="1EC52D02" wp14:editId="1013B174">
+            <wp:extent cx="4467225" cy="3806088"/>
+            <wp:effectExtent l="0" t="0" r="0" b="4445"/>
             <wp:docPr id="6" name="Imagen 6" descr="Captura de pantalla de un celular&#10;&#10;Descripción generada automáticamente"/>
             <wp:cNvGraphicFramePr>
               <a:graphicFrameLocks xmlns:a="http://schemas.openxmlformats.org/drawingml/2006/main" noChangeAspect="1"/>
@@ -2214,7 +2333,7 @@
                     <pic:cNvPicPr/>
                   </pic:nvPicPr>
                   <pic:blipFill>
-                    <a:blip r:embed="rId32"/>
+                    <a:blip r:embed="rId34"/>
                     <a:stretch>
                       <a:fillRect/>
                     </a:stretch>
@@ -2222,7 +2341,7 @@
                   <pic:spPr>
                     <a:xfrm>
                       <a:off x="0" y="0"/>
-                      <a:ext cx="5612130" cy="4781550"/>
+                      <a:ext cx="4469683" cy="3808182"/>
                     </a:xfrm>
                     <a:prstGeom prst="rect">
                       <a:avLst/>
@@ -2299,14 +2418,14 @@
         <w:rPr>
           <w:i/>
           <w:iCs/>
-          <w:sz w:val="20"/>
-          <w:szCs w:val="20"/>
-        </w:rPr>
-        <w:lastRenderedPageBreak/>
+          <w:noProof/>
+          <w:sz w:val="20"/>
+          <w:szCs w:val="20"/>
+        </w:rPr>
         <w:drawing>
-          <wp:inline distT="0" distB="0" distL="0" distR="0" wp14:anchorId="512BC8FC" wp14:editId="49FF47B7">
-            <wp:extent cx="5612130" cy="2627630"/>
-            <wp:effectExtent l="0" t="0" r="7620" b="1270"/>
+          <wp:inline distT="0" distB="0" distL="0" distR="0" wp14:anchorId="512BC8FC" wp14:editId="31F292C6">
+            <wp:extent cx="4269450" cy="1998980"/>
+            <wp:effectExtent l="0" t="0" r="0" b="1270"/>
             <wp:docPr id="14" name="Imagen 14" descr="Captura de pantalla de un celular&#10;&#10;Descripción generada automáticamente"/>
             <wp:cNvGraphicFramePr>
               <a:graphicFrameLocks xmlns:a="http://schemas.openxmlformats.org/drawingml/2006/main" noChangeAspect="1"/>
@@ -2319,7 +2438,7 @@
                     <pic:cNvPicPr/>
                   </pic:nvPicPr>
                   <pic:blipFill>
-                    <a:blip r:embed="rId33"/>
+                    <a:blip r:embed="rId35"/>
                     <a:stretch>
                       <a:fillRect/>
                     </a:stretch>
@@ -2327,7 +2446,7 @@
                   <pic:spPr>
                     <a:xfrm>
                       <a:off x="0" y="0"/>
-                      <a:ext cx="5612130" cy="2627630"/>
+                      <a:ext cx="4275157" cy="2001652"/>
                     </a:xfrm>
                     <a:prstGeom prst="rect">
                       <a:avLst/>
@@ -2350,12 +2469,12 @@
           <w:szCs w:val="20"/>
         </w:rPr>
         <w:sectPr>
-          <w:headerReference w:type="even" r:id="rId34"/>
-          <w:headerReference w:type="default" r:id="rId35"/>
-          <w:footerReference w:type="even" r:id="rId36"/>
-          <w:footerReference w:type="default" r:id="rId37"/>
-          <w:headerReference w:type="first" r:id="rId38"/>
-          <w:footerReference w:type="first" r:id="rId39"/>
+          <w:headerReference w:type="even" r:id="rId36"/>
+          <w:headerReference w:type="default" r:id="rId37"/>
+          <w:footerReference w:type="even" r:id="rId38"/>
+          <w:footerReference w:type="default" r:id="rId39"/>
+          <w:headerReference w:type="first" r:id="rId40"/>
+          <w:footerReference w:type="first" r:id="rId41"/>
           <w:type w:val="continuous"/>
           <w:pgSz w:w="12240" w:h="15840"/>
           <w:pgMar w:top="1417" w:right="1701" w:bottom="1417" w:left="1701" w:header="708" w:footer="708" w:gutter="0"/>
@@ -2451,12 +2570,12 @@
       </w:pPr>
     </w:p>
     <w:sectPr>
-      <w:headerReference w:type="even" r:id="rId40"/>
-      <w:headerReference w:type="default" r:id="rId41"/>
-      <w:footerReference w:type="even" r:id="rId42"/>
-      <w:footerReference w:type="default" r:id="rId43"/>
-      <w:headerReference w:type="first" r:id="rId44"/>
-      <w:footerReference w:type="first" r:id="rId45"/>
+      <w:headerReference w:type="even" r:id="rId42"/>
+      <w:headerReference w:type="default" r:id="rId43"/>
+      <w:footerReference w:type="even" r:id="rId44"/>
+      <w:footerReference w:type="default" r:id="rId45"/>
+      <w:headerReference w:type="first" r:id="rId46"/>
+      <w:footerReference w:type="first" r:id="rId47"/>
       <w:type w:val="continuous"/>
       <w:pgSz w:w="12240" w:h="15840"/>
       <w:pgMar w:top="1417" w:right="1701" w:bottom="1417" w:left="1701" w:header="708" w:footer="708" w:gutter="0"/>

</xml_diff>